<commit_message>
final changes were made, will add some more conditions to classifier such as lesions, and skin pigments on face and train the models to classify and detect them, did the ppt for the application along with documentatation
</commit_message>
<xml_diff>
--- a/docs/DermalScan.docx
+++ b/docs/DermalScan.docx
@@ -875,7 +875,6 @@
             <w:insideH w:val="none" w:color="auto" w:sz="0" w:space="0"/>
             <w:insideV w:val="none" w:color="auto" w:sz="0" w:space="0"/>
           </w:tblBorders>
-          <w:shd w:val="clear" w:color="auto" w:fill="auto"/>
           <w:tblCellMar>
             <w:top w:w="15" w:type="dxa"/>
             <w:left w:w="15" w:type="dxa"/>
@@ -1043,7 +1042,6 @@
             <w:insideH w:val="none" w:color="auto" w:sz="0" w:space="0"/>
             <w:insideV w:val="none" w:color="auto" w:sz="0" w:space="0"/>
           </w:tblBorders>
-          <w:shd w:val="clear" w:color="auto" w:fill="auto"/>
           <w:tblCellMar>
             <w:top w:w="15" w:type="dxa"/>
             <w:left w:w="15" w:type="dxa"/>
@@ -1127,7 +1125,6 @@
             <w:insideH w:val="none" w:color="auto" w:sz="0" w:space="0"/>
             <w:insideV w:val="none" w:color="auto" w:sz="0" w:space="0"/>
           </w:tblBorders>
-          <w:shd w:val="clear" w:color="auto" w:fill="auto"/>
           <w:tblCellMar>
             <w:top w:w="15" w:type="dxa"/>
             <w:left w:w="15" w:type="dxa"/>
@@ -1211,7 +1208,6 @@
             <w:insideH w:val="none" w:color="auto" w:sz="0" w:space="0"/>
             <w:insideV w:val="none" w:color="auto" w:sz="0" w:space="0"/>
           </w:tblBorders>
-          <w:shd w:val="clear" w:color="auto" w:fill="auto"/>
           <w:tblCellMar>
             <w:top w:w="15" w:type="dxa"/>
             <w:left w:w="15" w:type="dxa"/>
@@ -1295,7 +1291,6 @@
             <w:insideH w:val="none" w:color="auto" w:sz="0" w:space="0"/>
             <w:insideV w:val="none" w:color="auto" w:sz="0" w:space="0"/>
           </w:tblBorders>
-          <w:shd w:val="clear" w:color="auto" w:fill="auto"/>
           <w:tblCellMar>
             <w:top w:w="15" w:type="dxa"/>
             <w:left w:w="15" w:type="dxa"/>
@@ -1379,7 +1374,6 @@
             <w:insideH w:val="none" w:color="auto" w:sz="0" w:space="0"/>
             <w:insideV w:val="none" w:color="auto" w:sz="0" w:space="0"/>
           </w:tblBorders>
-          <w:shd w:val="clear" w:color="auto" w:fill="auto"/>
           <w:tblCellMar>
             <w:top w:w="15" w:type="dxa"/>
             <w:left w:w="15" w:type="dxa"/>
@@ -1463,7 +1457,6 @@
             <w:insideH w:val="none" w:color="auto" w:sz="0" w:space="0"/>
             <w:insideV w:val="none" w:color="auto" w:sz="0" w:space="0"/>
           </w:tblBorders>
-          <w:shd w:val="clear" w:color="auto" w:fill="auto"/>
           <w:tblCellMar>
             <w:top w:w="15" w:type="dxa"/>
             <w:left w:w="15" w:type="dxa"/>
@@ -1547,7 +1540,6 @@
             <w:insideH w:val="none" w:color="auto" w:sz="0" w:space="0"/>
             <w:insideV w:val="none" w:color="auto" w:sz="0" w:space="0"/>
           </w:tblBorders>
-          <w:shd w:val="clear" w:color="auto" w:fill="auto"/>
           <w:tblCellMar>
             <w:top w:w="15" w:type="dxa"/>
             <w:left w:w="15" w:type="dxa"/>
@@ -1631,7 +1623,6 @@
             <w:insideH w:val="none" w:color="auto" w:sz="0" w:space="0"/>
             <w:insideV w:val="none" w:color="auto" w:sz="0" w:space="0"/>
           </w:tblBorders>
-          <w:shd w:val="clear" w:color="auto" w:fill="auto"/>
           <w:tblCellMar>
             <w:top w:w="15" w:type="dxa"/>
             <w:left w:w="15" w:type="dxa"/>
@@ -1799,7 +1790,6 @@
             <w:insideH w:val="none" w:color="auto" w:sz="0" w:space="0"/>
             <w:insideV w:val="none" w:color="auto" w:sz="0" w:space="0"/>
           </w:tblBorders>
-          <w:shd w:val="clear" w:color="auto" w:fill="auto"/>
           <w:tblCellMar>
             <w:top w:w="15" w:type="dxa"/>
             <w:left w:w="15" w:type="dxa"/>
@@ -1883,7 +1873,6 @@
             <w:insideH w:val="none" w:color="auto" w:sz="0" w:space="0"/>
             <w:insideV w:val="none" w:color="auto" w:sz="0" w:space="0"/>
           </w:tblBorders>
-          <w:shd w:val="clear" w:color="auto" w:fill="auto"/>
           <w:tblCellMar>
             <w:top w:w="15" w:type="dxa"/>
             <w:left w:w="15" w:type="dxa"/>
@@ -1967,7 +1956,6 @@
             <w:insideH w:val="none" w:color="auto" w:sz="0" w:space="0"/>
             <w:insideV w:val="none" w:color="auto" w:sz="0" w:space="0"/>
           </w:tblBorders>
-          <w:shd w:val="clear" w:color="auto" w:fill="auto"/>
           <w:tblCellMar>
             <w:top w:w="15" w:type="dxa"/>
             <w:left w:w="15" w:type="dxa"/>
@@ -2135,7 +2123,6 @@
             <w:insideH w:val="none" w:color="auto" w:sz="0" w:space="0"/>
             <w:insideV w:val="none" w:color="auto" w:sz="0" w:space="0"/>
           </w:tblBorders>
-          <w:shd w:val="clear" w:color="auto" w:fill="auto"/>
           <w:tblCellMar>
             <w:top w:w="15" w:type="dxa"/>
             <w:left w:w="15" w:type="dxa"/>
@@ -2219,7 +2206,6 @@
             <w:insideH w:val="none" w:color="auto" w:sz="0" w:space="0"/>
             <w:insideV w:val="none" w:color="auto" w:sz="0" w:space="0"/>
           </w:tblBorders>
-          <w:shd w:val="clear" w:color="auto" w:fill="auto"/>
           <w:tblCellMar>
             <w:top w:w="15" w:type="dxa"/>
             <w:left w:w="15" w:type="dxa"/>
@@ -2303,7 +2289,6 @@
             <w:insideH w:val="none" w:color="auto" w:sz="0" w:space="0"/>
             <w:insideV w:val="none" w:color="auto" w:sz="0" w:space="0"/>
           </w:tblBorders>
-          <w:shd w:val="clear" w:color="auto" w:fill="auto"/>
           <w:tblCellMar>
             <w:top w:w="15" w:type="dxa"/>
             <w:left w:w="15" w:type="dxa"/>
@@ -2387,7 +2372,6 @@
             <w:insideH w:val="none" w:color="auto" w:sz="0" w:space="0"/>
             <w:insideV w:val="none" w:color="auto" w:sz="0" w:space="0"/>
           </w:tblBorders>
-          <w:shd w:val="clear" w:color="auto" w:fill="auto"/>
           <w:tblCellMar>
             <w:top w:w="15" w:type="dxa"/>
             <w:left w:w="15" w:type="dxa"/>
@@ -2723,7 +2707,6 @@
             <w:insideH w:val="none" w:color="auto" w:sz="0" w:space="0"/>
             <w:insideV w:val="none" w:color="auto" w:sz="0" w:space="0"/>
           </w:tblBorders>
-          <w:shd w:val="clear" w:color="auto" w:fill="auto"/>
           <w:tblCellMar>
             <w:top w:w="15" w:type="dxa"/>
             <w:left w:w="15" w:type="dxa"/>
@@ -2807,7 +2790,6 @@
             <w:insideH w:val="none" w:color="auto" w:sz="0" w:space="0"/>
             <w:insideV w:val="none" w:color="auto" w:sz="0" w:space="0"/>
           </w:tblBorders>
-          <w:shd w:val="clear" w:color="auto" w:fill="auto"/>
           <w:tblCellMar>
             <w:top w:w="15" w:type="dxa"/>
             <w:left w:w="15" w:type="dxa"/>
@@ -2891,7 +2873,6 @@
             <w:insideH w:val="none" w:color="auto" w:sz="0" w:space="0"/>
             <w:insideV w:val="none" w:color="auto" w:sz="0" w:space="0"/>
           </w:tblBorders>
-          <w:shd w:val="clear" w:color="auto" w:fill="auto"/>
           <w:tblCellMar>
             <w:top w:w="15" w:type="dxa"/>
             <w:left w:w="15" w:type="dxa"/>
@@ -2975,7 +2956,6 @@
             <w:insideH w:val="none" w:color="auto" w:sz="0" w:space="0"/>
             <w:insideV w:val="none" w:color="auto" w:sz="0" w:space="0"/>
           </w:tblBorders>
-          <w:shd w:val="clear" w:color="auto" w:fill="auto"/>
           <w:tblCellMar>
             <w:top w:w="15" w:type="dxa"/>
             <w:left w:w="15" w:type="dxa"/>
@@ -3059,7 +3039,6 @@
             <w:insideH w:val="none" w:color="auto" w:sz="0" w:space="0"/>
             <w:insideV w:val="none" w:color="auto" w:sz="0" w:space="0"/>
           </w:tblBorders>
-          <w:shd w:val="clear" w:color="auto" w:fill="auto"/>
           <w:tblCellMar>
             <w:top w:w="15" w:type="dxa"/>
             <w:left w:w="15" w:type="dxa"/>
@@ -3143,7 +3122,6 @@
             <w:insideH w:val="none" w:color="auto" w:sz="0" w:space="0"/>
             <w:insideV w:val="none" w:color="auto" w:sz="0" w:space="0"/>
           </w:tblBorders>
-          <w:shd w:val="clear" w:color="auto" w:fill="auto"/>
           <w:tblCellMar>
             <w:top w:w="15" w:type="dxa"/>
             <w:left w:w="15" w:type="dxa"/>
@@ -3311,7 +3289,6 @@
             <w:insideH w:val="none" w:color="auto" w:sz="0" w:space="0"/>
             <w:insideV w:val="none" w:color="auto" w:sz="0" w:space="0"/>
           </w:tblBorders>
-          <w:shd w:val="clear" w:color="auto" w:fill="auto"/>
           <w:tblCellMar>
             <w:top w:w="15" w:type="dxa"/>
             <w:left w:w="15" w:type="dxa"/>
@@ -4795,7 +4772,7 @@
           <w:szCs w:val="24"/>
         </w:rPr>
         <w:pict>
-          <v:rect id="_x0000_i1050" o:spt="1" style="height:1.5pt;width:432pt;" fillcolor="#A0A0A0" filled="t" stroked="f" coordsize="21600,21600" o:hr="t" o:hrstd="t" o:hralign="center">
+          <v:rect id="_x0000_i1030" o:spt="1" style="height:1.5pt;width:432pt;" fillcolor="#A0A0A0" filled="t" stroked="f" coordsize="21600,21600" o:hr="t" o:hrstd="t" o:hralign="center">
             <v:path/>
             <v:fill on="t" focussize="0,0"/>
             <v:stroke on="f"/>
@@ -5340,7 +5317,7 @@
           <w:szCs w:val="24"/>
         </w:rPr>
         <w:pict>
-          <v:rect id="_x0000_i1030" o:spt="1" style="height:1.5pt;width:432pt;" fillcolor="#A0A0A0" filled="t" stroked="f" coordsize="21600,21600" o:hr="t" o:hrstd="t" o:hralign="center">
+          <v:rect id="_x0000_i1031" o:spt="1" style="height:1.5pt;width:432pt;" fillcolor="#A0A0A0" filled="t" stroked="f" coordsize="21600,21600" o:hr="t" o:hrstd="t" o:hralign="center">
             <v:path/>
             <v:fill on="t" focussize="0,0"/>
             <v:stroke on="f"/>
@@ -5575,6 +5552,7 @@
             <w:insideH w:val="none" w:color="auto" w:sz="0" w:space="0"/>
             <w:insideV w:val="none" w:color="auto" w:sz="0" w:space="0"/>
           </w:tblBorders>
+          <w:shd w:val="clear" w:color="auto" w:fill="auto"/>
           <w:tblCellMar>
             <w:top w:w="15" w:type="dxa"/>
             <w:left w:w="15" w:type="dxa"/>
@@ -5805,6 +5783,7 @@
             <w:insideH w:val="none" w:color="auto" w:sz="0" w:space="0"/>
             <w:insideV w:val="none" w:color="auto" w:sz="0" w:space="0"/>
           </w:tblBorders>
+          <w:shd w:val="clear" w:color="auto" w:fill="auto"/>
           <w:tblCellMar>
             <w:top w:w="15" w:type="dxa"/>
             <w:left w:w="15" w:type="dxa"/>
@@ -5920,6 +5899,7 @@
             <w:insideH w:val="none" w:color="auto" w:sz="0" w:space="0"/>
             <w:insideV w:val="none" w:color="auto" w:sz="0" w:space="0"/>
           </w:tblBorders>
+          <w:shd w:val="clear" w:color="auto" w:fill="auto"/>
           <w:tblCellMar>
             <w:top w:w="15" w:type="dxa"/>
             <w:left w:w="15" w:type="dxa"/>
@@ -6077,6 +6057,7 @@
             <w:insideH w:val="none" w:color="auto" w:sz="0" w:space="0"/>
             <w:insideV w:val="none" w:color="auto" w:sz="0" w:space="0"/>
           </w:tblBorders>
+          <w:shd w:val="clear" w:color="auto" w:fill="auto"/>
           <w:tblCellMar>
             <w:top w:w="15" w:type="dxa"/>
             <w:left w:w="15" w:type="dxa"/>
@@ -6192,6 +6173,7 @@
             <w:insideH w:val="none" w:color="auto" w:sz="0" w:space="0"/>
             <w:insideV w:val="none" w:color="auto" w:sz="0" w:space="0"/>
           </w:tblBorders>
+          <w:shd w:val="clear" w:color="auto" w:fill="auto"/>
           <w:tblCellMar>
             <w:top w:w="15" w:type="dxa"/>
             <w:left w:w="15" w:type="dxa"/>
@@ -7397,7 +7379,7 @@
           <w:szCs w:val="24"/>
         </w:rPr>
         <w:pict>
-          <v:rect id="_x0000_i1031" o:spt="1" style="height:1.5pt;width:432pt;" fillcolor="#A0A0A0" filled="t" stroked="f" coordsize="21600,21600" o:hr="t" o:hrstd="t" o:hralign="center">
+          <v:rect id="_x0000_i1032" o:spt="1" style="height:1.5pt;width:432pt;" fillcolor="#A0A0A0" filled="t" stroked="f" coordsize="21600,21600" o:hr="t" o:hrstd="t" o:hralign="center">
             <v:path/>
             <v:fill on="t" focussize="0,0"/>
             <v:stroke on="f"/>
@@ -7733,6 +7715,7 @@
             <w:insideH w:val="none" w:color="auto" w:sz="0" w:space="0"/>
             <w:insideV w:val="none" w:color="auto" w:sz="0" w:space="0"/>
           </w:tblBorders>
+          <w:shd w:val="clear" w:color="auto" w:fill="auto"/>
           <w:tblCellMar>
             <w:top w:w="15" w:type="dxa"/>
             <w:left w:w="15" w:type="dxa"/>
@@ -7964,6 +7947,7 @@
             <w:insideH w:val="none" w:color="auto" w:sz="0" w:space="0"/>
             <w:insideV w:val="none" w:color="auto" w:sz="0" w:space="0"/>
           </w:tblBorders>
+          <w:shd w:val="clear" w:color="auto" w:fill="auto"/>
           <w:tblCellMar>
             <w:top w:w="15" w:type="dxa"/>
             <w:left w:w="15" w:type="dxa"/>
@@ -8079,6 +8063,7 @@
             <w:insideH w:val="none" w:color="auto" w:sz="0" w:space="0"/>
             <w:insideV w:val="none" w:color="auto" w:sz="0" w:space="0"/>
           </w:tblBorders>
+          <w:shd w:val="clear" w:color="auto" w:fill="auto"/>
           <w:tblCellMar>
             <w:top w:w="15" w:type="dxa"/>
             <w:left w:w="15" w:type="dxa"/>
@@ -8194,6 +8179,7 @@
             <w:insideH w:val="none" w:color="auto" w:sz="0" w:space="0"/>
             <w:insideV w:val="none" w:color="auto" w:sz="0" w:space="0"/>
           </w:tblBorders>
+          <w:shd w:val="clear" w:color="auto" w:fill="auto"/>
           <w:tblCellMar>
             <w:top w:w="15" w:type="dxa"/>
             <w:left w:w="15" w:type="dxa"/>
@@ -8824,7 +8810,6 @@
           <w:szCs w:val="24"/>
         </w:rPr>
       </w:pPr>
-      <w:bookmarkStart w:id="0" w:name="_GoBack"/>
       <w:r>
         <w:rPr>
           <w:rFonts w:hint="default" w:ascii="Calibri" w:hAnsi="Calibri" w:cs="Calibri"/>
@@ -9076,7 +9061,6 @@
         <w:t>0.5: Underfitting, plateau at 89% accuracy</w:t>
       </w:r>
     </w:p>
-    <w:bookmarkEnd w:id="0"/>
     <w:p>
       <w:pPr>
         <w:pStyle w:val="13"/>
@@ -9201,7 +9185,7 @@
           <w:szCs w:val="24"/>
         </w:rPr>
         <w:pict>
-          <v:rect id="_x0000_i1032" o:spt="1" style="height:1.5pt;width:432pt;" fillcolor="#A0A0A0" filled="t" stroked="f" coordsize="21600,21600" o:hr="t" o:hrstd="t" o:hralign="center">
+          <v:rect id="_x0000_i1033" o:spt="1" style="height:1.5pt;width:432pt;" fillcolor="#A0A0A0" filled="t" stroked="f" coordsize="21600,21600" o:hr="t" o:hrstd="t" o:hralign="center">
             <v:path/>
             <v:fill on="t" focussize="0,0"/>
             <v:stroke on="f"/>
@@ -9782,6 +9766,7 @@
             <w:insideH w:val="none" w:color="auto" w:sz="0" w:space="0"/>
             <w:insideV w:val="none" w:color="auto" w:sz="0" w:space="0"/>
           </w:tblBorders>
+          <w:shd w:val="clear" w:color="auto" w:fill="auto"/>
           <w:tblCellMar>
             <w:top w:w="15" w:type="dxa"/>
             <w:left w:w="15" w:type="dxa"/>
@@ -9882,7 +9867,7 @@
                 <w:szCs w:val="24"/>
                 <w:lang w:val="en-US"/>
               </w:rPr>
-              <w:t>96.65% over set of 794 images</w:t>
+              <w:t>~92% over set of 794 images</w:t>
             </w:r>
           </w:p>
         </w:tc>
@@ -9897,6 +9882,7 @@
             <w:insideH w:val="none" w:color="auto" w:sz="0" w:space="0"/>
             <w:insideV w:val="none" w:color="auto" w:sz="0" w:space="0"/>
           </w:tblBorders>
+          <w:shd w:val="clear" w:color="auto" w:fill="auto"/>
           <w:tblCellMar>
             <w:top w:w="15" w:type="dxa"/>
             <w:left w:w="15" w:type="dxa"/>
@@ -10012,6 +9998,7 @@
             <w:insideH w:val="none" w:color="auto" w:sz="0" w:space="0"/>
             <w:insideV w:val="none" w:color="auto" w:sz="0" w:space="0"/>
           </w:tblBorders>
+          <w:shd w:val="clear" w:color="auto" w:fill="auto"/>
           <w:tblCellMar>
             <w:top w:w="15" w:type="dxa"/>
             <w:left w:w="15" w:type="dxa"/>
@@ -10127,6 +10114,7 @@
             <w:insideH w:val="none" w:color="auto" w:sz="0" w:space="0"/>
             <w:insideV w:val="none" w:color="auto" w:sz="0" w:space="0"/>
           </w:tblBorders>
+          <w:shd w:val="clear" w:color="auto" w:fill="auto"/>
           <w:tblCellMar>
             <w:top w:w="15" w:type="dxa"/>
             <w:left w:w="15" w:type="dxa"/>
@@ -10651,1698 +10639,6 @@
           <w:szCs w:val="24"/>
         </w:rPr>
         <w:pict>
-          <v:rect id="_x0000_i1033" o:spt="1" style="height:1.5pt;width:432pt;" fillcolor="#A0A0A0" filled="t" stroked="f" coordsize="21600,21600" o:hr="t" o:hrstd="t" o:hralign="center">
-            <v:path/>
-            <v:fill on="t" focussize="0,0"/>
-            <v:stroke on="f"/>
-            <v:imagedata o:title=""/>
-            <o:lock v:ext="edit"/>
-            <w10:wrap type="none"/>
-            <w10:anchorlock/>
-          </v:rect>
-        </w:pict>
-      </w:r>
-    </w:p>
-    <w:p>
-      <w:pPr>
-        <w:pStyle w:val="2"/>
-        <w:keepNext w:val="0"/>
-        <w:keepLines w:val="0"/>
-        <w:widowControl/>
-        <w:suppressLineNumbers w:val="0"/>
-        <w:rPr>
-          <w:rFonts w:hint="default" w:ascii="Calibri" w:hAnsi="Calibri" w:cs="Calibri"/>
-          <w:sz w:val="24"/>
-          <w:szCs w:val="24"/>
-        </w:rPr>
-      </w:pPr>
-      <w:r>
-        <w:rPr>
-          <w:rFonts w:hint="default" w:ascii="Calibri" w:hAnsi="Calibri" w:cs="Calibri"/>
-          <w:sz w:val="24"/>
-          <w:szCs w:val="24"/>
-        </w:rPr>
-        <w:t>9</w:t>
-      </w:r>
-      <w:r>
-        <w:rPr>
-          <w:rFonts w:hint="default" w:ascii="Calibri" w:hAnsi="Calibri" w:cs="Calibri"/>
-          <w:sz w:val="36"/>
-          <w:szCs w:val="36"/>
-        </w:rPr>
-        <w:t>. Discussion</w:t>
-      </w:r>
-    </w:p>
-    <w:p>
-      <w:pPr>
-        <w:pStyle w:val="3"/>
-        <w:keepNext w:val="0"/>
-        <w:keepLines w:val="0"/>
-        <w:widowControl/>
-        <w:suppressLineNumbers w:val="0"/>
-        <w:rPr>
-          <w:rFonts w:hint="default" w:ascii="Calibri" w:hAnsi="Calibri" w:cs="Calibri"/>
-          <w:sz w:val="24"/>
-          <w:szCs w:val="24"/>
-        </w:rPr>
-      </w:pPr>
-      <w:r>
-        <w:rPr>
-          <w:rFonts w:hint="default" w:ascii="Calibri" w:hAnsi="Calibri" w:cs="Calibri"/>
-          <w:sz w:val="24"/>
-          <w:szCs w:val="24"/>
-        </w:rPr>
-        <w:t>9.1. Interpretation of Results</w:t>
-      </w:r>
-    </w:p>
-    <w:p>
-      <w:pPr>
-        <w:keepNext w:val="0"/>
-        <w:keepLines w:val="0"/>
-        <w:widowControl/>
-        <w:suppressLineNumbers w:val="0"/>
-        <w:jc w:val="left"/>
-        <w:rPr>
-          <w:rFonts w:hint="default" w:ascii="Calibri" w:hAnsi="Calibri" w:cs="Calibri"/>
-          <w:spacing w:val="0"/>
-          <w:sz w:val="24"/>
-          <w:szCs w:val="24"/>
-        </w:rPr>
-      </w:pPr>
-      <w:r>
-        <w:rPr>
-          <w:rFonts w:hint="default" w:ascii="Calibri" w:hAnsi="Calibri" w:eastAsia="SimSun" w:cs="Calibri"/>
-          <w:b/>
-          <w:bCs/>
-          <w:spacing w:val="0"/>
-          <w:kern w:val="0"/>
-          <w:sz w:val="24"/>
-          <w:szCs w:val="24"/>
-          <w:lang w:val="en-US" w:eastAsia="zh-CN" w:bidi="ar"/>
-        </w:rPr>
-        <w:t>Skin-Age-Detection-Dermal-Scan-app</w:t>
-      </w:r>
-      <w:r>
-        <w:rPr>
-          <w:rFonts w:hint="default" w:ascii="Calibri" w:hAnsi="Calibri" w:eastAsia="SimSun" w:cs="Calibri"/>
-          <w:spacing w:val="0"/>
-          <w:kern w:val="0"/>
-          <w:sz w:val="24"/>
-          <w:szCs w:val="24"/>
-          <w:lang w:val="en-US" w:eastAsia="zh-CN" w:bidi="ar"/>
-        </w:rPr>
-        <w:t xml:space="preserve"> focuses on the target classification accuracy and the efficiency benefits derived from utilizing the </w:t>
-      </w:r>
-      <w:r>
-        <w:rPr>
-          <w:rFonts w:hint="default" w:ascii="Calibri" w:hAnsi="Calibri" w:eastAsia="SimSun" w:cs="Calibri"/>
-          <w:b/>
-          <w:bCs/>
-          <w:spacing w:val="0"/>
-          <w:kern w:val="0"/>
-          <w:sz w:val="24"/>
-          <w:szCs w:val="24"/>
-          <w:lang w:val="en-US" w:eastAsia="zh-CN" w:bidi="ar"/>
-        </w:rPr>
-        <w:t>EfficientNetB0</w:t>
-      </w:r>
-      <w:r>
-        <w:rPr>
-          <w:rFonts w:hint="default" w:ascii="Calibri" w:hAnsi="Calibri" w:eastAsia="SimSun" w:cs="Calibri"/>
-          <w:spacing w:val="0"/>
-          <w:kern w:val="0"/>
-          <w:sz w:val="24"/>
-          <w:szCs w:val="24"/>
-          <w:lang w:val="en-US" w:eastAsia="zh-CN" w:bidi="ar"/>
-        </w:rPr>
-        <w:t xml:space="preserve"> architecture to meet strict operational deadlines.</w:t>
-      </w:r>
-    </w:p>
-    <w:p>
-      <w:pPr>
-        <w:keepNext w:val="0"/>
-        <w:keepLines w:val="0"/>
-        <w:widowControl/>
-        <w:suppressLineNumbers w:val="0"/>
-        <w:jc w:val="left"/>
-        <w:rPr>
-          <w:rFonts w:hint="default" w:ascii="Calibri" w:hAnsi="Calibri" w:cs="Calibri"/>
-          <w:spacing w:val="0"/>
-          <w:sz w:val="24"/>
-          <w:szCs w:val="24"/>
-        </w:rPr>
-      </w:pPr>
-      <w:r>
-        <w:rPr>
-          <w:rFonts w:hint="default" w:ascii="Calibri" w:hAnsi="Calibri" w:eastAsia="SimSun" w:cs="Calibri"/>
-          <w:spacing w:val="0"/>
-          <w:kern w:val="0"/>
-          <w:sz w:val="24"/>
-          <w:szCs w:val="24"/>
-          <w:lang w:val="en-US" w:eastAsia="zh-CN" w:bidi="ar"/>
-        </w:rPr>
-        <w:t>1. Classification Accuracy Relative to Target Goal</w:t>
-      </w:r>
-    </w:p>
-    <w:p>
-      <w:pPr>
-        <w:keepNext w:val="0"/>
-        <w:keepLines w:val="0"/>
-        <w:widowControl/>
-        <w:suppressLineNumbers w:val="0"/>
-        <w:jc w:val="left"/>
-        <w:rPr>
-          <w:rFonts w:hint="default" w:ascii="Calibri" w:hAnsi="Calibri" w:cs="Calibri"/>
-          <w:spacing w:val="0"/>
-          <w:sz w:val="24"/>
-          <w:szCs w:val="24"/>
-        </w:rPr>
-      </w:pPr>
-      <w:r>
-        <w:rPr>
-          <w:rFonts w:hint="default" w:ascii="Calibri" w:hAnsi="Calibri" w:eastAsia="SimSun" w:cs="Calibri"/>
-          <w:spacing w:val="0"/>
-          <w:kern w:val="0"/>
-          <w:sz w:val="24"/>
-          <w:szCs w:val="24"/>
-          <w:lang w:val="en-US" w:eastAsia="zh-CN" w:bidi="ar"/>
-        </w:rPr>
-        <w:t>The project defines a rigorous performance target for its core machine learning module.</w:t>
-      </w:r>
-    </w:p>
-    <w:p>
-      <w:pPr>
-        <w:keepNext w:val="0"/>
-        <w:keepLines w:val="0"/>
-        <w:widowControl/>
-        <w:suppressLineNumbers w:val="0"/>
-        <w:jc w:val="left"/>
-        <w:rPr>
-          <w:rFonts w:hint="default" w:ascii="Calibri" w:hAnsi="Calibri" w:cs="Calibri"/>
-          <w:spacing w:val="0"/>
-          <w:sz w:val="24"/>
-          <w:szCs w:val="24"/>
-        </w:rPr>
-      </w:pPr>
-      <w:r>
-        <w:rPr>
-          <w:rFonts w:hint="default" w:ascii="Calibri" w:hAnsi="Calibri" w:eastAsia="SimSun" w:cs="Calibri"/>
-          <w:spacing w:val="0"/>
-          <w:kern w:val="0"/>
-          <w:sz w:val="24"/>
-          <w:szCs w:val="24"/>
-          <w:lang w:val="en-US" w:eastAsia="zh-CN" w:bidi="ar"/>
-        </w:rPr>
-        <w:t xml:space="preserve">• </w:t>
-      </w:r>
-      <w:r>
-        <w:rPr>
-          <w:rFonts w:hint="default" w:ascii="Calibri" w:hAnsi="Calibri" w:eastAsia="SimSun" w:cs="Calibri"/>
-          <w:b/>
-          <w:bCs/>
-          <w:spacing w:val="0"/>
-          <w:kern w:val="0"/>
-          <w:sz w:val="24"/>
-          <w:szCs w:val="24"/>
-          <w:lang w:val="en-US" w:eastAsia="zh-CN" w:bidi="ar"/>
-        </w:rPr>
-        <w:t>Target Goal:</w:t>
-      </w:r>
-      <w:r>
-        <w:rPr>
-          <w:rFonts w:hint="default" w:ascii="Calibri" w:hAnsi="Calibri" w:eastAsia="SimSun" w:cs="Calibri"/>
-          <w:spacing w:val="0"/>
-          <w:kern w:val="0"/>
-          <w:sz w:val="24"/>
-          <w:szCs w:val="24"/>
-          <w:lang w:val="en-US" w:eastAsia="zh-CN" w:bidi="ar"/>
-        </w:rPr>
-        <w:t xml:space="preserve"> During </w:t>
-      </w:r>
-      <w:r>
-        <w:rPr>
-          <w:rFonts w:hint="default" w:ascii="Calibri" w:hAnsi="Calibri" w:eastAsia="SimSun" w:cs="Calibri"/>
-          <w:b/>
-          <w:bCs/>
-          <w:spacing w:val="0"/>
-          <w:kern w:val="0"/>
-          <w:sz w:val="24"/>
-          <w:szCs w:val="24"/>
-          <w:lang w:val="en-US" w:eastAsia="zh-CN" w:bidi="ar"/>
-        </w:rPr>
-        <w:t>Milestone 2: Model Training and Evaluation</w:t>
-      </w:r>
-      <w:r>
-        <w:rPr>
-          <w:rFonts w:hint="default" w:ascii="Calibri" w:hAnsi="Calibri" w:eastAsia="SimSun" w:cs="Calibri"/>
-          <w:spacing w:val="0"/>
-          <w:kern w:val="0"/>
-          <w:sz w:val="24"/>
-          <w:szCs w:val="24"/>
-          <w:lang w:val="en-US" w:eastAsia="zh-CN" w:bidi="ar"/>
-        </w:rPr>
-        <w:t>, the project mandates that the trained EfficientNetB0 model must achieve &gt;=</w:t>
-      </w:r>
-      <w:r>
-        <w:rPr>
-          <w:rFonts w:hint="default" w:ascii="Calibri" w:hAnsi="Calibri" w:eastAsia="SimSun" w:cs="Calibri"/>
-          <w:b/>
-          <w:bCs/>
-          <w:spacing w:val="0"/>
-          <w:kern w:val="0"/>
-          <w:sz w:val="24"/>
-          <w:szCs w:val="24"/>
-          <w:lang w:val="en-US" w:eastAsia="zh-CN" w:bidi="ar"/>
-        </w:rPr>
-        <w:t xml:space="preserve"> 90% classification accuracy</w:t>
-      </w:r>
-      <w:r>
-        <w:rPr>
-          <w:rFonts w:hint="default" w:ascii="Calibri" w:hAnsi="Calibri" w:eastAsia="SimSun" w:cs="Calibri"/>
-          <w:spacing w:val="0"/>
-          <w:kern w:val="0"/>
-          <w:sz w:val="24"/>
-          <w:szCs w:val="24"/>
-          <w:lang w:val="en-US" w:eastAsia="zh-CN" w:bidi="ar"/>
-        </w:rPr>
-        <w:t xml:space="preserve"> and demonstrate </w:t>
-      </w:r>
-      <w:r>
-        <w:rPr>
-          <w:rFonts w:hint="default" w:ascii="Calibri" w:hAnsi="Calibri" w:eastAsia="SimSun" w:cs="Calibri"/>
-          <w:b/>
-          <w:bCs/>
-          <w:spacing w:val="0"/>
-          <w:kern w:val="0"/>
-          <w:sz w:val="24"/>
-          <w:szCs w:val="24"/>
-          <w:lang w:val="en-US" w:eastAsia="zh-CN" w:bidi="ar"/>
-        </w:rPr>
-        <w:t>stable validation accuracy</w:t>
-      </w:r>
-      <w:r>
-        <w:rPr>
-          <w:rFonts w:hint="default" w:ascii="Calibri" w:hAnsi="Calibri" w:eastAsia="SimSun" w:cs="Calibri"/>
-          <w:spacing w:val="0"/>
-          <w:kern w:val="0"/>
-          <w:sz w:val="24"/>
-          <w:szCs w:val="24"/>
-          <w:lang w:val="en-US" w:eastAsia="zh-CN" w:bidi="ar"/>
-        </w:rPr>
-        <w:t>.</w:t>
-      </w:r>
-    </w:p>
-    <w:p>
-      <w:pPr>
-        <w:keepNext w:val="0"/>
-        <w:keepLines w:val="0"/>
-        <w:widowControl/>
-        <w:suppressLineNumbers w:val="0"/>
-        <w:jc w:val="left"/>
-        <w:rPr>
-          <w:rFonts w:hint="default" w:ascii="Calibri" w:hAnsi="Calibri" w:cs="Calibri"/>
-          <w:spacing w:val="0"/>
-          <w:sz w:val="24"/>
-          <w:szCs w:val="24"/>
-        </w:rPr>
-      </w:pPr>
-      <w:r>
-        <w:rPr>
-          <w:rFonts w:hint="default" w:ascii="Calibri" w:hAnsi="Calibri" w:eastAsia="SimSun" w:cs="Calibri"/>
-          <w:spacing w:val="0"/>
-          <w:kern w:val="0"/>
-          <w:sz w:val="24"/>
-          <w:szCs w:val="24"/>
-          <w:lang w:val="en-US" w:eastAsia="zh-CN" w:bidi="ar"/>
-        </w:rPr>
-        <w:t xml:space="preserve">• </w:t>
-      </w:r>
-      <w:r>
-        <w:rPr>
-          <w:rFonts w:hint="default" w:ascii="Calibri" w:hAnsi="Calibri" w:eastAsia="SimSun" w:cs="Calibri"/>
-          <w:b/>
-          <w:bCs/>
-          <w:spacing w:val="0"/>
-          <w:kern w:val="0"/>
-          <w:sz w:val="24"/>
-          <w:szCs w:val="24"/>
-          <w:lang w:val="en-US" w:eastAsia="zh-CN" w:bidi="ar"/>
-        </w:rPr>
-        <w:t>Evaluation Focus:</w:t>
-      </w:r>
-      <w:r>
-        <w:rPr>
-          <w:rFonts w:hint="default" w:ascii="Calibri" w:hAnsi="Calibri" w:eastAsia="SimSun" w:cs="Calibri"/>
-          <w:spacing w:val="0"/>
-          <w:kern w:val="0"/>
-          <w:sz w:val="24"/>
-          <w:szCs w:val="24"/>
-          <w:lang w:val="en-US" w:eastAsia="zh-CN" w:bidi="ar"/>
-        </w:rPr>
-        <w:t xml:space="preserve"> The model training module uses </w:t>
-      </w:r>
-      <w:r>
-        <w:rPr>
-          <w:rFonts w:hint="default" w:ascii="Calibri" w:hAnsi="Calibri" w:eastAsia="SimSun" w:cs="Calibri"/>
-          <w:b/>
-          <w:bCs/>
-          <w:spacing w:val="0"/>
-          <w:kern w:val="0"/>
-          <w:sz w:val="24"/>
-          <w:szCs w:val="24"/>
-          <w:lang w:val="en-US" w:eastAsia="zh-CN" w:bidi="ar"/>
-        </w:rPr>
-        <w:t>categorical cross-entropy loss</w:t>
-      </w:r>
-      <w:r>
-        <w:rPr>
-          <w:rFonts w:hint="default" w:ascii="Calibri" w:hAnsi="Calibri" w:eastAsia="SimSun" w:cs="Calibri"/>
-          <w:spacing w:val="0"/>
-          <w:kern w:val="0"/>
-          <w:sz w:val="24"/>
-          <w:szCs w:val="24"/>
-          <w:lang w:val="en-US" w:eastAsia="zh-CN" w:bidi="ar"/>
-        </w:rPr>
-        <w:t xml:space="preserve"> and the </w:t>
-      </w:r>
-      <w:r>
-        <w:rPr>
-          <w:rFonts w:hint="default" w:ascii="Calibri" w:hAnsi="Calibri" w:eastAsia="SimSun" w:cs="Calibri"/>
-          <w:b/>
-          <w:bCs/>
-          <w:spacing w:val="0"/>
-          <w:kern w:val="0"/>
-          <w:sz w:val="24"/>
-          <w:szCs w:val="24"/>
-          <w:lang w:val="en-US" w:eastAsia="zh-CN" w:bidi="ar"/>
-        </w:rPr>
-        <w:t>Adam optimizer</w:t>
-      </w:r>
-      <w:r>
-        <w:rPr>
-          <w:rFonts w:hint="default" w:ascii="Calibri" w:hAnsi="Calibri" w:eastAsia="SimSun" w:cs="Calibri"/>
-          <w:spacing w:val="0"/>
-          <w:kern w:val="0"/>
-          <w:sz w:val="24"/>
-          <w:szCs w:val="24"/>
-          <w:lang w:val="en-US" w:eastAsia="zh-CN" w:bidi="ar"/>
-        </w:rPr>
-        <w:t>. The success of the training module (Module 3) is evaluated based on achieving this minimum accuracy threshold.</w:t>
-      </w:r>
-    </w:p>
-    <w:p>
-      <w:pPr>
-        <w:keepNext w:val="0"/>
-        <w:keepLines w:val="0"/>
-        <w:widowControl/>
-        <w:suppressLineNumbers w:val="0"/>
-        <w:jc w:val="left"/>
-        <w:rPr>
-          <w:rFonts w:hint="default" w:ascii="Calibri" w:hAnsi="Calibri" w:cs="Calibri"/>
-          <w:spacing w:val="0"/>
-          <w:sz w:val="24"/>
-          <w:szCs w:val="24"/>
-        </w:rPr>
-      </w:pPr>
-      <w:r>
-        <w:rPr>
-          <w:rFonts w:hint="default" w:ascii="Calibri" w:hAnsi="Calibri" w:eastAsia="SimSun" w:cs="Calibri"/>
-          <w:spacing w:val="0"/>
-          <w:kern w:val="0"/>
-          <w:sz w:val="24"/>
-          <w:szCs w:val="24"/>
-          <w:lang w:val="en-US" w:eastAsia="zh-CN" w:bidi="ar"/>
-        </w:rPr>
-        <w:t xml:space="preserve">• </w:t>
-      </w:r>
-      <w:r>
-        <w:rPr>
-          <w:rFonts w:hint="default" w:ascii="Calibri" w:hAnsi="Calibri" w:eastAsia="SimSun" w:cs="Calibri"/>
-          <w:b/>
-          <w:bCs/>
-          <w:spacing w:val="0"/>
-          <w:kern w:val="0"/>
-          <w:sz w:val="24"/>
-          <w:szCs w:val="24"/>
-          <w:lang w:val="en-US" w:eastAsia="zh-CN" w:bidi="ar"/>
-        </w:rPr>
-        <w:t>Context:</w:t>
-      </w:r>
-      <w:r>
-        <w:rPr>
-          <w:rFonts w:hint="default" w:ascii="Calibri" w:hAnsi="Calibri" w:eastAsia="SimSun" w:cs="Calibri"/>
-          <w:spacing w:val="0"/>
-          <w:kern w:val="0"/>
-          <w:sz w:val="24"/>
-          <w:szCs w:val="24"/>
-          <w:lang w:val="en-US" w:eastAsia="zh-CN" w:bidi="ar"/>
-        </w:rPr>
-        <w:t xml:space="preserve"> While the goal is explicitly set at &gt;=90% accuracy therefore the project successfully met this high performance benchmark which involves classifying facial images into four distinct categories: </w:t>
-      </w:r>
-      <w:r>
-        <w:rPr>
-          <w:rFonts w:hint="default" w:ascii="Calibri" w:hAnsi="Calibri" w:eastAsia="SimSun" w:cs="Calibri"/>
-          <w:b/>
-          <w:bCs/>
-          <w:spacing w:val="0"/>
-          <w:kern w:val="0"/>
-          <w:sz w:val="24"/>
-          <w:szCs w:val="24"/>
-          <w:lang w:val="en-US" w:eastAsia="zh-CN" w:bidi="ar"/>
-        </w:rPr>
-        <w:t>wrinkles, dark spots, puffy eyes, and clear skin</w:t>
-      </w:r>
-      <w:r>
-        <w:rPr>
-          <w:rFonts w:hint="default" w:ascii="Calibri" w:hAnsi="Calibri" w:eastAsia="SimSun" w:cs="Calibri"/>
-          <w:spacing w:val="0"/>
-          <w:kern w:val="0"/>
-          <w:sz w:val="24"/>
-          <w:szCs w:val="24"/>
-          <w:lang w:val="en-US" w:eastAsia="zh-CN" w:bidi="ar"/>
-        </w:rPr>
-        <w:t>.</w:t>
-      </w:r>
-    </w:p>
-    <w:p>
-      <w:pPr>
-        <w:keepNext w:val="0"/>
-        <w:keepLines w:val="0"/>
-        <w:widowControl/>
-        <w:suppressLineNumbers w:val="0"/>
-        <w:jc w:val="left"/>
-        <w:rPr>
-          <w:rFonts w:hint="default" w:ascii="Calibri" w:hAnsi="Calibri" w:cs="Calibri"/>
-          <w:spacing w:val="0"/>
-          <w:sz w:val="24"/>
-          <w:szCs w:val="24"/>
-        </w:rPr>
-      </w:pPr>
-      <w:r>
-        <w:rPr>
-          <w:rFonts w:hint="default" w:ascii="Calibri" w:hAnsi="Calibri" w:eastAsia="SimSun" w:cs="Calibri"/>
-          <w:spacing w:val="0"/>
-          <w:kern w:val="0"/>
-          <w:sz w:val="24"/>
-          <w:szCs w:val="24"/>
-          <w:lang w:val="en-US" w:eastAsia="zh-CN" w:bidi="ar"/>
-        </w:rPr>
-        <w:t>2. Model Size, Performance Balance, and Processing Speed</w:t>
-      </w:r>
-    </w:p>
-    <w:p>
-      <w:pPr>
-        <w:keepNext w:val="0"/>
-        <w:keepLines w:val="0"/>
-        <w:widowControl/>
-        <w:suppressLineNumbers w:val="0"/>
-        <w:jc w:val="left"/>
-        <w:rPr>
-          <w:rFonts w:hint="default" w:ascii="Calibri" w:hAnsi="Calibri" w:cs="Calibri"/>
-          <w:spacing w:val="0"/>
-          <w:sz w:val="24"/>
-          <w:szCs w:val="24"/>
-        </w:rPr>
-      </w:pPr>
-      <w:r>
-        <w:rPr>
-          <w:rFonts w:hint="default" w:ascii="Calibri" w:hAnsi="Calibri" w:eastAsia="SimSun" w:cs="Calibri"/>
-          <w:spacing w:val="0"/>
-          <w:kern w:val="0"/>
-          <w:sz w:val="24"/>
-          <w:szCs w:val="24"/>
-          <w:lang w:val="en-US" w:eastAsia="zh-CN" w:bidi="ar"/>
-        </w:rPr>
-        <w:t xml:space="preserve">The selection of the </w:t>
-      </w:r>
-      <w:r>
-        <w:rPr>
-          <w:rFonts w:hint="default" w:ascii="Calibri" w:hAnsi="Calibri" w:eastAsia="SimSun" w:cs="Calibri"/>
-          <w:b/>
-          <w:bCs/>
-          <w:spacing w:val="0"/>
-          <w:kern w:val="0"/>
-          <w:sz w:val="24"/>
-          <w:szCs w:val="24"/>
-          <w:lang w:val="en-US" w:eastAsia="zh-CN" w:bidi="ar"/>
-        </w:rPr>
-        <w:t>EfficientNetB0</w:t>
-      </w:r>
-      <w:r>
-        <w:rPr>
-          <w:rFonts w:hint="default" w:ascii="Calibri" w:hAnsi="Calibri" w:eastAsia="SimSun" w:cs="Calibri"/>
-          <w:spacing w:val="0"/>
-          <w:kern w:val="0"/>
-          <w:sz w:val="24"/>
-          <w:szCs w:val="24"/>
-          <w:lang w:val="en-US" w:eastAsia="zh-CN" w:bidi="ar"/>
-        </w:rPr>
-        <w:t xml:space="preserve"> model directly addresses the need for high classification performance coupled with computational efficiency, which is essential for meeting the system's rapid processing target.</w:t>
-      </w:r>
-    </w:p>
-    <w:p>
-      <w:pPr>
-        <w:keepNext w:val="0"/>
-        <w:keepLines w:val="0"/>
-        <w:widowControl/>
-        <w:suppressLineNumbers w:val="0"/>
-        <w:spacing w:line="200" w:lineRule="atLeast"/>
-        <w:jc w:val="left"/>
-        <w:rPr>
-          <w:rFonts w:hint="default" w:ascii="Calibri" w:hAnsi="Calibri" w:eastAsia="sans-serif" w:cs="Calibri"/>
-          <w:spacing w:val="0"/>
-          <w:sz w:val="24"/>
-          <w:szCs w:val="24"/>
-        </w:rPr>
-      </w:pPr>
-      <w:r>
-        <w:rPr>
-          <w:rFonts w:hint="default" w:ascii="Calibri" w:hAnsi="Calibri" w:eastAsia="sans-serif" w:cs="Calibri"/>
-          <w:spacing w:val="0"/>
-          <w:kern w:val="0"/>
-          <w:sz w:val="24"/>
-          <w:szCs w:val="24"/>
-          <w:lang w:val="en-US" w:eastAsia="zh-CN" w:bidi="ar"/>
-        </w:rPr>
-        <w:t>Efficiency of EfficientNet</w:t>
-      </w:r>
-    </w:p>
-    <w:p>
-      <w:pPr>
-        <w:keepNext w:val="0"/>
-        <w:keepLines w:val="0"/>
-        <w:widowControl/>
-        <w:suppressLineNumbers w:val="0"/>
-        <w:jc w:val="left"/>
-        <w:rPr>
-          <w:rFonts w:hint="default" w:ascii="Calibri" w:hAnsi="Calibri" w:cs="Calibri"/>
-          <w:spacing w:val="0"/>
-          <w:sz w:val="24"/>
-          <w:szCs w:val="24"/>
-        </w:rPr>
-      </w:pPr>
-      <w:r>
-        <w:rPr>
-          <w:rFonts w:hint="default" w:ascii="Calibri" w:hAnsi="Calibri" w:eastAsia="SimSun" w:cs="Calibri"/>
-          <w:spacing w:val="0"/>
-          <w:kern w:val="0"/>
-          <w:sz w:val="24"/>
-          <w:szCs w:val="24"/>
-          <w:lang w:val="en-US" w:eastAsia="zh-CN" w:bidi="ar"/>
-        </w:rPr>
-        <w:t xml:space="preserve">EfficientNet is a family of Convolutional Neural Networks (CNNs) developed by Google Research that explicitly aims to </w:t>
-      </w:r>
-      <w:r>
-        <w:rPr>
-          <w:rFonts w:hint="default" w:ascii="Calibri" w:hAnsi="Calibri" w:eastAsia="SimSun" w:cs="Calibri"/>
-          <w:b/>
-          <w:bCs/>
-          <w:spacing w:val="0"/>
-          <w:kern w:val="0"/>
-          <w:sz w:val="24"/>
-          <w:szCs w:val="24"/>
-          <w:lang w:val="en-US" w:eastAsia="zh-CN" w:bidi="ar"/>
-        </w:rPr>
-        <w:t>achieve high performance with fewer computational resources</w:t>
-      </w:r>
-      <w:r>
-        <w:rPr>
-          <w:rFonts w:hint="default" w:ascii="Calibri" w:hAnsi="Calibri" w:eastAsia="SimSun" w:cs="Calibri"/>
-          <w:spacing w:val="0"/>
-          <w:kern w:val="0"/>
-          <w:sz w:val="24"/>
-          <w:szCs w:val="24"/>
-          <w:lang w:val="en-US" w:eastAsia="zh-CN" w:bidi="ar"/>
-        </w:rPr>
-        <w:t xml:space="preserve"> compared to previous architectures.</w:t>
-      </w:r>
-    </w:p>
-    <w:p>
-      <w:pPr>
-        <w:keepNext w:val="0"/>
-        <w:keepLines w:val="0"/>
-        <w:widowControl/>
-        <w:suppressLineNumbers w:val="0"/>
-        <w:jc w:val="left"/>
-        <w:rPr>
-          <w:rFonts w:hint="default" w:ascii="Calibri" w:hAnsi="Calibri" w:cs="Calibri"/>
-          <w:spacing w:val="0"/>
-          <w:sz w:val="24"/>
-          <w:szCs w:val="24"/>
-        </w:rPr>
-      </w:pPr>
-      <w:r>
-        <w:rPr>
-          <w:rFonts w:hint="default" w:ascii="Calibri" w:hAnsi="Calibri" w:eastAsia="SimSun" w:cs="Calibri"/>
-          <w:spacing w:val="0"/>
-          <w:kern w:val="0"/>
-          <w:sz w:val="24"/>
-          <w:szCs w:val="24"/>
-          <w:lang w:val="en-US" w:eastAsia="zh-CN" w:bidi="ar"/>
-        </w:rPr>
-        <w:t xml:space="preserve">• </w:t>
-      </w:r>
-      <w:r>
-        <w:rPr>
-          <w:rFonts w:hint="default" w:ascii="Calibri" w:hAnsi="Calibri" w:eastAsia="SimSun" w:cs="Calibri"/>
-          <w:b/>
-          <w:bCs/>
-          <w:spacing w:val="0"/>
-          <w:kern w:val="0"/>
-          <w:sz w:val="24"/>
-          <w:szCs w:val="24"/>
-          <w:lang w:val="en-US" w:eastAsia="zh-CN" w:bidi="ar"/>
-        </w:rPr>
-        <w:t>Inherent Efficiency:</w:t>
-      </w:r>
-      <w:r>
-        <w:rPr>
-          <w:rFonts w:hint="default" w:ascii="Calibri" w:hAnsi="Calibri" w:eastAsia="SimSun" w:cs="Calibri"/>
-          <w:spacing w:val="0"/>
-          <w:kern w:val="0"/>
-          <w:sz w:val="24"/>
-          <w:szCs w:val="24"/>
-          <w:lang w:val="en-US" w:eastAsia="zh-CN" w:bidi="ar"/>
-        </w:rPr>
-        <w:t xml:space="preserve"> EfficientNet's efficiency is rooted in its design philosophy. It achieves </w:t>
-      </w:r>
-      <w:r>
-        <w:rPr>
-          <w:rFonts w:hint="default" w:ascii="Calibri" w:hAnsi="Calibri" w:eastAsia="SimSun" w:cs="Calibri"/>
-          <w:b/>
-          <w:bCs/>
-          <w:spacing w:val="0"/>
-          <w:kern w:val="0"/>
-          <w:sz w:val="24"/>
-          <w:szCs w:val="24"/>
-          <w:lang w:val="en-US" w:eastAsia="zh-CN" w:bidi="ar"/>
-        </w:rPr>
-        <w:t>state-of-the-art accuracy</w:t>
-      </w:r>
-      <w:r>
-        <w:rPr>
-          <w:rFonts w:hint="default" w:ascii="Calibri" w:hAnsi="Calibri" w:eastAsia="SimSun" w:cs="Calibri"/>
-          <w:spacing w:val="0"/>
-          <w:kern w:val="0"/>
-          <w:sz w:val="24"/>
-          <w:szCs w:val="24"/>
-          <w:lang w:val="en-US" w:eastAsia="zh-CN" w:bidi="ar"/>
-        </w:rPr>
-        <w:t xml:space="preserve"> on benchmark datasets (like ImageNet) with </w:t>
-      </w:r>
-      <w:r>
-        <w:rPr>
-          <w:rFonts w:hint="default" w:ascii="Calibri" w:hAnsi="Calibri" w:eastAsia="SimSun" w:cs="Calibri"/>
-          <w:b/>
-          <w:bCs/>
-          <w:spacing w:val="0"/>
-          <w:kern w:val="0"/>
-          <w:sz w:val="24"/>
-          <w:szCs w:val="24"/>
-          <w:lang w:val="en-US" w:eastAsia="zh-CN" w:bidi="ar"/>
-        </w:rPr>
-        <w:t>significantly fewer parameters and FLOPS</w:t>
-      </w:r>
-      <w:r>
-        <w:rPr>
-          <w:rFonts w:hint="default" w:ascii="Calibri" w:hAnsi="Calibri" w:eastAsia="SimSun" w:cs="Calibri"/>
-          <w:spacing w:val="0"/>
-          <w:kern w:val="0"/>
-          <w:sz w:val="24"/>
-          <w:szCs w:val="24"/>
-          <w:lang w:val="en-US" w:eastAsia="zh-CN" w:bidi="ar"/>
-        </w:rPr>
-        <w:t xml:space="preserve"> compared to predecessors like ResNet, DenseNet, and Inception. For instance, EfficientNet-B7 (a larger variant) was shown to be 6.1 times faster and 8.4 times smaller in size than the previous best CNN model on the ImageNet dataset.</w:t>
-      </w:r>
-    </w:p>
-    <w:p>
-      <w:pPr>
-        <w:keepNext w:val="0"/>
-        <w:keepLines w:val="0"/>
-        <w:widowControl/>
-        <w:suppressLineNumbers w:val="0"/>
-        <w:jc w:val="left"/>
-        <w:rPr>
-          <w:rFonts w:hint="default" w:ascii="Calibri" w:hAnsi="Calibri" w:cs="Calibri"/>
-          <w:spacing w:val="0"/>
-          <w:sz w:val="24"/>
-          <w:szCs w:val="24"/>
-        </w:rPr>
-      </w:pPr>
-      <w:r>
-        <w:rPr>
-          <w:rFonts w:hint="default" w:ascii="Calibri" w:hAnsi="Calibri" w:eastAsia="SimSun" w:cs="Calibri"/>
-          <w:spacing w:val="0"/>
-          <w:kern w:val="0"/>
-          <w:sz w:val="24"/>
-          <w:szCs w:val="24"/>
-          <w:lang w:val="en-US" w:eastAsia="zh-CN" w:bidi="ar"/>
-        </w:rPr>
-        <w:t xml:space="preserve">• </w:t>
-      </w:r>
-      <w:r>
-        <w:rPr>
-          <w:rFonts w:hint="default" w:ascii="Calibri" w:hAnsi="Calibri" w:eastAsia="SimSun" w:cs="Calibri"/>
-          <w:b/>
-          <w:bCs/>
-          <w:spacing w:val="0"/>
-          <w:kern w:val="0"/>
-          <w:sz w:val="24"/>
-          <w:szCs w:val="24"/>
-          <w:lang w:val="en-US" w:eastAsia="zh-CN" w:bidi="ar"/>
-        </w:rPr>
-        <w:t>Compound Scaling:</w:t>
-      </w:r>
-      <w:r>
-        <w:rPr>
-          <w:rFonts w:hint="default" w:ascii="Calibri" w:hAnsi="Calibri" w:eastAsia="SimSun" w:cs="Calibri"/>
-          <w:spacing w:val="0"/>
-          <w:kern w:val="0"/>
-          <w:sz w:val="24"/>
-          <w:szCs w:val="24"/>
-          <w:lang w:val="en-US" w:eastAsia="zh-CN" w:bidi="ar"/>
-        </w:rPr>
-        <w:t xml:space="preserve"> This foundational technique uniformly scales the network's depth, width, and resolution using a compound coefficient (\phi). This approach ensures that the model provides an </w:t>
-      </w:r>
-      <w:r>
-        <w:rPr>
-          <w:rFonts w:hint="default" w:ascii="Calibri" w:hAnsi="Calibri" w:eastAsia="SimSun" w:cs="Calibri"/>
-          <w:b/>
-          <w:bCs/>
-          <w:spacing w:val="0"/>
-          <w:kern w:val="0"/>
-          <w:sz w:val="24"/>
-          <w:szCs w:val="24"/>
-          <w:lang w:val="en-US" w:eastAsia="zh-CN" w:bidi="ar"/>
-        </w:rPr>
-        <w:t>excellent trade-off between accuracy and computational efficiency</w:t>
-      </w:r>
-      <w:r>
-        <w:rPr>
-          <w:rFonts w:hint="default" w:ascii="Calibri" w:hAnsi="Calibri" w:eastAsia="SimSun" w:cs="Calibri"/>
-          <w:spacing w:val="0"/>
-          <w:kern w:val="0"/>
-          <w:sz w:val="24"/>
-          <w:szCs w:val="24"/>
-          <w:lang w:val="en-US" w:eastAsia="zh-CN" w:bidi="ar"/>
-        </w:rPr>
-        <w:t>.</w:t>
-      </w:r>
-    </w:p>
-    <w:p>
-      <w:pPr>
-        <w:keepNext w:val="0"/>
-        <w:keepLines w:val="0"/>
-        <w:widowControl/>
-        <w:suppressLineNumbers w:val="0"/>
-        <w:jc w:val="left"/>
-        <w:rPr>
-          <w:rFonts w:hint="default" w:ascii="Calibri" w:hAnsi="Calibri" w:cs="Calibri"/>
-          <w:spacing w:val="0"/>
-          <w:sz w:val="24"/>
-          <w:szCs w:val="24"/>
-        </w:rPr>
-      </w:pPr>
-      <w:r>
-        <w:rPr>
-          <w:rFonts w:hint="default" w:ascii="Calibri" w:hAnsi="Calibri" w:eastAsia="SimSun" w:cs="Calibri"/>
-          <w:spacing w:val="0"/>
-          <w:kern w:val="0"/>
-          <w:sz w:val="24"/>
-          <w:szCs w:val="24"/>
-          <w:lang w:val="en-US" w:eastAsia="zh-CN" w:bidi="ar"/>
-        </w:rPr>
-        <w:t xml:space="preserve">• </w:t>
-      </w:r>
-      <w:r>
-        <w:rPr>
-          <w:rFonts w:hint="default" w:ascii="Calibri" w:hAnsi="Calibri" w:eastAsia="SimSun" w:cs="Calibri"/>
-          <w:b/>
-          <w:bCs/>
-          <w:spacing w:val="0"/>
-          <w:kern w:val="0"/>
-          <w:sz w:val="24"/>
-          <w:szCs w:val="24"/>
-          <w:lang w:val="en-US" w:eastAsia="zh-CN" w:bidi="ar"/>
-        </w:rPr>
-        <w:t>Architectural Features:</w:t>
-      </w:r>
-      <w:r>
-        <w:rPr>
-          <w:rFonts w:hint="default" w:ascii="Calibri" w:hAnsi="Calibri" w:eastAsia="SimSun" w:cs="Calibri"/>
-          <w:spacing w:val="0"/>
-          <w:kern w:val="0"/>
-          <w:sz w:val="24"/>
-          <w:szCs w:val="24"/>
-          <w:lang w:val="en-US" w:eastAsia="zh-CN" w:bidi="ar"/>
-        </w:rPr>
-        <w:t xml:space="preserve"> The efficient architecture includes </w:t>
-      </w:r>
-      <w:r>
-        <w:rPr>
-          <w:rFonts w:hint="default" w:ascii="Calibri" w:hAnsi="Calibri" w:eastAsia="SimSun" w:cs="Calibri"/>
-          <w:b/>
-          <w:bCs/>
-          <w:spacing w:val="0"/>
-          <w:kern w:val="0"/>
-          <w:sz w:val="24"/>
-          <w:szCs w:val="24"/>
-          <w:lang w:val="en-US" w:eastAsia="zh-CN" w:bidi="ar"/>
-        </w:rPr>
-        <w:t>Depth-wise Separable Convolutions</w:t>
-      </w:r>
-      <w:r>
-        <w:rPr>
-          <w:rFonts w:hint="default" w:ascii="Calibri" w:hAnsi="Calibri" w:eastAsia="SimSun" w:cs="Calibri"/>
-          <w:spacing w:val="0"/>
-          <w:kern w:val="0"/>
-          <w:sz w:val="24"/>
-          <w:szCs w:val="24"/>
-          <w:lang w:val="en-US" w:eastAsia="zh-CN" w:bidi="ar"/>
-        </w:rPr>
-        <w:t xml:space="preserve"> (which lower computational complexity) and </w:t>
-      </w:r>
-      <w:r>
-        <w:rPr>
-          <w:rFonts w:hint="default" w:ascii="Calibri" w:hAnsi="Calibri" w:eastAsia="SimSun" w:cs="Calibri"/>
-          <w:b/>
-          <w:bCs/>
-          <w:spacing w:val="0"/>
-          <w:kern w:val="0"/>
-          <w:sz w:val="24"/>
-          <w:szCs w:val="24"/>
-          <w:lang w:val="en-US" w:eastAsia="zh-CN" w:bidi="ar"/>
-        </w:rPr>
-        <w:t>Inverted Residual Blocks</w:t>
-      </w:r>
-      <w:r>
-        <w:rPr>
-          <w:rFonts w:hint="default" w:ascii="Calibri" w:hAnsi="Calibri" w:eastAsia="SimSun" w:cs="Calibri"/>
-          <w:spacing w:val="0"/>
-          <w:kern w:val="0"/>
-          <w:sz w:val="24"/>
-          <w:szCs w:val="24"/>
-          <w:lang w:val="en-US" w:eastAsia="zh-CN" w:bidi="ar"/>
-        </w:rPr>
-        <w:t xml:space="preserve"> (which optimize resource usage).</w:t>
-      </w:r>
-    </w:p>
-    <w:p>
-      <w:pPr>
-        <w:keepNext w:val="0"/>
-        <w:keepLines w:val="0"/>
-        <w:widowControl/>
-        <w:suppressLineNumbers w:val="0"/>
-        <w:spacing w:line="200" w:lineRule="atLeast"/>
-        <w:jc w:val="left"/>
-        <w:rPr>
-          <w:rFonts w:hint="default" w:ascii="Calibri" w:hAnsi="Calibri" w:eastAsia="sans-serif" w:cs="Calibri"/>
-          <w:spacing w:val="0"/>
-          <w:sz w:val="24"/>
-          <w:szCs w:val="24"/>
-        </w:rPr>
-      </w:pPr>
-      <w:r>
-        <w:rPr>
-          <w:rFonts w:hint="default" w:ascii="Calibri" w:hAnsi="Calibri" w:eastAsia="sans-serif" w:cs="Calibri"/>
-          <w:spacing w:val="0"/>
-          <w:kern w:val="0"/>
-          <w:sz w:val="24"/>
-          <w:szCs w:val="24"/>
-          <w:lang w:val="en-US" w:eastAsia="zh-CN" w:bidi="ar"/>
-        </w:rPr>
-        <w:t>Contribution to Rapid Processing Time</w:t>
-      </w:r>
-    </w:p>
-    <w:p>
-      <w:pPr>
-        <w:keepNext w:val="0"/>
-        <w:keepLines w:val="0"/>
-        <w:widowControl/>
-        <w:suppressLineNumbers w:val="0"/>
-        <w:jc w:val="left"/>
-        <w:rPr>
-          <w:rFonts w:hint="default" w:ascii="Calibri" w:hAnsi="Calibri" w:cs="Calibri"/>
-          <w:spacing w:val="0"/>
-          <w:sz w:val="24"/>
-          <w:szCs w:val="24"/>
-        </w:rPr>
-      </w:pPr>
-      <w:r>
-        <w:rPr>
-          <w:rFonts w:hint="default" w:ascii="Calibri" w:hAnsi="Calibri" w:eastAsia="SimSun" w:cs="Calibri"/>
-          <w:spacing w:val="0"/>
-          <w:kern w:val="0"/>
-          <w:sz w:val="24"/>
-          <w:szCs w:val="24"/>
-          <w:lang w:val="en-US" w:eastAsia="zh-CN" w:bidi="ar"/>
-        </w:rPr>
-        <w:t xml:space="preserve">The inherent efficiency of the EfficientNetB0 baseline model is crucial for the </w:t>
-      </w:r>
-      <w:r>
-        <w:rPr>
-          <w:rFonts w:hint="default" w:ascii="Calibri" w:hAnsi="Calibri" w:eastAsia="SimSun" w:cs="Calibri"/>
-          <w:b/>
-          <w:bCs/>
-          <w:spacing w:val="0"/>
-          <w:kern w:val="0"/>
-          <w:sz w:val="24"/>
-          <w:szCs w:val="24"/>
-          <w:lang w:val="en-US" w:eastAsia="zh-CN" w:bidi="ar"/>
-        </w:rPr>
-        <w:t>DermalScan</w:t>
-      </w:r>
-      <w:r>
-        <w:rPr>
-          <w:rFonts w:hint="default" w:ascii="Calibri" w:hAnsi="Calibri" w:eastAsia="SimSun" w:cs="Calibri"/>
-          <w:spacing w:val="0"/>
-          <w:kern w:val="0"/>
-          <w:sz w:val="24"/>
-          <w:szCs w:val="24"/>
-          <w:lang w:val="en-US" w:eastAsia="zh-CN" w:bidi="ar"/>
-        </w:rPr>
-        <w:t xml:space="preserve"> application's backend pipeline requirements.</w:t>
-      </w:r>
-    </w:p>
-    <w:p>
-      <w:pPr>
-        <w:keepNext w:val="0"/>
-        <w:keepLines w:val="0"/>
-        <w:widowControl/>
-        <w:suppressLineNumbers w:val="0"/>
-        <w:jc w:val="left"/>
-        <w:rPr>
-          <w:rFonts w:hint="default" w:ascii="Calibri" w:hAnsi="Calibri" w:cs="Calibri"/>
-          <w:spacing w:val="0"/>
-          <w:sz w:val="24"/>
-          <w:szCs w:val="24"/>
-        </w:rPr>
-      </w:pPr>
-      <w:r>
-        <w:rPr>
-          <w:rFonts w:hint="default" w:ascii="Calibri" w:hAnsi="Calibri" w:eastAsia="SimSun" w:cs="Calibri"/>
-          <w:spacing w:val="0"/>
-          <w:kern w:val="0"/>
-          <w:sz w:val="24"/>
-          <w:szCs w:val="24"/>
-          <w:lang w:val="en-US" w:eastAsia="zh-CN" w:bidi="ar"/>
-        </w:rPr>
-        <w:t xml:space="preserve">• </w:t>
-      </w:r>
-      <w:r>
-        <w:rPr>
-          <w:rFonts w:hint="default" w:ascii="Calibri" w:hAnsi="Calibri" w:eastAsia="SimSun" w:cs="Calibri"/>
-          <w:b/>
-          <w:bCs/>
-          <w:spacing w:val="0"/>
-          <w:kern w:val="0"/>
-          <w:sz w:val="24"/>
-          <w:szCs w:val="24"/>
-          <w:lang w:val="en-US" w:eastAsia="zh-CN" w:bidi="ar"/>
-        </w:rPr>
-        <w:t>Target Processing Goal:</w:t>
-      </w:r>
-      <w:r>
-        <w:rPr>
-          <w:rFonts w:hint="default" w:ascii="Calibri" w:hAnsi="Calibri" w:eastAsia="SimSun" w:cs="Calibri"/>
-          <w:spacing w:val="0"/>
-          <w:kern w:val="0"/>
-          <w:sz w:val="24"/>
-          <w:szCs w:val="24"/>
-          <w:lang w:val="en-US" w:eastAsia="zh-CN" w:bidi="ar"/>
-        </w:rPr>
-        <w:t xml:space="preserve"> The </w:t>
-      </w:r>
-      <w:r>
-        <w:rPr>
-          <w:rFonts w:hint="default" w:ascii="Calibri" w:hAnsi="Calibri" w:eastAsia="SimSun" w:cs="Calibri"/>
-          <w:b/>
-          <w:bCs/>
-          <w:spacing w:val="0"/>
-          <w:kern w:val="0"/>
-          <w:sz w:val="24"/>
-          <w:szCs w:val="24"/>
-          <w:lang w:val="en-US" w:eastAsia="zh-CN" w:bidi="ar"/>
-        </w:rPr>
-        <w:t>Milestone 3: UI &amp; Backend</w:t>
-      </w:r>
-      <w:r>
-        <w:rPr>
-          <w:rFonts w:hint="default" w:ascii="Calibri" w:hAnsi="Calibri" w:eastAsia="SimSun" w:cs="Calibri"/>
-          <w:spacing w:val="0"/>
-          <w:kern w:val="0"/>
-          <w:sz w:val="24"/>
-          <w:szCs w:val="24"/>
-          <w:lang w:val="en-US" w:eastAsia="zh-CN" w:bidi="ar"/>
-        </w:rPr>
-        <w:t xml:space="preserve"> evaluation criteria explicitly require a </w:t>
-      </w:r>
-      <w:r>
-        <w:rPr>
-          <w:rFonts w:hint="default" w:ascii="Calibri" w:hAnsi="Calibri" w:eastAsia="SimSun" w:cs="Calibri"/>
-          <w:b/>
-          <w:bCs/>
-          <w:spacing w:val="0"/>
-          <w:kern w:val="0"/>
-          <w:sz w:val="24"/>
-          <w:szCs w:val="24"/>
-          <w:lang w:val="en-US" w:eastAsia="zh-CN" w:bidi="ar"/>
-        </w:rPr>
-        <w:t>seamless input-to-output flow</w:t>
-      </w:r>
-      <w:r>
-        <w:rPr>
-          <w:rFonts w:hint="default" w:ascii="Calibri" w:hAnsi="Calibri" w:eastAsia="SimSun" w:cs="Calibri"/>
-          <w:spacing w:val="0"/>
-          <w:kern w:val="0"/>
-          <w:sz w:val="24"/>
-          <w:szCs w:val="24"/>
-          <w:lang w:val="en-US" w:eastAsia="zh-CN" w:bidi="ar"/>
-        </w:rPr>
-        <w:t xml:space="preserve"> with a maximum processing time of </w:t>
-      </w:r>
-      <w:r>
-        <w:rPr>
-          <w:rFonts w:hint="default" w:ascii="Calibri" w:hAnsi="Calibri" w:eastAsia="SimSun" w:cs="Calibri"/>
-          <w:b/>
-          <w:bCs/>
-          <w:spacing w:val="0"/>
-          <w:kern w:val="0"/>
-          <w:sz w:val="24"/>
-          <w:szCs w:val="24"/>
-          <w:lang w:val="en-US" w:eastAsia="zh-CN" w:bidi="ar"/>
-        </w:rPr>
-        <w:t>&lt;= 5 seconds per image</w:t>
-      </w:r>
-      <w:r>
-        <w:rPr>
-          <w:rFonts w:hint="default" w:ascii="Calibri" w:hAnsi="Calibri" w:eastAsia="SimSun" w:cs="Calibri"/>
-          <w:spacing w:val="0"/>
-          <w:kern w:val="0"/>
-          <w:sz w:val="24"/>
-          <w:szCs w:val="24"/>
-          <w:lang w:val="en-US" w:eastAsia="zh-CN" w:bidi="ar"/>
-        </w:rPr>
-        <w:t xml:space="preserve"> for the upload-to-output time.</w:t>
-      </w:r>
-    </w:p>
-    <w:p>
-      <w:pPr>
-        <w:keepNext w:val="0"/>
-        <w:keepLines w:val="0"/>
-        <w:widowControl/>
-        <w:suppressLineNumbers w:val="0"/>
-        <w:jc w:val="left"/>
-        <w:rPr>
-          <w:rFonts w:hint="default" w:ascii="Calibri" w:hAnsi="Calibri" w:cs="Calibri"/>
-          <w:spacing w:val="0"/>
-          <w:sz w:val="24"/>
-          <w:szCs w:val="24"/>
-        </w:rPr>
-      </w:pPr>
-      <w:r>
-        <w:rPr>
-          <w:rFonts w:hint="default" w:ascii="Calibri" w:hAnsi="Calibri" w:eastAsia="SimSun" w:cs="Calibri"/>
-          <w:spacing w:val="0"/>
-          <w:kern w:val="0"/>
-          <w:sz w:val="24"/>
-          <w:szCs w:val="24"/>
-          <w:lang w:val="en-US" w:eastAsia="zh-CN" w:bidi="ar"/>
-        </w:rPr>
-        <w:t xml:space="preserve">• </w:t>
-      </w:r>
-      <w:r>
-        <w:rPr>
-          <w:rFonts w:hint="default" w:ascii="Calibri" w:hAnsi="Calibri" w:eastAsia="SimSun" w:cs="Calibri"/>
-          <w:b/>
-          <w:bCs/>
-          <w:spacing w:val="0"/>
-          <w:kern w:val="0"/>
-          <w:sz w:val="24"/>
-          <w:szCs w:val="24"/>
-          <w:lang w:val="en-US" w:eastAsia="zh-CN" w:bidi="ar"/>
-        </w:rPr>
-        <w:t>EfficientNetB0 as the Baseline:</w:t>
-      </w:r>
-      <w:r>
-        <w:rPr>
-          <w:rFonts w:hint="default" w:ascii="Calibri" w:hAnsi="Calibri" w:eastAsia="SimSun" w:cs="Calibri"/>
-          <w:spacing w:val="0"/>
-          <w:kern w:val="0"/>
-          <w:sz w:val="24"/>
-          <w:szCs w:val="24"/>
-          <w:lang w:val="en-US" w:eastAsia="zh-CN" w:bidi="ar"/>
-        </w:rPr>
-        <w:t xml:space="preserve"> EfficientNet-B0 is the smallest variant, designated as the "baseline model with </w:t>
-      </w:r>
-      <w:r>
-        <w:rPr>
-          <w:rFonts w:hint="default" w:ascii="Calibri" w:hAnsi="Calibri" w:eastAsia="SimSun" w:cs="Calibri"/>
-          <w:b/>
-          <w:bCs/>
-          <w:spacing w:val="0"/>
-          <w:kern w:val="0"/>
-          <w:sz w:val="24"/>
-          <w:szCs w:val="24"/>
-          <w:lang w:val="en-US" w:eastAsia="zh-CN" w:bidi="ar"/>
-        </w:rPr>
-        <w:t>moderate depth, width, and resolution</w:t>
-      </w:r>
-      <w:r>
-        <w:rPr>
-          <w:rFonts w:hint="default" w:ascii="Calibri" w:hAnsi="Calibri" w:eastAsia="SimSun" w:cs="Calibri"/>
-          <w:spacing w:val="0"/>
-          <w:kern w:val="0"/>
-          <w:sz w:val="24"/>
-          <w:szCs w:val="24"/>
-          <w:lang w:val="en-US" w:eastAsia="zh-CN" w:bidi="ar"/>
-        </w:rPr>
-        <w:t>". By selecting this variant, the project prioritizes efficiency and lower computational cost, making it highly suitable for deployment in scenarios where rapid inference and potentially resource-constrained environments are key.</w:t>
-      </w:r>
-    </w:p>
-    <w:p>
-      <w:pPr>
-        <w:keepNext w:val="0"/>
-        <w:keepLines w:val="0"/>
-        <w:widowControl/>
-        <w:suppressLineNumbers w:val="0"/>
-        <w:jc w:val="left"/>
-        <w:rPr>
-          <w:rFonts w:hint="default" w:ascii="Calibri" w:hAnsi="Calibri" w:cs="Calibri"/>
-          <w:spacing w:val="0"/>
-          <w:sz w:val="24"/>
-          <w:szCs w:val="24"/>
-        </w:rPr>
-      </w:pPr>
-      <w:r>
-        <w:rPr>
-          <w:rFonts w:hint="default" w:ascii="Calibri" w:hAnsi="Calibri" w:eastAsia="SimSun" w:cs="Calibri"/>
-          <w:spacing w:val="0"/>
-          <w:kern w:val="0"/>
-          <w:sz w:val="24"/>
-          <w:szCs w:val="24"/>
-          <w:lang w:val="en-US" w:eastAsia="zh-CN" w:bidi="ar"/>
-        </w:rPr>
-        <w:t xml:space="preserve">• </w:t>
-      </w:r>
-      <w:r>
-        <w:rPr>
-          <w:rFonts w:hint="default" w:ascii="Calibri" w:hAnsi="Calibri" w:eastAsia="SimSun" w:cs="Calibri"/>
-          <w:b/>
-          <w:bCs/>
-          <w:spacing w:val="0"/>
-          <w:kern w:val="0"/>
-          <w:sz w:val="24"/>
-          <w:szCs w:val="24"/>
-          <w:lang w:val="en-US" w:eastAsia="zh-CN" w:bidi="ar"/>
-        </w:rPr>
-        <w:t>Integrated Backend Pipeline:</w:t>
-      </w:r>
-      <w:r>
-        <w:rPr>
-          <w:rFonts w:hint="default" w:ascii="Calibri" w:hAnsi="Calibri" w:eastAsia="SimSun" w:cs="Calibri"/>
-          <w:spacing w:val="0"/>
-          <w:kern w:val="0"/>
-          <w:sz w:val="24"/>
-          <w:szCs w:val="24"/>
-          <w:lang w:val="en-US" w:eastAsia="zh-CN" w:bidi="ar"/>
-        </w:rPr>
-        <w:t xml:space="preserve"> The efficiency of B0 facilitates the successful execution of the complex backend pipeline tasks—including Haar Cascade face detection, image preprocessing (resizing to 224 \times 224), modularized inference, and returning annotated results to the UI—all within the tight  5 second deadline. The model's low computational overhead is necessary to ensure the entire end-to-end process meets this strict usability metric.</w:t>
-      </w:r>
-    </w:p>
-    <w:p>
-      <w:pPr>
-        <w:pStyle w:val="13"/>
-        <w:keepNext w:val="0"/>
-        <w:keepLines w:val="0"/>
-        <w:widowControl/>
-        <w:suppressLineNumbers w:val="0"/>
-        <w:rPr>
-          <w:rFonts w:hint="default" w:ascii="Calibri" w:hAnsi="Calibri" w:cs="Calibri"/>
-          <w:sz w:val="24"/>
-          <w:szCs w:val="24"/>
-        </w:rPr>
-      </w:pPr>
-    </w:p>
-    <w:p>
-      <w:pPr>
-        <w:pStyle w:val="3"/>
-        <w:keepNext w:val="0"/>
-        <w:keepLines w:val="0"/>
-        <w:widowControl/>
-        <w:suppressLineNumbers w:val="0"/>
-        <w:rPr>
-          <w:rFonts w:hint="default" w:ascii="Calibri" w:hAnsi="Calibri" w:cs="Calibri"/>
-          <w:sz w:val="24"/>
-          <w:szCs w:val="24"/>
-        </w:rPr>
-      </w:pPr>
-      <w:r>
-        <w:rPr>
-          <w:rFonts w:hint="default" w:ascii="Calibri" w:hAnsi="Calibri" w:cs="Calibri"/>
-          <w:sz w:val="24"/>
-          <w:szCs w:val="24"/>
-        </w:rPr>
-        <w:t>9.2. Limitations and Challenges</w:t>
-      </w:r>
-    </w:p>
-    <w:p>
-      <w:pPr>
-        <w:keepNext w:val="0"/>
-        <w:keepLines w:val="0"/>
-        <w:widowControl/>
-        <w:numPr>
-          <w:ilvl w:val="0"/>
-          <w:numId w:val="9"/>
-        </w:numPr>
-        <w:suppressLineNumbers w:val="0"/>
-        <w:tabs>
-          <w:tab w:val="clear" w:pos="420"/>
-        </w:tabs>
-        <w:ind w:left="420" w:leftChars="0" w:hanging="420" w:firstLineChars="0"/>
-        <w:rPr>
-          <w:rFonts w:hint="default" w:ascii="Calibri" w:hAnsi="Calibri" w:cs="Calibri"/>
-          <w:sz w:val="24"/>
-          <w:szCs w:val="24"/>
-          <w:lang w:val="en-US"/>
-        </w:rPr>
-      </w:pPr>
-      <w:r>
-        <w:rPr>
-          <w:rFonts w:hint="default" w:ascii="Calibri" w:hAnsi="Calibri" w:cs="Calibri"/>
-          <w:sz w:val="24"/>
-          <w:szCs w:val="24"/>
-          <w:lang w:val="en-US"/>
-        </w:rPr>
-        <w:t>Since the model depended on The facial features of input images it was a challenge to find a large number of frontal face images for training a model efficiently</w:t>
-      </w:r>
-    </w:p>
-    <w:p>
-      <w:pPr>
-        <w:keepNext w:val="0"/>
-        <w:keepLines w:val="0"/>
-        <w:widowControl/>
-        <w:numPr>
-          <w:ilvl w:val="0"/>
-          <w:numId w:val="9"/>
-        </w:numPr>
-        <w:suppressLineNumbers w:val="0"/>
-        <w:tabs>
-          <w:tab w:val="clear" w:pos="420"/>
-        </w:tabs>
-        <w:ind w:left="420" w:leftChars="0" w:hanging="420" w:firstLineChars="0"/>
-        <w:rPr>
-          <w:rFonts w:hint="default" w:ascii="Calibri" w:hAnsi="Calibri" w:cs="Calibri"/>
-          <w:sz w:val="24"/>
-          <w:szCs w:val="24"/>
-          <w:lang w:val="en-US"/>
-        </w:rPr>
-      </w:pPr>
-      <w:r>
-        <w:rPr>
-          <w:rFonts w:hint="default" w:ascii="Calibri" w:hAnsi="Calibri" w:cs="Calibri"/>
-          <w:sz w:val="24"/>
-          <w:szCs w:val="24"/>
-          <w:lang w:val="en-US"/>
-        </w:rPr>
-        <w:t>The pipeline Uses the haarcascade which can detect any random rectangular object in background as face and supply it to model reducing the capabilities</w:t>
-      </w:r>
-    </w:p>
-    <w:p>
-      <w:pPr>
-        <w:keepNext w:val="0"/>
-        <w:keepLines w:val="0"/>
-        <w:widowControl/>
-        <w:numPr>
-          <w:ilvl w:val="0"/>
-          <w:numId w:val="9"/>
-        </w:numPr>
-        <w:suppressLineNumbers w:val="0"/>
-        <w:tabs>
-          <w:tab w:val="clear" w:pos="420"/>
-        </w:tabs>
-        <w:ind w:left="420" w:leftChars="0" w:hanging="420" w:firstLineChars="0"/>
-        <w:rPr>
-          <w:rFonts w:hint="default" w:ascii="Calibri" w:hAnsi="Calibri" w:cs="Calibri"/>
-          <w:sz w:val="24"/>
-          <w:szCs w:val="24"/>
-          <w:lang w:val="en-US"/>
-        </w:rPr>
-      </w:pPr>
-      <w:r>
-        <w:rPr>
-          <w:rFonts w:hint="default" w:ascii="Calibri" w:hAnsi="Calibri" w:cs="Calibri"/>
-          <w:sz w:val="24"/>
-          <w:szCs w:val="24"/>
-          <w:lang w:val="en-US"/>
-        </w:rPr>
-        <w:t>The main challenge of training a efficientNetB0 model on my computer required significant computational resources thus I had to use google colab for every single model’s training and found a best approach that would be to upload zip of dataset to my drive then copy it and extract it in my local colab environment before training</w:t>
-      </w:r>
-    </w:p>
-    <w:p>
-      <w:pPr>
-        <w:keepNext w:val="0"/>
-        <w:keepLines w:val="0"/>
-        <w:widowControl/>
-        <w:numPr>
-          <w:ilvl w:val="0"/>
-          <w:numId w:val="9"/>
-        </w:numPr>
-        <w:suppressLineNumbers w:val="0"/>
-        <w:tabs>
-          <w:tab w:val="clear" w:pos="420"/>
-        </w:tabs>
-        <w:ind w:left="420" w:leftChars="0" w:hanging="420" w:firstLineChars="0"/>
-        <w:rPr>
-          <w:rFonts w:hint="default" w:ascii="Calibri" w:hAnsi="Calibri" w:cs="Calibri"/>
-          <w:sz w:val="24"/>
-          <w:szCs w:val="24"/>
-          <w:lang w:val="en-US"/>
-        </w:rPr>
-      </w:pPr>
-      <w:r>
-        <w:rPr>
-          <w:rFonts w:hint="default" w:ascii="Calibri" w:hAnsi="Calibri" w:cs="Calibri"/>
-          <w:sz w:val="24"/>
-          <w:szCs w:val="24"/>
-          <w:lang w:val="en-US"/>
-        </w:rPr>
-        <w:t>Final task was to integrate models into pipeline, which was significant and due to facing a repeated shape mismatch despite having converted to correct shape I had to go to multiple sources to find an answer, the best approach I could do was to load model’s weights and then use the model to do the work</w:t>
-      </w:r>
-    </w:p>
-    <w:p>
-      <w:pPr>
-        <w:keepNext w:val="0"/>
-        <w:keepLines w:val="0"/>
-        <w:widowControl/>
-        <w:numPr>
-          <w:ilvl w:val="0"/>
-          <w:numId w:val="9"/>
-        </w:numPr>
-        <w:suppressLineNumbers w:val="0"/>
-        <w:tabs>
-          <w:tab w:val="clear" w:pos="420"/>
-        </w:tabs>
-        <w:ind w:left="420" w:leftChars="0" w:hanging="420" w:firstLineChars="0"/>
-        <w:rPr>
-          <w:rFonts w:hint="default" w:ascii="Calibri" w:hAnsi="Calibri" w:cs="Calibri"/>
-          <w:sz w:val="24"/>
-          <w:szCs w:val="24"/>
-          <w:lang w:val="en-US"/>
-        </w:rPr>
-      </w:pPr>
-      <w:r>
-        <w:rPr>
-          <w:rFonts w:hint="default" w:ascii="Calibri" w:hAnsi="Calibri" w:cs="Calibri"/>
-          <w:sz w:val="24"/>
-          <w:szCs w:val="24"/>
-          <w:lang w:val="en-US"/>
-        </w:rPr>
-        <w:t>There are two buttons for downloading image labeled and the csv</w:t>
-      </w:r>
-    </w:p>
-    <w:p>
-      <w:pPr>
-        <w:keepNext w:val="0"/>
-        <w:keepLines w:val="0"/>
-        <w:widowControl/>
-        <w:numPr>
-          <w:ilvl w:val="0"/>
-          <w:numId w:val="9"/>
-        </w:numPr>
-        <w:suppressLineNumbers w:val="0"/>
-        <w:tabs>
-          <w:tab w:val="clear" w:pos="420"/>
-        </w:tabs>
-        <w:ind w:left="420" w:leftChars="0" w:hanging="420" w:firstLineChars="0"/>
-        <w:rPr>
-          <w:rFonts w:hint="default" w:ascii="Calibri" w:hAnsi="Calibri" w:cs="Calibri"/>
-          <w:sz w:val="24"/>
-          <w:szCs w:val="24"/>
-          <w:lang w:val="en-US"/>
-        </w:rPr>
-      </w:pPr>
-      <w:r>
-        <w:rPr>
-          <w:rFonts w:hint="default" w:ascii="Calibri" w:hAnsi="Calibri" w:cs="Calibri"/>
-          <w:sz w:val="24"/>
-          <w:szCs w:val="24"/>
-          <w:lang w:val="en-US"/>
-        </w:rPr>
-        <w:t>Harsh shadows interfere with predictions of wrinkles and puffy eyes in some cases</w:t>
-      </w:r>
-    </w:p>
-    <w:p>
-      <w:pPr>
-        <w:keepNext w:val="0"/>
-        <w:keepLines w:val="0"/>
-        <w:widowControl/>
-        <w:numPr>
-          <w:ilvl w:val="0"/>
-          <w:numId w:val="9"/>
-        </w:numPr>
-        <w:suppressLineNumbers w:val="0"/>
-        <w:tabs>
-          <w:tab w:val="clear" w:pos="420"/>
-        </w:tabs>
-        <w:ind w:left="420" w:leftChars="0" w:hanging="420" w:firstLineChars="0"/>
-        <w:rPr>
-          <w:rFonts w:hint="default" w:ascii="Calibri" w:hAnsi="Calibri" w:cs="Calibri"/>
-          <w:sz w:val="24"/>
-          <w:szCs w:val="24"/>
-          <w:lang w:val="en-US"/>
-        </w:rPr>
-      </w:pPr>
-      <w:r>
-        <w:rPr>
-          <w:rFonts w:hint="default" w:ascii="Calibri" w:hAnsi="Calibri" w:cs="Calibri"/>
-          <w:sz w:val="24"/>
-          <w:szCs w:val="24"/>
-          <w:lang w:val="en-US"/>
-        </w:rPr>
-        <w:t>Wearables such as Glasses affect the puffy eyes predictions</w:t>
-      </w:r>
-    </w:p>
-    <w:p>
-      <w:pPr>
-        <w:keepNext w:val="0"/>
-        <w:keepLines w:val="0"/>
-        <w:widowControl/>
-        <w:numPr>
-          <w:ilvl w:val="0"/>
-          <w:numId w:val="9"/>
-        </w:numPr>
-        <w:suppressLineNumbers w:val="0"/>
-        <w:tabs>
-          <w:tab w:val="clear" w:pos="420"/>
-        </w:tabs>
-        <w:ind w:left="420" w:leftChars="0" w:hanging="420" w:firstLineChars="0"/>
-        <w:rPr>
-          <w:rFonts w:hint="default" w:ascii="Calibri" w:hAnsi="Calibri" w:cs="Calibri"/>
-          <w:sz w:val="24"/>
-          <w:szCs w:val="24"/>
-          <w:lang w:val="en-US"/>
-        </w:rPr>
-      </w:pPr>
-      <w:r>
-        <w:rPr>
-          <w:rFonts w:hint="default" w:ascii="Calibri" w:hAnsi="Calibri" w:cs="Calibri"/>
-          <w:sz w:val="24"/>
-          <w:szCs w:val="24"/>
-          <w:lang w:val="en-US"/>
-        </w:rPr>
-        <w:t>Smile induced folds in skin often are confused with wrinkles</w:t>
-      </w:r>
-    </w:p>
-    <w:p>
-      <w:pPr>
-        <w:keepNext w:val="0"/>
-        <w:keepLines w:val="0"/>
-        <w:widowControl/>
-        <w:numPr>
-          <w:numId w:val="0"/>
-        </w:numPr>
-        <w:suppressLineNumbers w:val="0"/>
-        <w:rPr>
-          <w:rFonts w:hint="default" w:ascii="Calibri" w:hAnsi="Calibri" w:cs="Calibri"/>
-          <w:sz w:val="24"/>
-          <w:szCs w:val="24"/>
-          <w:lang w:val="en-US"/>
-        </w:rPr>
-      </w:pPr>
-    </w:p>
-    <w:p>
-      <w:pPr>
-        <w:keepNext w:val="0"/>
-        <w:keepLines w:val="0"/>
-        <w:widowControl/>
-        <w:numPr>
-          <w:numId w:val="0"/>
-        </w:numPr>
-        <w:suppressLineNumbers w:val="0"/>
-        <w:rPr>
-          <w:rFonts w:hint="default" w:ascii="Calibri" w:hAnsi="Calibri" w:cs="Calibri"/>
-          <w:sz w:val="24"/>
-          <w:szCs w:val="24"/>
-          <w:lang w:val="en-US"/>
-        </w:rPr>
-      </w:pPr>
-    </w:p>
-    <w:p>
-      <w:pPr>
-        <w:keepNext w:val="0"/>
-        <w:keepLines w:val="0"/>
-        <w:widowControl/>
-        <w:numPr>
-          <w:numId w:val="0"/>
-        </w:numPr>
-        <w:suppressLineNumbers w:val="0"/>
-        <w:rPr>
-          <w:rFonts w:hint="default" w:ascii="Calibri" w:hAnsi="Calibri" w:cs="Calibri"/>
-          <w:sz w:val="24"/>
-          <w:szCs w:val="24"/>
-          <w:lang w:val="en-US"/>
-        </w:rPr>
-      </w:pPr>
-    </w:p>
-    <w:p>
-      <w:pPr>
-        <w:keepNext w:val="0"/>
-        <w:keepLines w:val="0"/>
-        <w:widowControl/>
-        <w:numPr>
-          <w:numId w:val="0"/>
-        </w:numPr>
-        <w:suppressLineNumbers w:val="0"/>
-        <w:rPr>
-          <w:rFonts w:hint="default" w:ascii="Calibri" w:hAnsi="Calibri" w:cs="Calibri"/>
-          <w:sz w:val="24"/>
-          <w:szCs w:val="24"/>
-          <w:lang w:val="en-US"/>
-        </w:rPr>
-      </w:pPr>
-    </w:p>
-    <w:p>
-      <w:pPr>
-        <w:keepNext w:val="0"/>
-        <w:keepLines w:val="0"/>
-        <w:widowControl/>
-        <w:numPr>
-          <w:numId w:val="0"/>
-        </w:numPr>
-        <w:suppressLineNumbers w:val="0"/>
-        <w:rPr>
-          <w:rFonts w:hint="default" w:ascii="Calibri" w:hAnsi="Calibri" w:cs="Calibri"/>
-          <w:sz w:val="24"/>
-          <w:szCs w:val="24"/>
-          <w:lang w:val="en-US"/>
-        </w:rPr>
-      </w:pPr>
-    </w:p>
-    <w:p>
-      <w:pPr>
-        <w:keepNext w:val="0"/>
-        <w:keepLines w:val="0"/>
-        <w:widowControl/>
-        <w:numPr>
-          <w:numId w:val="0"/>
-        </w:numPr>
-        <w:suppressLineNumbers w:val="0"/>
-        <w:rPr>
-          <w:rFonts w:hint="default" w:ascii="Calibri" w:hAnsi="Calibri" w:cs="Calibri"/>
-          <w:sz w:val="24"/>
-          <w:szCs w:val="24"/>
-          <w:lang w:val="en-US"/>
-        </w:rPr>
-      </w:pPr>
-    </w:p>
-    <w:p>
-      <w:pPr>
-        <w:keepNext w:val="0"/>
-        <w:keepLines w:val="0"/>
-        <w:widowControl/>
-        <w:numPr>
-          <w:numId w:val="0"/>
-        </w:numPr>
-        <w:suppressLineNumbers w:val="0"/>
-        <w:rPr>
-          <w:rFonts w:hint="default" w:ascii="Calibri" w:hAnsi="Calibri" w:cs="Calibri"/>
-          <w:sz w:val="24"/>
-          <w:szCs w:val="24"/>
-          <w:lang w:val="en-US"/>
-        </w:rPr>
-      </w:pPr>
-    </w:p>
-    <w:p>
-      <w:pPr>
-        <w:keepNext w:val="0"/>
-        <w:keepLines w:val="0"/>
-        <w:widowControl/>
-        <w:numPr>
-          <w:numId w:val="0"/>
-        </w:numPr>
-        <w:suppressLineNumbers w:val="0"/>
-        <w:rPr>
-          <w:rFonts w:hint="default" w:ascii="Calibri" w:hAnsi="Calibri" w:cs="Calibri"/>
-          <w:sz w:val="24"/>
-          <w:szCs w:val="24"/>
-          <w:lang w:val="en-US"/>
-        </w:rPr>
-      </w:pPr>
-    </w:p>
-    <w:p>
-      <w:pPr>
-        <w:keepNext w:val="0"/>
-        <w:keepLines w:val="0"/>
-        <w:widowControl/>
-        <w:numPr>
-          <w:numId w:val="0"/>
-        </w:numPr>
-        <w:suppressLineNumbers w:val="0"/>
-        <w:rPr>
-          <w:rFonts w:hint="default" w:ascii="Calibri" w:hAnsi="Calibri" w:cs="Calibri"/>
-          <w:sz w:val="24"/>
-          <w:szCs w:val="24"/>
-          <w:lang w:val="en-US"/>
-        </w:rPr>
-      </w:pPr>
-    </w:p>
-    <w:p>
-      <w:pPr>
-        <w:keepNext w:val="0"/>
-        <w:keepLines w:val="0"/>
-        <w:widowControl/>
-        <w:numPr>
-          <w:numId w:val="0"/>
-        </w:numPr>
-        <w:suppressLineNumbers w:val="0"/>
-        <w:rPr>
-          <w:rFonts w:hint="default" w:ascii="Calibri" w:hAnsi="Calibri" w:cs="Calibri"/>
-          <w:sz w:val="24"/>
-          <w:szCs w:val="24"/>
-          <w:lang w:val="en-US"/>
-        </w:rPr>
-      </w:pPr>
-    </w:p>
-    <w:p>
-      <w:pPr>
-        <w:keepNext w:val="0"/>
-        <w:keepLines w:val="0"/>
-        <w:widowControl/>
-        <w:suppressLineNumbers w:val="0"/>
-        <w:rPr>
-          <w:rFonts w:hint="default" w:ascii="Calibri" w:hAnsi="Calibri" w:cs="Calibri"/>
-          <w:sz w:val="24"/>
-          <w:szCs w:val="24"/>
-        </w:rPr>
-      </w:pPr>
-      <w:r>
-        <w:rPr>
-          <w:rFonts w:hint="default" w:ascii="Calibri" w:hAnsi="Calibri" w:cs="Calibri"/>
-          <w:sz w:val="24"/>
-          <w:szCs w:val="24"/>
-        </w:rPr>
-        <w:pict>
           <v:rect id="_x0000_i1034" o:spt="1" style="height:1.5pt;width:432pt;" fillcolor="#A0A0A0" filled="t" stroked="f" coordsize="21600,21600" o:hr="t" o:hrstd="t" o:hralign="center">
             <v:path/>
             <v:fill on="t" focussize="0,0"/>
@@ -12364,17 +10660,25 @@
         <w:suppressLineNumbers w:val="0"/>
         <w:rPr>
           <w:rFonts w:hint="default" w:ascii="Calibri" w:hAnsi="Calibri" w:cs="Calibri"/>
+          <w:sz w:val="24"/>
+          <w:szCs w:val="24"/>
+        </w:rPr>
+      </w:pPr>
+      <w:r>
+        <w:rPr>
+          <w:rFonts w:hint="default" w:ascii="Calibri" w:hAnsi="Calibri" w:cs="Calibri"/>
+          <w:sz w:val="24"/>
+          <w:szCs w:val="24"/>
+        </w:rPr>
+        <w:t>9</w:t>
+      </w:r>
+      <w:r>
+        <w:rPr>
+          <w:rFonts w:hint="default" w:ascii="Calibri" w:hAnsi="Calibri" w:cs="Calibri"/>
           <w:sz w:val="36"/>
           <w:szCs w:val="36"/>
         </w:rPr>
-      </w:pPr>
-      <w:r>
-        <w:rPr>
-          <w:rFonts w:hint="default" w:ascii="Calibri" w:hAnsi="Calibri" w:cs="Calibri"/>
-          <w:sz w:val="36"/>
-          <w:szCs w:val="36"/>
-        </w:rPr>
-        <w:t>10. Conclusion and Future Work</w:t>
+        <w:t>. Discussion</w:t>
       </w:r>
     </w:p>
     <w:p>
@@ -12396,7 +10700,1162 @@
           <w:sz w:val="24"/>
           <w:szCs w:val="24"/>
         </w:rPr>
-        <w:t>10.1. Achievements</w:t>
+        <w:t>9.1. Interpretation of Results</w:t>
+      </w:r>
+    </w:p>
+    <w:p>
+      <w:pPr>
+        <w:keepNext w:val="0"/>
+        <w:keepLines w:val="0"/>
+        <w:widowControl/>
+        <w:suppressLineNumbers w:val="0"/>
+        <w:jc w:val="left"/>
+        <w:rPr>
+          <w:rFonts w:hint="default" w:ascii="Calibri" w:hAnsi="Calibri" w:cs="Calibri"/>
+          <w:spacing w:val="0"/>
+          <w:sz w:val="24"/>
+          <w:szCs w:val="24"/>
+        </w:rPr>
+      </w:pPr>
+      <w:r>
+        <w:rPr>
+          <w:rFonts w:hint="default" w:ascii="Calibri" w:hAnsi="Calibri" w:eastAsia="SimSun" w:cs="Calibri"/>
+          <w:b/>
+          <w:bCs/>
+          <w:spacing w:val="0"/>
+          <w:kern w:val="0"/>
+          <w:sz w:val="24"/>
+          <w:szCs w:val="24"/>
+          <w:lang w:val="en-US" w:eastAsia="zh-CN" w:bidi="ar"/>
+        </w:rPr>
+        <w:t>Skin-Age-Detection-Dermal-Scan-app</w:t>
+      </w:r>
+      <w:r>
+        <w:rPr>
+          <w:rFonts w:hint="default" w:ascii="Calibri" w:hAnsi="Calibri" w:eastAsia="SimSun" w:cs="Calibri"/>
+          <w:spacing w:val="0"/>
+          <w:kern w:val="0"/>
+          <w:sz w:val="24"/>
+          <w:szCs w:val="24"/>
+          <w:lang w:val="en-US" w:eastAsia="zh-CN" w:bidi="ar"/>
+        </w:rPr>
+        <w:t xml:space="preserve"> focuses on the target classification accuracy and the efficiency benefits derived from utilizing the </w:t>
+      </w:r>
+      <w:r>
+        <w:rPr>
+          <w:rFonts w:hint="default" w:ascii="Calibri" w:hAnsi="Calibri" w:eastAsia="SimSun" w:cs="Calibri"/>
+          <w:b/>
+          <w:bCs/>
+          <w:spacing w:val="0"/>
+          <w:kern w:val="0"/>
+          <w:sz w:val="24"/>
+          <w:szCs w:val="24"/>
+          <w:lang w:val="en-US" w:eastAsia="zh-CN" w:bidi="ar"/>
+        </w:rPr>
+        <w:t>EfficientNetB0</w:t>
+      </w:r>
+      <w:r>
+        <w:rPr>
+          <w:rFonts w:hint="default" w:ascii="Calibri" w:hAnsi="Calibri" w:eastAsia="SimSun" w:cs="Calibri"/>
+          <w:spacing w:val="0"/>
+          <w:kern w:val="0"/>
+          <w:sz w:val="24"/>
+          <w:szCs w:val="24"/>
+          <w:lang w:val="en-US" w:eastAsia="zh-CN" w:bidi="ar"/>
+        </w:rPr>
+        <w:t xml:space="preserve"> architecture to meet strict operational deadlines.</w:t>
+      </w:r>
+    </w:p>
+    <w:p>
+      <w:pPr>
+        <w:keepNext w:val="0"/>
+        <w:keepLines w:val="0"/>
+        <w:widowControl/>
+        <w:suppressLineNumbers w:val="0"/>
+        <w:jc w:val="left"/>
+        <w:rPr>
+          <w:rFonts w:hint="default" w:ascii="Calibri" w:hAnsi="Calibri" w:cs="Calibri"/>
+          <w:spacing w:val="0"/>
+          <w:sz w:val="24"/>
+          <w:szCs w:val="24"/>
+        </w:rPr>
+      </w:pPr>
+      <w:r>
+        <w:rPr>
+          <w:rFonts w:hint="default" w:ascii="Calibri" w:hAnsi="Calibri" w:eastAsia="SimSun" w:cs="Calibri"/>
+          <w:spacing w:val="0"/>
+          <w:kern w:val="0"/>
+          <w:sz w:val="24"/>
+          <w:szCs w:val="24"/>
+          <w:lang w:val="en-US" w:eastAsia="zh-CN" w:bidi="ar"/>
+        </w:rPr>
+        <w:t>1. Classification Accuracy Relative to Target Goal</w:t>
+      </w:r>
+    </w:p>
+    <w:p>
+      <w:pPr>
+        <w:keepNext w:val="0"/>
+        <w:keepLines w:val="0"/>
+        <w:widowControl/>
+        <w:suppressLineNumbers w:val="0"/>
+        <w:jc w:val="left"/>
+        <w:rPr>
+          <w:rFonts w:hint="default" w:ascii="Calibri" w:hAnsi="Calibri" w:cs="Calibri"/>
+          <w:spacing w:val="0"/>
+          <w:sz w:val="24"/>
+          <w:szCs w:val="24"/>
+        </w:rPr>
+      </w:pPr>
+      <w:r>
+        <w:rPr>
+          <w:rFonts w:hint="default" w:ascii="Calibri" w:hAnsi="Calibri" w:eastAsia="SimSun" w:cs="Calibri"/>
+          <w:spacing w:val="0"/>
+          <w:kern w:val="0"/>
+          <w:sz w:val="24"/>
+          <w:szCs w:val="24"/>
+          <w:lang w:val="en-US" w:eastAsia="zh-CN" w:bidi="ar"/>
+        </w:rPr>
+        <w:t>The project defines a rigorous performance target for its core machine learning module.</w:t>
+      </w:r>
+    </w:p>
+    <w:p>
+      <w:pPr>
+        <w:keepNext w:val="0"/>
+        <w:keepLines w:val="0"/>
+        <w:widowControl/>
+        <w:suppressLineNumbers w:val="0"/>
+        <w:jc w:val="left"/>
+        <w:rPr>
+          <w:rFonts w:hint="default" w:ascii="Calibri" w:hAnsi="Calibri" w:cs="Calibri"/>
+          <w:spacing w:val="0"/>
+          <w:sz w:val="24"/>
+          <w:szCs w:val="24"/>
+        </w:rPr>
+      </w:pPr>
+      <w:r>
+        <w:rPr>
+          <w:rFonts w:hint="default" w:ascii="Calibri" w:hAnsi="Calibri" w:eastAsia="SimSun" w:cs="Calibri"/>
+          <w:spacing w:val="0"/>
+          <w:kern w:val="0"/>
+          <w:sz w:val="24"/>
+          <w:szCs w:val="24"/>
+          <w:lang w:val="en-US" w:eastAsia="zh-CN" w:bidi="ar"/>
+        </w:rPr>
+        <w:t xml:space="preserve">• </w:t>
+      </w:r>
+      <w:r>
+        <w:rPr>
+          <w:rFonts w:hint="default" w:ascii="Calibri" w:hAnsi="Calibri" w:eastAsia="SimSun" w:cs="Calibri"/>
+          <w:b/>
+          <w:bCs/>
+          <w:spacing w:val="0"/>
+          <w:kern w:val="0"/>
+          <w:sz w:val="24"/>
+          <w:szCs w:val="24"/>
+          <w:lang w:val="en-US" w:eastAsia="zh-CN" w:bidi="ar"/>
+        </w:rPr>
+        <w:t>Target Goal:</w:t>
+      </w:r>
+      <w:r>
+        <w:rPr>
+          <w:rFonts w:hint="default" w:ascii="Calibri" w:hAnsi="Calibri" w:eastAsia="SimSun" w:cs="Calibri"/>
+          <w:spacing w:val="0"/>
+          <w:kern w:val="0"/>
+          <w:sz w:val="24"/>
+          <w:szCs w:val="24"/>
+          <w:lang w:val="en-US" w:eastAsia="zh-CN" w:bidi="ar"/>
+        </w:rPr>
+        <w:t xml:space="preserve"> During </w:t>
+      </w:r>
+      <w:r>
+        <w:rPr>
+          <w:rFonts w:hint="default" w:ascii="Calibri" w:hAnsi="Calibri" w:eastAsia="SimSun" w:cs="Calibri"/>
+          <w:b/>
+          <w:bCs/>
+          <w:spacing w:val="0"/>
+          <w:kern w:val="0"/>
+          <w:sz w:val="24"/>
+          <w:szCs w:val="24"/>
+          <w:lang w:val="en-US" w:eastAsia="zh-CN" w:bidi="ar"/>
+        </w:rPr>
+        <w:t>Milestone 2: Model Training and Evaluation</w:t>
+      </w:r>
+      <w:r>
+        <w:rPr>
+          <w:rFonts w:hint="default" w:ascii="Calibri" w:hAnsi="Calibri" w:eastAsia="SimSun" w:cs="Calibri"/>
+          <w:spacing w:val="0"/>
+          <w:kern w:val="0"/>
+          <w:sz w:val="24"/>
+          <w:szCs w:val="24"/>
+          <w:lang w:val="en-US" w:eastAsia="zh-CN" w:bidi="ar"/>
+        </w:rPr>
+        <w:t>, the project mandates that the trained EfficientNetB0 model must achieve &gt;=</w:t>
+      </w:r>
+      <w:r>
+        <w:rPr>
+          <w:rFonts w:hint="default" w:ascii="Calibri" w:hAnsi="Calibri" w:eastAsia="SimSun" w:cs="Calibri"/>
+          <w:b/>
+          <w:bCs/>
+          <w:spacing w:val="0"/>
+          <w:kern w:val="0"/>
+          <w:sz w:val="24"/>
+          <w:szCs w:val="24"/>
+          <w:lang w:val="en-US" w:eastAsia="zh-CN" w:bidi="ar"/>
+        </w:rPr>
+        <w:t xml:space="preserve"> 90% classification accuracy</w:t>
+      </w:r>
+      <w:r>
+        <w:rPr>
+          <w:rFonts w:hint="default" w:ascii="Calibri" w:hAnsi="Calibri" w:eastAsia="SimSun" w:cs="Calibri"/>
+          <w:spacing w:val="0"/>
+          <w:kern w:val="0"/>
+          <w:sz w:val="24"/>
+          <w:szCs w:val="24"/>
+          <w:lang w:val="en-US" w:eastAsia="zh-CN" w:bidi="ar"/>
+        </w:rPr>
+        <w:t xml:space="preserve"> and demonstrate </w:t>
+      </w:r>
+      <w:r>
+        <w:rPr>
+          <w:rFonts w:hint="default" w:ascii="Calibri" w:hAnsi="Calibri" w:eastAsia="SimSun" w:cs="Calibri"/>
+          <w:b/>
+          <w:bCs/>
+          <w:spacing w:val="0"/>
+          <w:kern w:val="0"/>
+          <w:sz w:val="24"/>
+          <w:szCs w:val="24"/>
+          <w:lang w:val="en-US" w:eastAsia="zh-CN" w:bidi="ar"/>
+        </w:rPr>
+        <w:t>stable validation accuracy</w:t>
+      </w:r>
+      <w:r>
+        <w:rPr>
+          <w:rFonts w:hint="default" w:ascii="Calibri" w:hAnsi="Calibri" w:eastAsia="SimSun" w:cs="Calibri"/>
+          <w:spacing w:val="0"/>
+          <w:kern w:val="0"/>
+          <w:sz w:val="24"/>
+          <w:szCs w:val="24"/>
+          <w:lang w:val="en-US" w:eastAsia="zh-CN" w:bidi="ar"/>
+        </w:rPr>
+        <w:t>.</w:t>
+      </w:r>
+    </w:p>
+    <w:p>
+      <w:pPr>
+        <w:keepNext w:val="0"/>
+        <w:keepLines w:val="0"/>
+        <w:widowControl/>
+        <w:suppressLineNumbers w:val="0"/>
+        <w:jc w:val="left"/>
+        <w:rPr>
+          <w:rFonts w:hint="default" w:ascii="Calibri" w:hAnsi="Calibri" w:cs="Calibri"/>
+          <w:spacing w:val="0"/>
+          <w:sz w:val="24"/>
+          <w:szCs w:val="24"/>
+        </w:rPr>
+      </w:pPr>
+      <w:r>
+        <w:rPr>
+          <w:rFonts w:hint="default" w:ascii="Calibri" w:hAnsi="Calibri" w:eastAsia="SimSun" w:cs="Calibri"/>
+          <w:spacing w:val="0"/>
+          <w:kern w:val="0"/>
+          <w:sz w:val="24"/>
+          <w:szCs w:val="24"/>
+          <w:lang w:val="en-US" w:eastAsia="zh-CN" w:bidi="ar"/>
+        </w:rPr>
+        <w:t xml:space="preserve">• </w:t>
+      </w:r>
+      <w:r>
+        <w:rPr>
+          <w:rFonts w:hint="default" w:ascii="Calibri" w:hAnsi="Calibri" w:eastAsia="SimSun" w:cs="Calibri"/>
+          <w:b/>
+          <w:bCs/>
+          <w:spacing w:val="0"/>
+          <w:kern w:val="0"/>
+          <w:sz w:val="24"/>
+          <w:szCs w:val="24"/>
+          <w:lang w:val="en-US" w:eastAsia="zh-CN" w:bidi="ar"/>
+        </w:rPr>
+        <w:t>Evaluation Focus:</w:t>
+      </w:r>
+      <w:r>
+        <w:rPr>
+          <w:rFonts w:hint="default" w:ascii="Calibri" w:hAnsi="Calibri" w:eastAsia="SimSun" w:cs="Calibri"/>
+          <w:spacing w:val="0"/>
+          <w:kern w:val="0"/>
+          <w:sz w:val="24"/>
+          <w:szCs w:val="24"/>
+          <w:lang w:val="en-US" w:eastAsia="zh-CN" w:bidi="ar"/>
+        </w:rPr>
+        <w:t xml:space="preserve"> The model training module uses </w:t>
+      </w:r>
+      <w:r>
+        <w:rPr>
+          <w:rFonts w:hint="default" w:ascii="Calibri" w:hAnsi="Calibri" w:eastAsia="SimSun" w:cs="Calibri"/>
+          <w:b/>
+          <w:bCs/>
+          <w:spacing w:val="0"/>
+          <w:kern w:val="0"/>
+          <w:sz w:val="24"/>
+          <w:szCs w:val="24"/>
+          <w:lang w:val="en-US" w:eastAsia="zh-CN" w:bidi="ar"/>
+        </w:rPr>
+        <w:t>categorical cross-entropy loss</w:t>
+      </w:r>
+      <w:r>
+        <w:rPr>
+          <w:rFonts w:hint="default" w:ascii="Calibri" w:hAnsi="Calibri" w:eastAsia="SimSun" w:cs="Calibri"/>
+          <w:spacing w:val="0"/>
+          <w:kern w:val="0"/>
+          <w:sz w:val="24"/>
+          <w:szCs w:val="24"/>
+          <w:lang w:val="en-US" w:eastAsia="zh-CN" w:bidi="ar"/>
+        </w:rPr>
+        <w:t xml:space="preserve"> and the </w:t>
+      </w:r>
+      <w:r>
+        <w:rPr>
+          <w:rFonts w:hint="default" w:ascii="Calibri" w:hAnsi="Calibri" w:eastAsia="SimSun" w:cs="Calibri"/>
+          <w:b/>
+          <w:bCs/>
+          <w:spacing w:val="0"/>
+          <w:kern w:val="0"/>
+          <w:sz w:val="24"/>
+          <w:szCs w:val="24"/>
+          <w:lang w:val="en-US" w:eastAsia="zh-CN" w:bidi="ar"/>
+        </w:rPr>
+        <w:t>Adam optimizer</w:t>
+      </w:r>
+      <w:r>
+        <w:rPr>
+          <w:rFonts w:hint="default" w:ascii="Calibri" w:hAnsi="Calibri" w:eastAsia="SimSun" w:cs="Calibri"/>
+          <w:spacing w:val="0"/>
+          <w:kern w:val="0"/>
+          <w:sz w:val="24"/>
+          <w:szCs w:val="24"/>
+          <w:lang w:val="en-US" w:eastAsia="zh-CN" w:bidi="ar"/>
+        </w:rPr>
+        <w:t>. The success of the training module (Module 3) is evaluated based on achieving this minimum accuracy threshold.</w:t>
+      </w:r>
+    </w:p>
+    <w:p>
+      <w:pPr>
+        <w:keepNext w:val="0"/>
+        <w:keepLines w:val="0"/>
+        <w:widowControl/>
+        <w:suppressLineNumbers w:val="0"/>
+        <w:jc w:val="left"/>
+        <w:rPr>
+          <w:rFonts w:hint="default" w:ascii="Calibri" w:hAnsi="Calibri" w:cs="Calibri"/>
+          <w:spacing w:val="0"/>
+          <w:sz w:val="24"/>
+          <w:szCs w:val="24"/>
+        </w:rPr>
+      </w:pPr>
+      <w:r>
+        <w:rPr>
+          <w:rFonts w:hint="default" w:ascii="Calibri" w:hAnsi="Calibri" w:eastAsia="SimSun" w:cs="Calibri"/>
+          <w:spacing w:val="0"/>
+          <w:kern w:val="0"/>
+          <w:sz w:val="24"/>
+          <w:szCs w:val="24"/>
+          <w:lang w:val="en-US" w:eastAsia="zh-CN" w:bidi="ar"/>
+        </w:rPr>
+        <w:t xml:space="preserve">• </w:t>
+      </w:r>
+      <w:r>
+        <w:rPr>
+          <w:rFonts w:hint="default" w:ascii="Calibri" w:hAnsi="Calibri" w:eastAsia="SimSun" w:cs="Calibri"/>
+          <w:b/>
+          <w:bCs/>
+          <w:spacing w:val="0"/>
+          <w:kern w:val="0"/>
+          <w:sz w:val="24"/>
+          <w:szCs w:val="24"/>
+          <w:lang w:val="en-US" w:eastAsia="zh-CN" w:bidi="ar"/>
+        </w:rPr>
+        <w:t>Context:</w:t>
+      </w:r>
+      <w:r>
+        <w:rPr>
+          <w:rFonts w:hint="default" w:ascii="Calibri" w:hAnsi="Calibri" w:eastAsia="SimSun" w:cs="Calibri"/>
+          <w:spacing w:val="0"/>
+          <w:kern w:val="0"/>
+          <w:sz w:val="24"/>
+          <w:szCs w:val="24"/>
+          <w:lang w:val="en-US" w:eastAsia="zh-CN" w:bidi="ar"/>
+        </w:rPr>
+        <w:t xml:space="preserve"> While the goal is explicitly set at &gt;=90% accuracy therefore the project successfully met this high performance benchmark which involves classifying facial images into four distinct categories: </w:t>
+      </w:r>
+      <w:r>
+        <w:rPr>
+          <w:rFonts w:hint="default" w:ascii="Calibri" w:hAnsi="Calibri" w:eastAsia="SimSun" w:cs="Calibri"/>
+          <w:b/>
+          <w:bCs/>
+          <w:spacing w:val="0"/>
+          <w:kern w:val="0"/>
+          <w:sz w:val="24"/>
+          <w:szCs w:val="24"/>
+          <w:lang w:val="en-US" w:eastAsia="zh-CN" w:bidi="ar"/>
+        </w:rPr>
+        <w:t>wrinkles, dark spots, puffy eyes, and clear skin</w:t>
+      </w:r>
+      <w:r>
+        <w:rPr>
+          <w:rFonts w:hint="default" w:ascii="Calibri" w:hAnsi="Calibri" w:eastAsia="SimSun" w:cs="Calibri"/>
+          <w:spacing w:val="0"/>
+          <w:kern w:val="0"/>
+          <w:sz w:val="24"/>
+          <w:szCs w:val="24"/>
+          <w:lang w:val="en-US" w:eastAsia="zh-CN" w:bidi="ar"/>
+        </w:rPr>
+        <w:t>.</w:t>
+      </w:r>
+    </w:p>
+    <w:p>
+      <w:pPr>
+        <w:keepNext w:val="0"/>
+        <w:keepLines w:val="0"/>
+        <w:widowControl/>
+        <w:suppressLineNumbers w:val="0"/>
+        <w:jc w:val="left"/>
+        <w:rPr>
+          <w:rFonts w:hint="default" w:ascii="Calibri" w:hAnsi="Calibri" w:cs="Calibri"/>
+          <w:spacing w:val="0"/>
+          <w:sz w:val="24"/>
+          <w:szCs w:val="24"/>
+        </w:rPr>
+      </w:pPr>
+      <w:r>
+        <w:rPr>
+          <w:rFonts w:hint="default" w:ascii="Calibri" w:hAnsi="Calibri" w:eastAsia="SimSun" w:cs="Calibri"/>
+          <w:spacing w:val="0"/>
+          <w:kern w:val="0"/>
+          <w:sz w:val="24"/>
+          <w:szCs w:val="24"/>
+          <w:lang w:val="en-US" w:eastAsia="zh-CN" w:bidi="ar"/>
+        </w:rPr>
+        <w:t>2. Model Size, Performance Balance, and Processing Speed</w:t>
+      </w:r>
+    </w:p>
+    <w:p>
+      <w:pPr>
+        <w:keepNext w:val="0"/>
+        <w:keepLines w:val="0"/>
+        <w:widowControl/>
+        <w:suppressLineNumbers w:val="0"/>
+        <w:jc w:val="left"/>
+        <w:rPr>
+          <w:rFonts w:hint="default" w:ascii="Calibri" w:hAnsi="Calibri" w:cs="Calibri"/>
+          <w:spacing w:val="0"/>
+          <w:sz w:val="24"/>
+          <w:szCs w:val="24"/>
+        </w:rPr>
+      </w:pPr>
+      <w:r>
+        <w:rPr>
+          <w:rFonts w:hint="default" w:ascii="Calibri" w:hAnsi="Calibri" w:eastAsia="SimSun" w:cs="Calibri"/>
+          <w:spacing w:val="0"/>
+          <w:kern w:val="0"/>
+          <w:sz w:val="24"/>
+          <w:szCs w:val="24"/>
+          <w:lang w:val="en-US" w:eastAsia="zh-CN" w:bidi="ar"/>
+        </w:rPr>
+        <w:t xml:space="preserve">The selection of the </w:t>
+      </w:r>
+      <w:r>
+        <w:rPr>
+          <w:rFonts w:hint="default" w:ascii="Calibri" w:hAnsi="Calibri" w:eastAsia="SimSun" w:cs="Calibri"/>
+          <w:b/>
+          <w:bCs/>
+          <w:spacing w:val="0"/>
+          <w:kern w:val="0"/>
+          <w:sz w:val="24"/>
+          <w:szCs w:val="24"/>
+          <w:lang w:val="en-US" w:eastAsia="zh-CN" w:bidi="ar"/>
+        </w:rPr>
+        <w:t>EfficientNetB0</w:t>
+      </w:r>
+      <w:r>
+        <w:rPr>
+          <w:rFonts w:hint="default" w:ascii="Calibri" w:hAnsi="Calibri" w:eastAsia="SimSun" w:cs="Calibri"/>
+          <w:spacing w:val="0"/>
+          <w:kern w:val="0"/>
+          <w:sz w:val="24"/>
+          <w:szCs w:val="24"/>
+          <w:lang w:val="en-US" w:eastAsia="zh-CN" w:bidi="ar"/>
+        </w:rPr>
+        <w:t xml:space="preserve"> model directly addresses the need for high classification performance coupled with computational efficiency, which is essential for meeting the system's rapid processing target.</w:t>
+      </w:r>
+    </w:p>
+    <w:p>
+      <w:pPr>
+        <w:keepNext w:val="0"/>
+        <w:keepLines w:val="0"/>
+        <w:widowControl/>
+        <w:suppressLineNumbers w:val="0"/>
+        <w:spacing w:line="200" w:lineRule="atLeast"/>
+        <w:jc w:val="left"/>
+        <w:rPr>
+          <w:rFonts w:hint="default" w:ascii="Calibri" w:hAnsi="Calibri" w:eastAsia="sans-serif" w:cs="Calibri"/>
+          <w:spacing w:val="0"/>
+          <w:sz w:val="24"/>
+          <w:szCs w:val="24"/>
+        </w:rPr>
+      </w:pPr>
+      <w:r>
+        <w:rPr>
+          <w:rFonts w:hint="default" w:ascii="Calibri" w:hAnsi="Calibri" w:eastAsia="sans-serif" w:cs="Calibri"/>
+          <w:spacing w:val="0"/>
+          <w:kern w:val="0"/>
+          <w:sz w:val="24"/>
+          <w:szCs w:val="24"/>
+          <w:lang w:val="en-US" w:eastAsia="zh-CN" w:bidi="ar"/>
+        </w:rPr>
+        <w:t>Efficiency of EfficientNet</w:t>
+      </w:r>
+    </w:p>
+    <w:p>
+      <w:pPr>
+        <w:keepNext w:val="0"/>
+        <w:keepLines w:val="0"/>
+        <w:widowControl/>
+        <w:suppressLineNumbers w:val="0"/>
+        <w:jc w:val="left"/>
+        <w:rPr>
+          <w:rFonts w:hint="default" w:ascii="Calibri" w:hAnsi="Calibri" w:cs="Calibri"/>
+          <w:spacing w:val="0"/>
+          <w:sz w:val="24"/>
+          <w:szCs w:val="24"/>
+        </w:rPr>
+      </w:pPr>
+      <w:r>
+        <w:rPr>
+          <w:rFonts w:hint="default" w:ascii="Calibri" w:hAnsi="Calibri" w:eastAsia="SimSun" w:cs="Calibri"/>
+          <w:spacing w:val="0"/>
+          <w:kern w:val="0"/>
+          <w:sz w:val="24"/>
+          <w:szCs w:val="24"/>
+          <w:lang w:val="en-US" w:eastAsia="zh-CN" w:bidi="ar"/>
+        </w:rPr>
+        <w:t xml:space="preserve">EfficientNet is a family of Convolutional Neural Networks (CNNs) developed by Google Research that explicitly aims to </w:t>
+      </w:r>
+      <w:r>
+        <w:rPr>
+          <w:rFonts w:hint="default" w:ascii="Calibri" w:hAnsi="Calibri" w:eastAsia="SimSun" w:cs="Calibri"/>
+          <w:b/>
+          <w:bCs/>
+          <w:spacing w:val="0"/>
+          <w:kern w:val="0"/>
+          <w:sz w:val="24"/>
+          <w:szCs w:val="24"/>
+          <w:lang w:val="en-US" w:eastAsia="zh-CN" w:bidi="ar"/>
+        </w:rPr>
+        <w:t>achieve high performance with fewer computational resources</w:t>
+      </w:r>
+      <w:r>
+        <w:rPr>
+          <w:rFonts w:hint="default" w:ascii="Calibri" w:hAnsi="Calibri" w:eastAsia="SimSun" w:cs="Calibri"/>
+          <w:spacing w:val="0"/>
+          <w:kern w:val="0"/>
+          <w:sz w:val="24"/>
+          <w:szCs w:val="24"/>
+          <w:lang w:val="en-US" w:eastAsia="zh-CN" w:bidi="ar"/>
+        </w:rPr>
+        <w:t xml:space="preserve"> compared to previous architectures.</w:t>
+      </w:r>
+    </w:p>
+    <w:p>
+      <w:pPr>
+        <w:keepNext w:val="0"/>
+        <w:keepLines w:val="0"/>
+        <w:widowControl/>
+        <w:suppressLineNumbers w:val="0"/>
+        <w:jc w:val="left"/>
+        <w:rPr>
+          <w:rFonts w:hint="default" w:ascii="Calibri" w:hAnsi="Calibri" w:cs="Calibri"/>
+          <w:spacing w:val="0"/>
+          <w:sz w:val="24"/>
+          <w:szCs w:val="24"/>
+        </w:rPr>
+      </w:pPr>
+      <w:r>
+        <w:rPr>
+          <w:rFonts w:hint="default" w:ascii="Calibri" w:hAnsi="Calibri" w:eastAsia="SimSun" w:cs="Calibri"/>
+          <w:spacing w:val="0"/>
+          <w:kern w:val="0"/>
+          <w:sz w:val="24"/>
+          <w:szCs w:val="24"/>
+          <w:lang w:val="en-US" w:eastAsia="zh-CN" w:bidi="ar"/>
+        </w:rPr>
+        <w:t xml:space="preserve">• </w:t>
+      </w:r>
+      <w:r>
+        <w:rPr>
+          <w:rFonts w:hint="default" w:ascii="Calibri" w:hAnsi="Calibri" w:eastAsia="SimSun" w:cs="Calibri"/>
+          <w:b/>
+          <w:bCs/>
+          <w:spacing w:val="0"/>
+          <w:kern w:val="0"/>
+          <w:sz w:val="24"/>
+          <w:szCs w:val="24"/>
+          <w:lang w:val="en-US" w:eastAsia="zh-CN" w:bidi="ar"/>
+        </w:rPr>
+        <w:t>Inherent Efficiency:</w:t>
+      </w:r>
+      <w:r>
+        <w:rPr>
+          <w:rFonts w:hint="default" w:ascii="Calibri" w:hAnsi="Calibri" w:eastAsia="SimSun" w:cs="Calibri"/>
+          <w:spacing w:val="0"/>
+          <w:kern w:val="0"/>
+          <w:sz w:val="24"/>
+          <w:szCs w:val="24"/>
+          <w:lang w:val="en-US" w:eastAsia="zh-CN" w:bidi="ar"/>
+        </w:rPr>
+        <w:t xml:space="preserve"> EfficientNet's efficiency is rooted in its design philosophy. It achieves </w:t>
+      </w:r>
+      <w:r>
+        <w:rPr>
+          <w:rFonts w:hint="default" w:ascii="Calibri" w:hAnsi="Calibri" w:eastAsia="SimSun" w:cs="Calibri"/>
+          <w:b/>
+          <w:bCs/>
+          <w:spacing w:val="0"/>
+          <w:kern w:val="0"/>
+          <w:sz w:val="24"/>
+          <w:szCs w:val="24"/>
+          <w:lang w:val="en-US" w:eastAsia="zh-CN" w:bidi="ar"/>
+        </w:rPr>
+        <w:t>state-of-the-art accuracy</w:t>
+      </w:r>
+      <w:r>
+        <w:rPr>
+          <w:rFonts w:hint="default" w:ascii="Calibri" w:hAnsi="Calibri" w:eastAsia="SimSun" w:cs="Calibri"/>
+          <w:spacing w:val="0"/>
+          <w:kern w:val="0"/>
+          <w:sz w:val="24"/>
+          <w:szCs w:val="24"/>
+          <w:lang w:val="en-US" w:eastAsia="zh-CN" w:bidi="ar"/>
+        </w:rPr>
+        <w:t xml:space="preserve"> on benchmark datasets (like ImageNet) with </w:t>
+      </w:r>
+      <w:r>
+        <w:rPr>
+          <w:rFonts w:hint="default" w:ascii="Calibri" w:hAnsi="Calibri" w:eastAsia="SimSun" w:cs="Calibri"/>
+          <w:b/>
+          <w:bCs/>
+          <w:spacing w:val="0"/>
+          <w:kern w:val="0"/>
+          <w:sz w:val="24"/>
+          <w:szCs w:val="24"/>
+          <w:lang w:val="en-US" w:eastAsia="zh-CN" w:bidi="ar"/>
+        </w:rPr>
+        <w:t>significantly fewer parameters and FLOPS</w:t>
+      </w:r>
+      <w:r>
+        <w:rPr>
+          <w:rFonts w:hint="default" w:ascii="Calibri" w:hAnsi="Calibri" w:eastAsia="SimSun" w:cs="Calibri"/>
+          <w:spacing w:val="0"/>
+          <w:kern w:val="0"/>
+          <w:sz w:val="24"/>
+          <w:szCs w:val="24"/>
+          <w:lang w:val="en-US" w:eastAsia="zh-CN" w:bidi="ar"/>
+        </w:rPr>
+        <w:t xml:space="preserve"> compared to predecessors like ResNet, DenseNet, and Inception. For instance, EfficientNet-B7 (a larger variant) was shown to be 6.1 times faster and 8.4 times smaller in size than the previous best CNN model on the ImageNet dataset.</w:t>
+      </w:r>
+    </w:p>
+    <w:p>
+      <w:pPr>
+        <w:keepNext w:val="0"/>
+        <w:keepLines w:val="0"/>
+        <w:widowControl/>
+        <w:suppressLineNumbers w:val="0"/>
+        <w:jc w:val="left"/>
+        <w:rPr>
+          <w:rFonts w:hint="default" w:ascii="Calibri" w:hAnsi="Calibri" w:cs="Calibri"/>
+          <w:spacing w:val="0"/>
+          <w:sz w:val="24"/>
+          <w:szCs w:val="24"/>
+        </w:rPr>
+      </w:pPr>
+      <w:r>
+        <w:rPr>
+          <w:rFonts w:hint="default" w:ascii="Calibri" w:hAnsi="Calibri" w:eastAsia="SimSun" w:cs="Calibri"/>
+          <w:spacing w:val="0"/>
+          <w:kern w:val="0"/>
+          <w:sz w:val="24"/>
+          <w:szCs w:val="24"/>
+          <w:lang w:val="en-US" w:eastAsia="zh-CN" w:bidi="ar"/>
+        </w:rPr>
+        <w:t xml:space="preserve">• </w:t>
+      </w:r>
+      <w:r>
+        <w:rPr>
+          <w:rFonts w:hint="default" w:ascii="Calibri" w:hAnsi="Calibri" w:eastAsia="SimSun" w:cs="Calibri"/>
+          <w:b/>
+          <w:bCs/>
+          <w:spacing w:val="0"/>
+          <w:kern w:val="0"/>
+          <w:sz w:val="24"/>
+          <w:szCs w:val="24"/>
+          <w:lang w:val="en-US" w:eastAsia="zh-CN" w:bidi="ar"/>
+        </w:rPr>
+        <w:t>Compound Scaling:</w:t>
+      </w:r>
+      <w:r>
+        <w:rPr>
+          <w:rFonts w:hint="default" w:ascii="Calibri" w:hAnsi="Calibri" w:eastAsia="SimSun" w:cs="Calibri"/>
+          <w:spacing w:val="0"/>
+          <w:kern w:val="0"/>
+          <w:sz w:val="24"/>
+          <w:szCs w:val="24"/>
+          <w:lang w:val="en-US" w:eastAsia="zh-CN" w:bidi="ar"/>
+        </w:rPr>
+        <w:t xml:space="preserve"> This foundational technique uniformly scales the network's depth, width, and resolution using a compound coefficient (\phi). This approach ensures that the model provides an </w:t>
+      </w:r>
+      <w:r>
+        <w:rPr>
+          <w:rFonts w:hint="default" w:ascii="Calibri" w:hAnsi="Calibri" w:eastAsia="SimSun" w:cs="Calibri"/>
+          <w:b/>
+          <w:bCs/>
+          <w:spacing w:val="0"/>
+          <w:kern w:val="0"/>
+          <w:sz w:val="24"/>
+          <w:szCs w:val="24"/>
+          <w:lang w:val="en-US" w:eastAsia="zh-CN" w:bidi="ar"/>
+        </w:rPr>
+        <w:t>excellent trade-off between accuracy and computational efficiency</w:t>
+      </w:r>
+      <w:r>
+        <w:rPr>
+          <w:rFonts w:hint="default" w:ascii="Calibri" w:hAnsi="Calibri" w:eastAsia="SimSun" w:cs="Calibri"/>
+          <w:spacing w:val="0"/>
+          <w:kern w:val="0"/>
+          <w:sz w:val="24"/>
+          <w:szCs w:val="24"/>
+          <w:lang w:val="en-US" w:eastAsia="zh-CN" w:bidi="ar"/>
+        </w:rPr>
+        <w:t>.</w:t>
+      </w:r>
+    </w:p>
+    <w:p>
+      <w:pPr>
+        <w:keepNext w:val="0"/>
+        <w:keepLines w:val="0"/>
+        <w:widowControl/>
+        <w:suppressLineNumbers w:val="0"/>
+        <w:jc w:val="left"/>
+        <w:rPr>
+          <w:rFonts w:hint="default" w:ascii="Calibri" w:hAnsi="Calibri" w:cs="Calibri"/>
+          <w:spacing w:val="0"/>
+          <w:sz w:val="24"/>
+          <w:szCs w:val="24"/>
+        </w:rPr>
+      </w:pPr>
+      <w:r>
+        <w:rPr>
+          <w:rFonts w:hint="default" w:ascii="Calibri" w:hAnsi="Calibri" w:eastAsia="SimSun" w:cs="Calibri"/>
+          <w:spacing w:val="0"/>
+          <w:kern w:val="0"/>
+          <w:sz w:val="24"/>
+          <w:szCs w:val="24"/>
+          <w:lang w:val="en-US" w:eastAsia="zh-CN" w:bidi="ar"/>
+        </w:rPr>
+        <w:t xml:space="preserve">• </w:t>
+      </w:r>
+      <w:r>
+        <w:rPr>
+          <w:rFonts w:hint="default" w:ascii="Calibri" w:hAnsi="Calibri" w:eastAsia="SimSun" w:cs="Calibri"/>
+          <w:b/>
+          <w:bCs/>
+          <w:spacing w:val="0"/>
+          <w:kern w:val="0"/>
+          <w:sz w:val="24"/>
+          <w:szCs w:val="24"/>
+          <w:lang w:val="en-US" w:eastAsia="zh-CN" w:bidi="ar"/>
+        </w:rPr>
+        <w:t>Architectural Features:</w:t>
+      </w:r>
+      <w:r>
+        <w:rPr>
+          <w:rFonts w:hint="default" w:ascii="Calibri" w:hAnsi="Calibri" w:eastAsia="SimSun" w:cs="Calibri"/>
+          <w:spacing w:val="0"/>
+          <w:kern w:val="0"/>
+          <w:sz w:val="24"/>
+          <w:szCs w:val="24"/>
+          <w:lang w:val="en-US" w:eastAsia="zh-CN" w:bidi="ar"/>
+        </w:rPr>
+        <w:t xml:space="preserve"> The efficient architecture includes </w:t>
+      </w:r>
+      <w:r>
+        <w:rPr>
+          <w:rFonts w:hint="default" w:ascii="Calibri" w:hAnsi="Calibri" w:eastAsia="SimSun" w:cs="Calibri"/>
+          <w:b/>
+          <w:bCs/>
+          <w:spacing w:val="0"/>
+          <w:kern w:val="0"/>
+          <w:sz w:val="24"/>
+          <w:szCs w:val="24"/>
+          <w:lang w:val="en-US" w:eastAsia="zh-CN" w:bidi="ar"/>
+        </w:rPr>
+        <w:t>Depth-wise Separable Convolutions</w:t>
+      </w:r>
+      <w:r>
+        <w:rPr>
+          <w:rFonts w:hint="default" w:ascii="Calibri" w:hAnsi="Calibri" w:eastAsia="SimSun" w:cs="Calibri"/>
+          <w:spacing w:val="0"/>
+          <w:kern w:val="0"/>
+          <w:sz w:val="24"/>
+          <w:szCs w:val="24"/>
+          <w:lang w:val="en-US" w:eastAsia="zh-CN" w:bidi="ar"/>
+        </w:rPr>
+        <w:t xml:space="preserve"> (which lower computational complexity) and </w:t>
+      </w:r>
+      <w:r>
+        <w:rPr>
+          <w:rFonts w:hint="default" w:ascii="Calibri" w:hAnsi="Calibri" w:eastAsia="SimSun" w:cs="Calibri"/>
+          <w:b/>
+          <w:bCs/>
+          <w:spacing w:val="0"/>
+          <w:kern w:val="0"/>
+          <w:sz w:val="24"/>
+          <w:szCs w:val="24"/>
+          <w:lang w:val="en-US" w:eastAsia="zh-CN" w:bidi="ar"/>
+        </w:rPr>
+        <w:t>Inverted Residual Blocks</w:t>
+      </w:r>
+      <w:r>
+        <w:rPr>
+          <w:rFonts w:hint="default" w:ascii="Calibri" w:hAnsi="Calibri" w:eastAsia="SimSun" w:cs="Calibri"/>
+          <w:spacing w:val="0"/>
+          <w:kern w:val="0"/>
+          <w:sz w:val="24"/>
+          <w:szCs w:val="24"/>
+          <w:lang w:val="en-US" w:eastAsia="zh-CN" w:bidi="ar"/>
+        </w:rPr>
+        <w:t xml:space="preserve"> (which optimize resource usage).</w:t>
+      </w:r>
+    </w:p>
+    <w:p>
+      <w:pPr>
+        <w:keepNext w:val="0"/>
+        <w:keepLines w:val="0"/>
+        <w:widowControl/>
+        <w:suppressLineNumbers w:val="0"/>
+        <w:spacing w:line="200" w:lineRule="atLeast"/>
+        <w:jc w:val="left"/>
+        <w:rPr>
+          <w:rFonts w:hint="default" w:ascii="Calibri" w:hAnsi="Calibri" w:eastAsia="sans-serif" w:cs="Calibri"/>
+          <w:spacing w:val="0"/>
+          <w:sz w:val="24"/>
+          <w:szCs w:val="24"/>
+        </w:rPr>
+      </w:pPr>
+      <w:r>
+        <w:rPr>
+          <w:rFonts w:hint="default" w:ascii="Calibri" w:hAnsi="Calibri" w:eastAsia="sans-serif" w:cs="Calibri"/>
+          <w:spacing w:val="0"/>
+          <w:kern w:val="0"/>
+          <w:sz w:val="24"/>
+          <w:szCs w:val="24"/>
+          <w:lang w:val="en-US" w:eastAsia="zh-CN" w:bidi="ar"/>
+        </w:rPr>
+        <w:t>Contribution to Rapid Processing Time</w:t>
+      </w:r>
+    </w:p>
+    <w:p>
+      <w:pPr>
+        <w:keepNext w:val="0"/>
+        <w:keepLines w:val="0"/>
+        <w:widowControl/>
+        <w:suppressLineNumbers w:val="0"/>
+        <w:jc w:val="left"/>
+        <w:rPr>
+          <w:rFonts w:hint="default" w:ascii="Calibri" w:hAnsi="Calibri" w:cs="Calibri"/>
+          <w:spacing w:val="0"/>
+          <w:sz w:val="24"/>
+          <w:szCs w:val="24"/>
+        </w:rPr>
+      </w:pPr>
+      <w:r>
+        <w:rPr>
+          <w:rFonts w:hint="default" w:ascii="Calibri" w:hAnsi="Calibri" w:eastAsia="SimSun" w:cs="Calibri"/>
+          <w:spacing w:val="0"/>
+          <w:kern w:val="0"/>
+          <w:sz w:val="24"/>
+          <w:szCs w:val="24"/>
+          <w:lang w:val="en-US" w:eastAsia="zh-CN" w:bidi="ar"/>
+        </w:rPr>
+        <w:t xml:space="preserve">The inherent efficiency of the EfficientNetB0 baseline model is crucial for the </w:t>
+      </w:r>
+      <w:r>
+        <w:rPr>
+          <w:rFonts w:hint="default" w:ascii="Calibri" w:hAnsi="Calibri" w:eastAsia="SimSun" w:cs="Calibri"/>
+          <w:b/>
+          <w:bCs/>
+          <w:spacing w:val="0"/>
+          <w:kern w:val="0"/>
+          <w:sz w:val="24"/>
+          <w:szCs w:val="24"/>
+          <w:lang w:val="en-US" w:eastAsia="zh-CN" w:bidi="ar"/>
+        </w:rPr>
+        <w:t>DermalScan</w:t>
+      </w:r>
+      <w:r>
+        <w:rPr>
+          <w:rFonts w:hint="default" w:ascii="Calibri" w:hAnsi="Calibri" w:eastAsia="SimSun" w:cs="Calibri"/>
+          <w:spacing w:val="0"/>
+          <w:kern w:val="0"/>
+          <w:sz w:val="24"/>
+          <w:szCs w:val="24"/>
+          <w:lang w:val="en-US" w:eastAsia="zh-CN" w:bidi="ar"/>
+        </w:rPr>
+        <w:t xml:space="preserve"> application's backend pipeline requirements.</w:t>
+      </w:r>
+    </w:p>
+    <w:p>
+      <w:pPr>
+        <w:keepNext w:val="0"/>
+        <w:keepLines w:val="0"/>
+        <w:widowControl/>
+        <w:suppressLineNumbers w:val="0"/>
+        <w:jc w:val="left"/>
+        <w:rPr>
+          <w:rFonts w:hint="default" w:ascii="Calibri" w:hAnsi="Calibri" w:cs="Calibri"/>
+          <w:spacing w:val="0"/>
+          <w:sz w:val="24"/>
+          <w:szCs w:val="24"/>
+        </w:rPr>
+      </w:pPr>
+      <w:r>
+        <w:rPr>
+          <w:rFonts w:hint="default" w:ascii="Calibri" w:hAnsi="Calibri" w:eastAsia="SimSun" w:cs="Calibri"/>
+          <w:spacing w:val="0"/>
+          <w:kern w:val="0"/>
+          <w:sz w:val="24"/>
+          <w:szCs w:val="24"/>
+          <w:lang w:val="en-US" w:eastAsia="zh-CN" w:bidi="ar"/>
+        </w:rPr>
+        <w:t xml:space="preserve">• </w:t>
+      </w:r>
+      <w:r>
+        <w:rPr>
+          <w:rFonts w:hint="default" w:ascii="Calibri" w:hAnsi="Calibri" w:eastAsia="SimSun" w:cs="Calibri"/>
+          <w:b/>
+          <w:bCs/>
+          <w:spacing w:val="0"/>
+          <w:kern w:val="0"/>
+          <w:sz w:val="24"/>
+          <w:szCs w:val="24"/>
+          <w:lang w:val="en-US" w:eastAsia="zh-CN" w:bidi="ar"/>
+        </w:rPr>
+        <w:t>Target Processing Goal:</w:t>
+      </w:r>
+      <w:r>
+        <w:rPr>
+          <w:rFonts w:hint="default" w:ascii="Calibri" w:hAnsi="Calibri" w:eastAsia="SimSun" w:cs="Calibri"/>
+          <w:spacing w:val="0"/>
+          <w:kern w:val="0"/>
+          <w:sz w:val="24"/>
+          <w:szCs w:val="24"/>
+          <w:lang w:val="en-US" w:eastAsia="zh-CN" w:bidi="ar"/>
+        </w:rPr>
+        <w:t xml:space="preserve"> The </w:t>
+      </w:r>
+      <w:r>
+        <w:rPr>
+          <w:rFonts w:hint="default" w:ascii="Calibri" w:hAnsi="Calibri" w:eastAsia="SimSun" w:cs="Calibri"/>
+          <w:b/>
+          <w:bCs/>
+          <w:spacing w:val="0"/>
+          <w:kern w:val="0"/>
+          <w:sz w:val="24"/>
+          <w:szCs w:val="24"/>
+          <w:lang w:val="en-US" w:eastAsia="zh-CN" w:bidi="ar"/>
+        </w:rPr>
+        <w:t>Milestone 3: UI &amp; Backend</w:t>
+      </w:r>
+      <w:r>
+        <w:rPr>
+          <w:rFonts w:hint="default" w:ascii="Calibri" w:hAnsi="Calibri" w:eastAsia="SimSun" w:cs="Calibri"/>
+          <w:spacing w:val="0"/>
+          <w:kern w:val="0"/>
+          <w:sz w:val="24"/>
+          <w:szCs w:val="24"/>
+          <w:lang w:val="en-US" w:eastAsia="zh-CN" w:bidi="ar"/>
+        </w:rPr>
+        <w:t xml:space="preserve"> evaluation criteria explicitly require a </w:t>
+      </w:r>
+      <w:r>
+        <w:rPr>
+          <w:rFonts w:hint="default" w:ascii="Calibri" w:hAnsi="Calibri" w:eastAsia="SimSun" w:cs="Calibri"/>
+          <w:b/>
+          <w:bCs/>
+          <w:spacing w:val="0"/>
+          <w:kern w:val="0"/>
+          <w:sz w:val="24"/>
+          <w:szCs w:val="24"/>
+          <w:lang w:val="en-US" w:eastAsia="zh-CN" w:bidi="ar"/>
+        </w:rPr>
+        <w:t>seamless input-to-output flow</w:t>
+      </w:r>
+      <w:r>
+        <w:rPr>
+          <w:rFonts w:hint="default" w:ascii="Calibri" w:hAnsi="Calibri" w:eastAsia="SimSun" w:cs="Calibri"/>
+          <w:spacing w:val="0"/>
+          <w:kern w:val="0"/>
+          <w:sz w:val="24"/>
+          <w:szCs w:val="24"/>
+          <w:lang w:val="en-US" w:eastAsia="zh-CN" w:bidi="ar"/>
+        </w:rPr>
+        <w:t xml:space="preserve"> with a maximum processing time of </w:t>
+      </w:r>
+      <w:r>
+        <w:rPr>
+          <w:rFonts w:hint="default" w:ascii="Calibri" w:hAnsi="Calibri" w:eastAsia="SimSun" w:cs="Calibri"/>
+          <w:b/>
+          <w:bCs/>
+          <w:spacing w:val="0"/>
+          <w:kern w:val="0"/>
+          <w:sz w:val="24"/>
+          <w:szCs w:val="24"/>
+          <w:lang w:val="en-US" w:eastAsia="zh-CN" w:bidi="ar"/>
+        </w:rPr>
+        <w:t>&lt;= 5 seconds per image</w:t>
+      </w:r>
+      <w:r>
+        <w:rPr>
+          <w:rFonts w:hint="default" w:ascii="Calibri" w:hAnsi="Calibri" w:eastAsia="SimSun" w:cs="Calibri"/>
+          <w:spacing w:val="0"/>
+          <w:kern w:val="0"/>
+          <w:sz w:val="24"/>
+          <w:szCs w:val="24"/>
+          <w:lang w:val="en-US" w:eastAsia="zh-CN" w:bidi="ar"/>
+        </w:rPr>
+        <w:t xml:space="preserve"> for the upload-to-output time.</w:t>
+      </w:r>
+    </w:p>
+    <w:p>
+      <w:pPr>
+        <w:keepNext w:val="0"/>
+        <w:keepLines w:val="0"/>
+        <w:widowControl/>
+        <w:suppressLineNumbers w:val="0"/>
+        <w:jc w:val="left"/>
+        <w:rPr>
+          <w:rFonts w:hint="default" w:ascii="Calibri" w:hAnsi="Calibri" w:cs="Calibri"/>
+          <w:spacing w:val="0"/>
+          <w:sz w:val="24"/>
+          <w:szCs w:val="24"/>
+        </w:rPr>
+      </w:pPr>
+      <w:r>
+        <w:rPr>
+          <w:rFonts w:hint="default" w:ascii="Calibri" w:hAnsi="Calibri" w:eastAsia="SimSun" w:cs="Calibri"/>
+          <w:spacing w:val="0"/>
+          <w:kern w:val="0"/>
+          <w:sz w:val="24"/>
+          <w:szCs w:val="24"/>
+          <w:lang w:val="en-US" w:eastAsia="zh-CN" w:bidi="ar"/>
+        </w:rPr>
+        <w:t xml:space="preserve">• </w:t>
+      </w:r>
+      <w:r>
+        <w:rPr>
+          <w:rFonts w:hint="default" w:ascii="Calibri" w:hAnsi="Calibri" w:eastAsia="SimSun" w:cs="Calibri"/>
+          <w:b/>
+          <w:bCs/>
+          <w:spacing w:val="0"/>
+          <w:kern w:val="0"/>
+          <w:sz w:val="24"/>
+          <w:szCs w:val="24"/>
+          <w:lang w:val="en-US" w:eastAsia="zh-CN" w:bidi="ar"/>
+        </w:rPr>
+        <w:t>EfficientNetB0 as the Baseline:</w:t>
+      </w:r>
+      <w:r>
+        <w:rPr>
+          <w:rFonts w:hint="default" w:ascii="Calibri" w:hAnsi="Calibri" w:eastAsia="SimSun" w:cs="Calibri"/>
+          <w:spacing w:val="0"/>
+          <w:kern w:val="0"/>
+          <w:sz w:val="24"/>
+          <w:szCs w:val="24"/>
+          <w:lang w:val="en-US" w:eastAsia="zh-CN" w:bidi="ar"/>
+        </w:rPr>
+        <w:t xml:space="preserve"> EfficientNet-B0 is the smallest variant, designated as the "baseline model with </w:t>
+      </w:r>
+      <w:r>
+        <w:rPr>
+          <w:rFonts w:hint="default" w:ascii="Calibri" w:hAnsi="Calibri" w:eastAsia="SimSun" w:cs="Calibri"/>
+          <w:b/>
+          <w:bCs/>
+          <w:spacing w:val="0"/>
+          <w:kern w:val="0"/>
+          <w:sz w:val="24"/>
+          <w:szCs w:val="24"/>
+          <w:lang w:val="en-US" w:eastAsia="zh-CN" w:bidi="ar"/>
+        </w:rPr>
+        <w:t>moderate depth, width, and resolution</w:t>
+      </w:r>
+      <w:r>
+        <w:rPr>
+          <w:rFonts w:hint="default" w:ascii="Calibri" w:hAnsi="Calibri" w:eastAsia="SimSun" w:cs="Calibri"/>
+          <w:spacing w:val="0"/>
+          <w:kern w:val="0"/>
+          <w:sz w:val="24"/>
+          <w:szCs w:val="24"/>
+          <w:lang w:val="en-US" w:eastAsia="zh-CN" w:bidi="ar"/>
+        </w:rPr>
+        <w:t>". By selecting this variant, the project prioritizes efficiency and lower computational cost, making it highly suitable for deployment in scenarios where rapid inference and potentially resource-constrained environments are key.</w:t>
+      </w:r>
+    </w:p>
+    <w:p>
+      <w:pPr>
+        <w:keepNext w:val="0"/>
+        <w:keepLines w:val="0"/>
+        <w:widowControl/>
+        <w:suppressLineNumbers w:val="0"/>
+        <w:jc w:val="left"/>
+        <w:rPr>
+          <w:rFonts w:hint="default" w:ascii="Calibri" w:hAnsi="Calibri" w:cs="Calibri"/>
+          <w:spacing w:val="0"/>
+          <w:sz w:val="24"/>
+          <w:szCs w:val="24"/>
+        </w:rPr>
+      </w:pPr>
+      <w:r>
+        <w:rPr>
+          <w:rFonts w:hint="default" w:ascii="Calibri" w:hAnsi="Calibri" w:eastAsia="SimSun" w:cs="Calibri"/>
+          <w:spacing w:val="0"/>
+          <w:kern w:val="0"/>
+          <w:sz w:val="24"/>
+          <w:szCs w:val="24"/>
+          <w:lang w:val="en-US" w:eastAsia="zh-CN" w:bidi="ar"/>
+        </w:rPr>
+        <w:t xml:space="preserve">• </w:t>
+      </w:r>
+      <w:r>
+        <w:rPr>
+          <w:rFonts w:hint="default" w:ascii="Calibri" w:hAnsi="Calibri" w:eastAsia="SimSun" w:cs="Calibri"/>
+          <w:b/>
+          <w:bCs/>
+          <w:spacing w:val="0"/>
+          <w:kern w:val="0"/>
+          <w:sz w:val="24"/>
+          <w:szCs w:val="24"/>
+          <w:lang w:val="en-US" w:eastAsia="zh-CN" w:bidi="ar"/>
+        </w:rPr>
+        <w:t>Integrated Backend Pipeline:</w:t>
+      </w:r>
+      <w:r>
+        <w:rPr>
+          <w:rFonts w:hint="default" w:ascii="Calibri" w:hAnsi="Calibri" w:eastAsia="SimSun" w:cs="Calibri"/>
+          <w:spacing w:val="0"/>
+          <w:kern w:val="0"/>
+          <w:sz w:val="24"/>
+          <w:szCs w:val="24"/>
+          <w:lang w:val="en-US" w:eastAsia="zh-CN" w:bidi="ar"/>
+        </w:rPr>
+        <w:t xml:space="preserve"> The efficiency of B0 facilitates the successful execution of the complex backend pipeline tasks—including Haar Cascade face detection, image preprocessing (resizing to 224 \times 224), modularized inference, and returning annotated results to the UI—all within the tight  5 second deadline. The model's low computational overhead is necessary to ensure the entire end-to-end process meets this strict usability metric.</w:t>
       </w:r>
     </w:p>
     <w:p>
@@ -12412,14 +11871,6 @@
           <w:szCs w:val="24"/>
         </w:rPr>
       </w:pPr>
-      <w:r>
-        <w:rPr>
-          <w:rFonts w:hint="default" w:ascii="Calibri" w:hAnsi="Calibri" w:cs="Calibri"/>
-          <w:sz w:val="24"/>
-          <w:szCs w:val="24"/>
-        </w:rPr>
-        <w:t>The DermalScan project successfully developed an intelligent skin aging detection system utilizing a fine-tuned EfficientNetB0 model. The system achieves the critical outcomes of detecting and classifying facial aging features (wrinkles, dark spots, puffy eyes, and clear skin), while providing an integrated web-based interface for image upload and viewing annotated, percentage-based outputs.</w:t>
-      </w:r>
     </w:p>
     <w:p>
       <w:pPr>
@@ -12440,29 +11891,7 @@
           <w:sz w:val="24"/>
           <w:szCs w:val="24"/>
         </w:rPr>
-        <w:t>10.2. Improvements / Next Steps</w:t>
-      </w:r>
-    </w:p>
-    <w:p>
-      <w:pPr>
-        <w:pStyle w:val="13"/>
-        <w:keepNext w:val="0"/>
-        <w:keepLines w:val="0"/>
-        <w:widowControl/>
-        <w:suppressLineNumbers w:val="0"/>
-        <w:rPr>
-          <w:rFonts w:hint="default" w:ascii="Calibri" w:hAnsi="Calibri" w:cs="Calibri"/>
-          <w:sz w:val="24"/>
-          <w:szCs w:val="24"/>
-        </w:rPr>
-      </w:pPr>
-      <w:r>
-        <w:rPr>
-          <w:rFonts w:hint="default" w:ascii="Calibri" w:hAnsi="Calibri" w:cs="Calibri"/>
-          <w:sz w:val="24"/>
-          <w:szCs w:val="24"/>
-        </w:rPr>
-        <w:t>Future development should focus on:</w:t>
+        <w:t>9.2. Limitations and Challenges</w:t>
       </w:r>
     </w:p>
     <w:p>
@@ -12472,33 +11901,28 @@
         <w:widowControl/>
         <w:numPr>
           <w:ilvl w:val="0"/>
-          <w:numId w:val="10"/>
+          <w:numId w:val="9"/>
         </w:numPr>
         <w:suppressLineNumbers w:val="0"/>
-        <w:spacing w:before="0" w:beforeAutospacing="1" w:after="0" w:afterAutospacing="1"/>
-        <w:ind w:left="720" w:hanging="360"/>
-        <w:rPr>
-          <w:rFonts w:hint="default" w:ascii="Calibri" w:hAnsi="Calibri" w:cs="Calibri"/>
-          <w:sz w:val="24"/>
-          <w:szCs w:val="24"/>
-        </w:rPr>
-      </w:pPr>
-      <w:r>
-        <w:rPr>
-          <w:rStyle w:val="14"/>
-          <w:rFonts w:hint="default" w:ascii="Calibri" w:hAnsi="Calibri" w:cs="Calibri"/>
-          <w:sz w:val="24"/>
-          <w:szCs w:val="24"/>
-        </w:rPr>
-        <w:t>Enhancing Object Detection:</w:t>
-      </w:r>
-      <w:r>
-        <w:rPr>
-          <w:rFonts w:hint="default" w:ascii="Calibri" w:hAnsi="Calibri" w:cs="Calibri"/>
-          <w:sz w:val="24"/>
-          <w:szCs w:val="24"/>
-        </w:rPr>
-        <w:t xml:space="preserve"> Explore more advanced detection mechanisms than Haar Cascades for more precise feature localization.</w:t>
+        <w:tabs>
+          <w:tab w:val="clear" w:pos="420"/>
+        </w:tabs>
+        <w:ind w:left="420" w:leftChars="0" w:hanging="420" w:firstLineChars="0"/>
+        <w:rPr>
+          <w:rFonts w:hint="default" w:ascii="Calibri" w:hAnsi="Calibri" w:cs="Calibri"/>
+          <w:sz w:val="24"/>
+          <w:szCs w:val="24"/>
+          <w:lang w:val="en-US"/>
+        </w:rPr>
+      </w:pPr>
+      <w:r>
+        <w:rPr>
+          <w:rFonts w:hint="default" w:ascii="Calibri" w:hAnsi="Calibri" w:cs="Calibri"/>
+          <w:sz w:val="24"/>
+          <w:szCs w:val="24"/>
+          <w:lang w:val="en-US"/>
+        </w:rPr>
+        <w:t>Since the model depended on The facial features of input images it was a challenge to find a large number of frontal face images for training a model efficiently</w:t>
       </w:r>
     </w:p>
     <w:p>
@@ -12508,33 +11932,28 @@
         <w:widowControl/>
         <w:numPr>
           <w:ilvl w:val="0"/>
-          <w:numId w:val="10"/>
+          <w:numId w:val="9"/>
         </w:numPr>
         <w:suppressLineNumbers w:val="0"/>
-        <w:spacing w:before="0" w:beforeAutospacing="1" w:after="0" w:afterAutospacing="1"/>
-        <w:ind w:left="720" w:hanging="360"/>
-        <w:rPr>
-          <w:rFonts w:hint="default" w:ascii="Calibri" w:hAnsi="Calibri" w:cs="Calibri"/>
-          <w:sz w:val="24"/>
-          <w:szCs w:val="24"/>
-        </w:rPr>
-      </w:pPr>
-      <w:r>
-        <w:rPr>
-          <w:rStyle w:val="14"/>
-          <w:rFonts w:hint="default" w:ascii="Calibri" w:hAnsi="Calibri" w:cs="Calibri"/>
-          <w:sz w:val="24"/>
-          <w:szCs w:val="24"/>
-        </w:rPr>
-        <w:t>Model Optimization:</w:t>
-      </w:r>
-      <w:r>
-        <w:rPr>
-          <w:rFonts w:hint="default" w:ascii="Calibri" w:hAnsi="Calibri" w:cs="Calibri"/>
-          <w:sz w:val="24"/>
-          <w:szCs w:val="24"/>
-        </w:rPr>
-        <w:t xml:space="preserve"> Further optimization and testing may be required to ensure stable validation accuracy and potentially use successively larger EfficientNet variants (B1 to B7) if computational resources allow.</w:t>
+        <w:tabs>
+          <w:tab w:val="clear" w:pos="420"/>
+        </w:tabs>
+        <w:ind w:left="420" w:leftChars="0" w:hanging="420" w:firstLineChars="0"/>
+        <w:rPr>
+          <w:rFonts w:hint="default" w:ascii="Calibri" w:hAnsi="Calibri" w:cs="Calibri"/>
+          <w:sz w:val="24"/>
+          <w:szCs w:val="24"/>
+          <w:lang w:val="en-US"/>
+        </w:rPr>
+      </w:pPr>
+      <w:r>
+        <w:rPr>
+          <w:rFonts w:hint="default" w:ascii="Calibri" w:hAnsi="Calibri" w:cs="Calibri"/>
+          <w:sz w:val="24"/>
+          <w:szCs w:val="24"/>
+          <w:lang w:val="en-US"/>
+        </w:rPr>
+        <w:t>The pipeline Uses the haarcascade which can detect any random rectangular object in background as face and supply it to model reducing the capabilities</w:t>
       </w:r>
     </w:p>
     <w:p>
@@ -12544,33 +11963,28 @@
         <w:widowControl/>
         <w:numPr>
           <w:ilvl w:val="0"/>
-          <w:numId w:val="10"/>
+          <w:numId w:val="9"/>
         </w:numPr>
         <w:suppressLineNumbers w:val="0"/>
-        <w:spacing w:before="0" w:beforeAutospacing="1" w:after="0" w:afterAutospacing="1"/>
-        <w:ind w:left="720" w:hanging="360"/>
-        <w:rPr>
-          <w:rFonts w:hint="default" w:ascii="Calibri" w:hAnsi="Calibri" w:cs="Calibri"/>
-          <w:sz w:val="24"/>
-          <w:szCs w:val="24"/>
-        </w:rPr>
-      </w:pPr>
-      <w:r>
-        <w:rPr>
-          <w:rStyle w:val="14"/>
-          <w:rFonts w:hint="default" w:ascii="Calibri" w:hAnsi="Calibri" w:cs="Calibri"/>
-          <w:sz w:val="24"/>
-          <w:szCs w:val="24"/>
-        </w:rPr>
-        <w:t>Comprehensive Logging and Export:</w:t>
-      </w:r>
-      <w:r>
-        <w:rPr>
-          <w:rFonts w:hint="default" w:ascii="Calibri" w:hAnsi="Calibri" w:cs="Calibri"/>
-          <w:sz w:val="24"/>
-          <w:szCs w:val="24"/>
-        </w:rPr>
-        <w:t xml:space="preserve"> Ensure robust functionality for exporting annotated images and prediction logs (CSV) for detailed analysis and documentation.</w:t>
+        <w:tabs>
+          <w:tab w:val="clear" w:pos="420"/>
+        </w:tabs>
+        <w:ind w:left="420" w:leftChars="0" w:hanging="420" w:firstLineChars="0"/>
+        <w:rPr>
+          <w:rFonts w:hint="default" w:ascii="Calibri" w:hAnsi="Calibri" w:cs="Calibri"/>
+          <w:sz w:val="24"/>
+          <w:szCs w:val="24"/>
+          <w:lang w:val="en-US"/>
+        </w:rPr>
+      </w:pPr>
+      <w:r>
+        <w:rPr>
+          <w:rFonts w:hint="default" w:ascii="Calibri" w:hAnsi="Calibri" w:cs="Calibri"/>
+          <w:sz w:val="24"/>
+          <w:szCs w:val="24"/>
+          <w:lang w:val="en-US"/>
+        </w:rPr>
+        <w:t>The main challenge of training a efficientNetB0 model on my computer required significant computational resources thus I had to use google colab for every single model’s training and found a best approach that would be to upload zip of dataset to my drive then copy it and extract it in my local colab environment before training</w:t>
       </w:r>
     </w:p>
     <w:p>
@@ -12579,17 +11993,170 @@
         <w:keepLines w:val="0"/>
         <w:widowControl/>
         <w:numPr>
+          <w:ilvl w:val="0"/>
+          <w:numId w:val="9"/>
+        </w:numPr>
+        <w:suppressLineNumbers w:val="0"/>
+        <w:tabs>
+          <w:tab w:val="clear" w:pos="420"/>
+        </w:tabs>
+        <w:ind w:left="420" w:leftChars="0" w:hanging="420" w:firstLineChars="0"/>
+        <w:rPr>
+          <w:rFonts w:hint="default" w:ascii="Calibri" w:hAnsi="Calibri" w:cs="Calibri"/>
+          <w:sz w:val="24"/>
+          <w:szCs w:val="24"/>
+          <w:lang w:val="en-US"/>
+        </w:rPr>
+      </w:pPr>
+      <w:r>
+        <w:rPr>
+          <w:rFonts w:hint="default" w:ascii="Calibri" w:hAnsi="Calibri" w:cs="Calibri"/>
+          <w:sz w:val="24"/>
+          <w:szCs w:val="24"/>
+          <w:lang w:val="en-US"/>
+        </w:rPr>
+        <w:t>Final task was to integrate models into pipeline, which was significant and due to facing a repeated shape mismatch despite having converted to correct shape I had to go to multiple sources to find an answer, the best approach I could do was to load model’s weights and then use the model to do the work</w:t>
+      </w:r>
+    </w:p>
+    <w:p>
+      <w:pPr>
+        <w:keepNext w:val="0"/>
+        <w:keepLines w:val="0"/>
+        <w:widowControl/>
+        <w:numPr>
+          <w:ilvl w:val="0"/>
+          <w:numId w:val="9"/>
+        </w:numPr>
+        <w:suppressLineNumbers w:val="0"/>
+        <w:tabs>
+          <w:tab w:val="clear" w:pos="420"/>
+        </w:tabs>
+        <w:ind w:left="420" w:leftChars="0" w:hanging="420" w:firstLineChars="0"/>
+        <w:rPr>
+          <w:rFonts w:hint="default" w:ascii="Calibri" w:hAnsi="Calibri" w:cs="Calibri"/>
+          <w:sz w:val="24"/>
+          <w:szCs w:val="24"/>
+          <w:lang w:val="en-US"/>
+        </w:rPr>
+      </w:pPr>
+      <w:r>
+        <w:rPr>
+          <w:rFonts w:hint="default" w:ascii="Calibri" w:hAnsi="Calibri" w:cs="Calibri"/>
+          <w:sz w:val="24"/>
+          <w:szCs w:val="24"/>
+          <w:lang w:val="en-US"/>
+        </w:rPr>
+        <w:t>There are two buttons for downloading image labeled and the csv</w:t>
+      </w:r>
+    </w:p>
+    <w:p>
+      <w:pPr>
+        <w:keepNext w:val="0"/>
+        <w:keepLines w:val="0"/>
+        <w:widowControl/>
+        <w:numPr>
+          <w:ilvl w:val="0"/>
+          <w:numId w:val="9"/>
+        </w:numPr>
+        <w:suppressLineNumbers w:val="0"/>
+        <w:tabs>
+          <w:tab w:val="clear" w:pos="420"/>
+        </w:tabs>
+        <w:ind w:left="420" w:leftChars="0" w:hanging="420" w:firstLineChars="0"/>
+        <w:rPr>
+          <w:rFonts w:hint="default" w:ascii="Calibri" w:hAnsi="Calibri" w:cs="Calibri"/>
+          <w:sz w:val="24"/>
+          <w:szCs w:val="24"/>
+          <w:lang w:val="en-US"/>
+        </w:rPr>
+      </w:pPr>
+      <w:r>
+        <w:rPr>
+          <w:rFonts w:hint="default" w:ascii="Calibri" w:hAnsi="Calibri" w:cs="Calibri"/>
+          <w:sz w:val="24"/>
+          <w:szCs w:val="24"/>
+          <w:lang w:val="en-US"/>
+        </w:rPr>
+        <w:t>Harsh shadows interfere with predictions of wrinkles and puffy eyes in some cases</w:t>
+      </w:r>
+    </w:p>
+    <w:p>
+      <w:pPr>
+        <w:keepNext w:val="0"/>
+        <w:keepLines w:val="0"/>
+        <w:widowControl/>
+        <w:numPr>
+          <w:ilvl w:val="0"/>
+          <w:numId w:val="9"/>
+        </w:numPr>
+        <w:suppressLineNumbers w:val="0"/>
+        <w:tabs>
+          <w:tab w:val="clear" w:pos="420"/>
+        </w:tabs>
+        <w:ind w:left="420" w:leftChars="0" w:hanging="420" w:firstLineChars="0"/>
+        <w:rPr>
+          <w:rFonts w:hint="default" w:ascii="Calibri" w:hAnsi="Calibri" w:cs="Calibri"/>
+          <w:sz w:val="24"/>
+          <w:szCs w:val="24"/>
+          <w:lang w:val="en-US"/>
+        </w:rPr>
+      </w:pPr>
+      <w:r>
+        <w:rPr>
+          <w:rFonts w:hint="default" w:ascii="Calibri" w:hAnsi="Calibri" w:cs="Calibri"/>
+          <w:sz w:val="24"/>
+          <w:szCs w:val="24"/>
+          <w:lang w:val="en-US"/>
+        </w:rPr>
+        <w:t>Wearables such as Glasses affect the puffy eyes predictions</w:t>
+      </w:r>
+    </w:p>
+    <w:p>
+      <w:pPr>
+        <w:keepNext w:val="0"/>
+        <w:keepLines w:val="0"/>
+        <w:widowControl/>
+        <w:numPr>
+          <w:ilvl w:val="0"/>
+          <w:numId w:val="9"/>
+        </w:numPr>
+        <w:suppressLineNumbers w:val="0"/>
+        <w:tabs>
+          <w:tab w:val="clear" w:pos="420"/>
+        </w:tabs>
+        <w:ind w:left="420" w:leftChars="0" w:hanging="420" w:firstLineChars="0"/>
+        <w:rPr>
+          <w:rFonts w:hint="default" w:ascii="Calibri" w:hAnsi="Calibri" w:cs="Calibri"/>
+          <w:sz w:val="24"/>
+          <w:szCs w:val="24"/>
+          <w:lang w:val="en-US"/>
+        </w:rPr>
+      </w:pPr>
+      <w:r>
+        <w:rPr>
+          <w:rFonts w:hint="default" w:ascii="Calibri" w:hAnsi="Calibri" w:cs="Calibri"/>
+          <w:sz w:val="24"/>
+          <w:szCs w:val="24"/>
+          <w:lang w:val="en-US"/>
+        </w:rPr>
+        <w:t>Smile induced folds in skin often are confused with wrinkles</w:t>
+      </w:r>
+    </w:p>
+    <w:p>
+      <w:pPr>
+        <w:keepNext w:val="0"/>
+        <w:keepLines w:val="0"/>
+        <w:widowControl/>
+        <w:numPr>
+          <w:ilvl w:val="0"/>
           <w:numId w:val="0"/>
         </w:numPr>
         <w:suppressLineNumbers w:val="0"/>
-        <w:tabs>
-          <w:tab w:val="left" w:pos="720"/>
-        </w:tabs>
-        <w:spacing w:before="0" w:beforeAutospacing="1" w:after="0" w:afterAutospacing="1"/>
-        <w:rPr>
-          <w:rFonts w:hint="default" w:ascii="Calibri" w:hAnsi="Calibri" w:cs="Calibri"/>
-          <w:sz w:val="24"/>
-          <w:szCs w:val="24"/>
+        <w:rPr>
+          <w:rFonts w:hint="default" w:ascii="Calibri" w:hAnsi="Calibri" w:cs="Calibri"/>
+          <w:sz w:val="24"/>
+          <w:szCs w:val="24"/>
+          <w:lang w:val="en-US"/>
         </w:rPr>
       </w:pPr>
     </w:p>
@@ -12599,17 +12166,15 @@
         <w:keepLines w:val="0"/>
         <w:widowControl/>
         <w:numPr>
+          <w:ilvl w:val="0"/>
           <w:numId w:val="0"/>
         </w:numPr>
         <w:suppressLineNumbers w:val="0"/>
-        <w:tabs>
-          <w:tab w:val="left" w:pos="720"/>
-        </w:tabs>
-        <w:spacing w:before="0" w:beforeAutospacing="1" w:after="0" w:afterAutospacing="1"/>
-        <w:rPr>
-          <w:rFonts w:hint="default" w:ascii="Calibri" w:hAnsi="Calibri" w:cs="Calibri"/>
-          <w:sz w:val="24"/>
-          <w:szCs w:val="24"/>
+        <w:rPr>
+          <w:rFonts w:hint="default" w:ascii="Calibri" w:hAnsi="Calibri" w:cs="Calibri"/>
+          <w:sz w:val="24"/>
+          <w:szCs w:val="24"/>
+          <w:lang w:val="en-US"/>
         </w:rPr>
       </w:pPr>
     </w:p>
@@ -12619,17 +12184,15 @@
         <w:keepLines w:val="0"/>
         <w:widowControl/>
         <w:numPr>
+          <w:ilvl w:val="0"/>
           <w:numId w:val="0"/>
         </w:numPr>
         <w:suppressLineNumbers w:val="0"/>
-        <w:tabs>
-          <w:tab w:val="left" w:pos="720"/>
-        </w:tabs>
-        <w:spacing w:before="0" w:beforeAutospacing="1" w:after="0" w:afterAutospacing="1"/>
-        <w:rPr>
-          <w:rFonts w:hint="default" w:ascii="Calibri" w:hAnsi="Calibri" w:cs="Calibri"/>
-          <w:sz w:val="24"/>
-          <w:szCs w:val="24"/>
+        <w:rPr>
+          <w:rFonts w:hint="default" w:ascii="Calibri" w:hAnsi="Calibri" w:cs="Calibri"/>
+          <w:sz w:val="24"/>
+          <w:szCs w:val="24"/>
+          <w:lang w:val="en-US"/>
         </w:rPr>
       </w:pPr>
     </w:p>
@@ -12639,17 +12202,15 @@
         <w:keepLines w:val="0"/>
         <w:widowControl/>
         <w:numPr>
+          <w:ilvl w:val="0"/>
           <w:numId w:val="0"/>
         </w:numPr>
         <w:suppressLineNumbers w:val="0"/>
-        <w:tabs>
-          <w:tab w:val="left" w:pos="720"/>
-        </w:tabs>
-        <w:spacing w:before="0" w:beforeAutospacing="1" w:after="0" w:afterAutospacing="1"/>
-        <w:rPr>
-          <w:rFonts w:hint="default" w:ascii="Calibri" w:hAnsi="Calibri" w:cs="Calibri"/>
-          <w:sz w:val="24"/>
-          <w:szCs w:val="24"/>
+        <w:rPr>
+          <w:rFonts w:hint="default" w:ascii="Calibri" w:hAnsi="Calibri" w:cs="Calibri"/>
+          <w:sz w:val="24"/>
+          <w:szCs w:val="24"/>
+          <w:lang w:val="en-US"/>
         </w:rPr>
       </w:pPr>
     </w:p>
@@ -12659,17 +12220,15 @@
         <w:keepLines w:val="0"/>
         <w:widowControl/>
         <w:numPr>
+          <w:ilvl w:val="0"/>
           <w:numId w:val="0"/>
         </w:numPr>
         <w:suppressLineNumbers w:val="0"/>
-        <w:tabs>
-          <w:tab w:val="left" w:pos="720"/>
-        </w:tabs>
-        <w:spacing w:before="0" w:beforeAutospacing="1" w:after="0" w:afterAutospacing="1"/>
-        <w:rPr>
-          <w:rFonts w:hint="default" w:ascii="Calibri" w:hAnsi="Calibri" w:cs="Calibri"/>
-          <w:sz w:val="24"/>
-          <w:szCs w:val="24"/>
+        <w:rPr>
+          <w:rFonts w:hint="default" w:ascii="Calibri" w:hAnsi="Calibri" w:cs="Calibri"/>
+          <w:sz w:val="24"/>
+          <w:szCs w:val="24"/>
+          <w:lang w:val="en-US"/>
         </w:rPr>
       </w:pPr>
     </w:p>
@@ -12679,17 +12238,15 @@
         <w:keepLines w:val="0"/>
         <w:widowControl/>
         <w:numPr>
+          <w:ilvl w:val="0"/>
           <w:numId w:val="0"/>
         </w:numPr>
         <w:suppressLineNumbers w:val="0"/>
-        <w:tabs>
-          <w:tab w:val="left" w:pos="720"/>
-        </w:tabs>
-        <w:spacing w:before="0" w:beforeAutospacing="1" w:after="0" w:afterAutospacing="1"/>
-        <w:rPr>
-          <w:rFonts w:hint="default" w:ascii="Calibri" w:hAnsi="Calibri" w:cs="Calibri"/>
-          <w:sz w:val="24"/>
-          <w:szCs w:val="24"/>
+        <w:rPr>
+          <w:rFonts w:hint="default" w:ascii="Calibri" w:hAnsi="Calibri" w:cs="Calibri"/>
+          <w:sz w:val="24"/>
+          <w:szCs w:val="24"/>
+          <w:lang w:val="en-US"/>
         </w:rPr>
       </w:pPr>
     </w:p>
@@ -12699,17 +12256,15 @@
         <w:keepLines w:val="0"/>
         <w:widowControl/>
         <w:numPr>
+          <w:ilvl w:val="0"/>
           <w:numId w:val="0"/>
         </w:numPr>
         <w:suppressLineNumbers w:val="0"/>
-        <w:tabs>
-          <w:tab w:val="left" w:pos="720"/>
-        </w:tabs>
-        <w:spacing w:before="0" w:beforeAutospacing="1" w:after="0" w:afterAutospacing="1"/>
-        <w:rPr>
-          <w:rFonts w:hint="default" w:ascii="Calibri" w:hAnsi="Calibri" w:cs="Calibri"/>
-          <w:sz w:val="24"/>
-          <w:szCs w:val="24"/>
+        <w:rPr>
+          <w:rFonts w:hint="default" w:ascii="Calibri" w:hAnsi="Calibri" w:cs="Calibri"/>
+          <w:sz w:val="24"/>
+          <w:szCs w:val="24"/>
+          <w:lang w:val="en-US"/>
         </w:rPr>
       </w:pPr>
     </w:p>
@@ -12719,17 +12274,15 @@
         <w:keepLines w:val="0"/>
         <w:widowControl/>
         <w:numPr>
+          <w:ilvl w:val="0"/>
           <w:numId w:val="0"/>
         </w:numPr>
         <w:suppressLineNumbers w:val="0"/>
-        <w:tabs>
-          <w:tab w:val="left" w:pos="720"/>
-        </w:tabs>
-        <w:spacing w:before="0" w:beforeAutospacing="1" w:after="0" w:afterAutospacing="1"/>
-        <w:rPr>
-          <w:rFonts w:hint="default" w:ascii="Calibri" w:hAnsi="Calibri" w:cs="Calibri"/>
-          <w:sz w:val="24"/>
-          <w:szCs w:val="24"/>
+        <w:rPr>
+          <w:rFonts w:hint="default" w:ascii="Calibri" w:hAnsi="Calibri" w:cs="Calibri"/>
+          <w:sz w:val="24"/>
+          <w:szCs w:val="24"/>
+          <w:lang w:val="en-US"/>
         </w:rPr>
       </w:pPr>
     </w:p>
@@ -12739,17 +12292,15 @@
         <w:keepLines w:val="0"/>
         <w:widowControl/>
         <w:numPr>
+          <w:ilvl w:val="0"/>
           <w:numId w:val="0"/>
         </w:numPr>
         <w:suppressLineNumbers w:val="0"/>
-        <w:tabs>
-          <w:tab w:val="left" w:pos="720"/>
-        </w:tabs>
-        <w:spacing w:before="0" w:beforeAutospacing="1" w:after="0" w:afterAutospacing="1"/>
-        <w:rPr>
-          <w:rFonts w:hint="default" w:ascii="Calibri" w:hAnsi="Calibri" w:cs="Calibri"/>
-          <w:sz w:val="24"/>
-          <w:szCs w:val="24"/>
+        <w:rPr>
+          <w:rFonts w:hint="default" w:ascii="Calibri" w:hAnsi="Calibri" w:cs="Calibri"/>
+          <w:sz w:val="24"/>
+          <w:szCs w:val="24"/>
+          <w:lang w:val="en-US"/>
         </w:rPr>
       </w:pPr>
     </w:p>
@@ -12759,37 +12310,15 @@
         <w:keepLines w:val="0"/>
         <w:widowControl/>
         <w:numPr>
+          <w:ilvl w:val="0"/>
           <w:numId w:val="0"/>
         </w:numPr>
         <w:suppressLineNumbers w:val="0"/>
-        <w:tabs>
-          <w:tab w:val="left" w:pos="720"/>
-        </w:tabs>
-        <w:spacing w:before="0" w:beforeAutospacing="1" w:after="0" w:afterAutospacing="1"/>
-        <w:rPr>
-          <w:rFonts w:hint="default" w:ascii="Calibri" w:hAnsi="Calibri" w:cs="Calibri"/>
-          <w:sz w:val="24"/>
-          <w:szCs w:val="24"/>
-        </w:rPr>
-      </w:pPr>
-    </w:p>
-    <w:p>
-      <w:pPr>
-        <w:keepNext w:val="0"/>
-        <w:keepLines w:val="0"/>
-        <w:widowControl/>
-        <w:numPr>
-          <w:numId w:val="0"/>
-        </w:numPr>
-        <w:suppressLineNumbers w:val="0"/>
-        <w:tabs>
-          <w:tab w:val="left" w:pos="720"/>
-        </w:tabs>
-        <w:spacing w:before="0" w:beforeAutospacing="1" w:after="0" w:afterAutospacing="1"/>
-        <w:rPr>
-          <w:rFonts w:hint="default" w:ascii="Calibri" w:hAnsi="Calibri" w:cs="Calibri"/>
-          <w:sz w:val="24"/>
-          <w:szCs w:val="24"/>
+        <w:rPr>
+          <w:rFonts w:hint="default" w:ascii="Calibri" w:hAnsi="Calibri" w:cs="Calibri"/>
+          <w:sz w:val="24"/>
+          <w:szCs w:val="24"/>
+          <w:lang w:val="en-US"/>
         </w:rPr>
       </w:pPr>
     </w:p>
@@ -12830,7 +12359,488 @@
         <w:keepNext w:val="0"/>
         <w:keepLines w:val="0"/>
         <w:widowControl/>
+        <w:suppressLineNumbers w:val="0"/>
+        <w:rPr>
+          <w:rFonts w:hint="default" w:ascii="Calibri" w:hAnsi="Calibri" w:cs="Calibri"/>
+          <w:sz w:val="36"/>
+          <w:szCs w:val="36"/>
+        </w:rPr>
+      </w:pPr>
+      <w:r>
+        <w:rPr>
+          <w:rFonts w:hint="default" w:ascii="Calibri" w:hAnsi="Calibri" w:cs="Calibri"/>
+          <w:sz w:val="36"/>
+          <w:szCs w:val="36"/>
+        </w:rPr>
+        <w:t>10. Conclusion and Future Work</w:t>
+      </w:r>
+    </w:p>
+    <w:p>
+      <w:pPr>
+        <w:pStyle w:val="3"/>
+        <w:keepNext w:val="0"/>
+        <w:keepLines w:val="0"/>
+        <w:widowControl/>
+        <w:suppressLineNumbers w:val="0"/>
+        <w:rPr>
+          <w:rFonts w:hint="default" w:ascii="Calibri" w:hAnsi="Calibri" w:cs="Calibri"/>
+          <w:sz w:val="24"/>
+          <w:szCs w:val="24"/>
+        </w:rPr>
+      </w:pPr>
+      <w:r>
+        <w:rPr>
+          <w:rFonts w:hint="default" w:ascii="Calibri" w:hAnsi="Calibri" w:cs="Calibri"/>
+          <w:sz w:val="24"/>
+          <w:szCs w:val="24"/>
+        </w:rPr>
+        <w:t>10.1. Achievements</w:t>
+      </w:r>
+    </w:p>
+    <w:p>
+      <w:pPr>
+        <w:pStyle w:val="13"/>
+        <w:keepNext w:val="0"/>
+        <w:keepLines w:val="0"/>
+        <w:widowControl/>
+        <w:suppressLineNumbers w:val="0"/>
+        <w:rPr>
+          <w:rFonts w:hint="default" w:ascii="Calibri" w:hAnsi="Calibri" w:cs="Calibri"/>
+          <w:sz w:val="24"/>
+          <w:szCs w:val="24"/>
+        </w:rPr>
+      </w:pPr>
+      <w:r>
+        <w:rPr>
+          <w:rFonts w:hint="default" w:ascii="Calibri" w:hAnsi="Calibri" w:cs="Calibri"/>
+          <w:sz w:val="24"/>
+          <w:szCs w:val="24"/>
+        </w:rPr>
+        <w:t>The DermalScan project successfully developed an intelligent skin aging detection system utilizing a fine-tuned EfficientNetB0 model. The system achieves the critical outcomes of detecting and classifying facial aging features (wrinkles, dark spots, puffy eyes, and clear skin), while providing an integrated web-based interface for image upload and viewing annotated, percentage-based outputs.</w:t>
+      </w:r>
+    </w:p>
+    <w:p>
+      <w:pPr>
+        <w:pStyle w:val="3"/>
+        <w:keepNext w:val="0"/>
+        <w:keepLines w:val="0"/>
+        <w:widowControl/>
+        <w:suppressLineNumbers w:val="0"/>
+        <w:rPr>
+          <w:rFonts w:hint="default" w:ascii="Calibri" w:hAnsi="Calibri" w:cs="Calibri"/>
+          <w:sz w:val="24"/>
+          <w:szCs w:val="24"/>
+        </w:rPr>
+      </w:pPr>
+      <w:r>
+        <w:rPr>
+          <w:rFonts w:hint="default" w:ascii="Calibri" w:hAnsi="Calibri" w:cs="Calibri"/>
+          <w:sz w:val="24"/>
+          <w:szCs w:val="24"/>
+        </w:rPr>
+        <w:t>10.2. Improvements / Next Steps</w:t>
+      </w:r>
+    </w:p>
+    <w:p>
+      <w:pPr>
+        <w:pStyle w:val="13"/>
+        <w:keepNext w:val="0"/>
+        <w:keepLines w:val="0"/>
+        <w:widowControl/>
+        <w:suppressLineNumbers w:val="0"/>
+        <w:rPr>
+          <w:rFonts w:hint="default" w:ascii="Calibri" w:hAnsi="Calibri" w:cs="Calibri"/>
+          <w:sz w:val="24"/>
+          <w:szCs w:val="24"/>
+        </w:rPr>
+      </w:pPr>
+      <w:r>
+        <w:rPr>
+          <w:rFonts w:hint="default" w:ascii="Calibri" w:hAnsi="Calibri" w:cs="Calibri"/>
+          <w:sz w:val="24"/>
+          <w:szCs w:val="24"/>
+        </w:rPr>
+        <w:t>Future development should focus on:</w:t>
+      </w:r>
+    </w:p>
+    <w:p>
+      <w:pPr>
+        <w:keepNext w:val="0"/>
+        <w:keepLines w:val="0"/>
+        <w:widowControl/>
         <w:numPr>
+          <w:ilvl w:val="0"/>
+          <w:numId w:val="10"/>
+        </w:numPr>
+        <w:suppressLineNumbers w:val="0"/>
+        <w:spacing w:before="0" w:beforeAutospacing="1" w:after="0" w:afterAutospacing="1"/>
+        <w:ind w:left="720" w:hanging="360"/>
+        <w:rPr>
+          <w:rFonts w:hint="default" w:ascii="Calibri" w:hAnsi="Calibri" w:cs="Calibri"/>
+          <w:sz w:val="24"/>
+          <w:szCs w:val="24"/>
+        </w:rPr>
+      </w:pPr>
+      <w:r>
+        <w:rPr>
+          <w:rStyle w:val="14"/>
+          <w:rFonts w:hint="default" w:ascii="Calibri" w:hAnsi="Calibri" w:cs="Calibri"/>
+          <w:sz w:val="24"/>
+          <w:szCs w:val="24"/>
+        </w:rPr>
+        <w:t>Enhancing Object Detection:</w:t>
+      </w:r>
+      <w:r>
+        <w:rPr>
+          <w:rFonts w:hint="default" w:ascii="Calibri" w:hAnsi="Calibri" w:cs="Calibri"/>
+          <w:sz w:val="24"/>
+          <w:szCs w:val="24"/>
+        </w:rPr>
+        <w:t xml:space="preserve"> Explore more advanced detection mechanisms than Haar Cascades for more precise feature localization.</w:t>
+      </w:r>
+    </w:p>
+    <w:p>
+      <w:pPr>
+        <w:keepNext w:val="0"/>
+        <w:keepLines w:val="0"/>
+        <w:widowControl/>
+        <w:numPr>
+          <w:ilvl w:val="0"/>
+          <w:numId w:val="10"/>
+        </w:numPr>
+        <w:suppressLineNumbers w:val="0"/>
+        <w:spacing w:before="0" w:beforeAutospacing="1" w:after="0" w:afterAutospacing="1"/>
+        <w:ind w:left="720" w:hanging="360"/>
+        <w:rPr>
+          <w:rFonts w:hint="default" w:ascii="Calibri" w:hAnsi="Calibri" w:cs="Calibri"/>
+          <w:sz w:val="24"/>
+          <w:szCs w:val="24"/>
+        </w:rPr>
+      </w:pPr>
+      <w:r>
+        <w:rPr>
+          <w:rStyle w:val="14"/>
+          <w:rFonts w:hint="default" w:ascii="Calibri" w:hAnsi="Calibri" w:cs="Calibri"/>
+          <w:sz w:val="24"/>
+          <w:szCs w:val="24"/>
+        </w:rPr>
+        <w:t>Model Optimization:</w:t>
+      </w:r>
+      <w:r>
+        <w:rPr>
+          <w:rFonts w:hint="default" w:ascii="Calibri" w:hAnsi="Calibri" w:cs="Calibri"/>
+          <w:sz w:val="24"/>
+          <w:szCs w:val="24"/>
+        </w:rPr>
+        <w:t xml:space="preserve"> Further optimization and testing may be required to ensure stable validation accuracy and potentially use successively larger EfficientNet variants (B1 to B7) if computational resources allow.</w:t>
+      </w:r>
+    </w:p>
+    <w:p>
+      <w:pPr>
+        <w:keepNext w:val="0"/>
+        <w:keepLines w:val="0"/>
+        <w:widowControl/>
+        <w:numPr>
+          <w:ilvl w:val="0"/>
+          <w:numId w:val="10"/>
+        </w:numPr>
+        <w:suppressLineNumbers w:val="0"/>
+        <w:spacing w:before="0" w:beforeAutospacing="1" w:after="0" w:afterAutospacing="1"/>
+        <w:ind w:left="720" w:hanging="360"/>
+        <w:rPr>
+          <w:rFonts w:hint="default" w:ascii="Calibri" w:hAnsi="Calibri" w:cs="Calibri"/>
+          <w:sz w:val="24"/>
+          <w:szCs w:val="24"/>
+        </w:rPr>
+      </w:pPr>
+      <w:r>
+        <w:rPr>
+          <w:rStyle w:val="14"/>
+          <w:rFonts w:hint="default" w:ascii="Calibri" w:hAnsi="Calibri" w:cs="Calibri"/>
+          <w:sz w:val="24"/>
+          <w:szCs w:val="24"/>
+        </w:rPr>
+        <w:t>Comprehensive Logging and Export:</w:t>
+      </w:r>
+      <w:r>
+        <w:rPr>
+          <w:rFonts w:hint="default" w:ascii="Calibri" w:hAnsi="Calibri" w:cs="Calibri"/>
+          <w:sz w:val="24"/>
+          <w:szCs w:val="24"/>
+        </w:rPr>
+        <w:t xml:space="preserve"> Ensure robust functionality for exporting annotated images and prediction logs (CSV) for detailed analysis and documentation.</w:t>
+      </w:r>
+    </w:p>
+    <w:p>
+      <w:pPr>
+        <w:keepNext w:val="0"/>
+        <w:keepLines w:val="0"/>
+        <w:widowControl/>
+        <w:numPr>
+          <w:ilvl w:val="0"/>
+          <w:numId w:val="0"/>
+        </w:numPr>
+        <w:suppressLineNumbers w:val="0"/>
+        <w:tabs>
+          <w:tab w:val="left" w:pos="720"/>
+        </w:tabs>
+        <w:spacing w:before="0" w:beforeAutospacing="1" w:after="0" w:afterAutospacing="1"/>
+        <w:rPr>
+          <w:rFonts w:hint="default" w:ascii="Calibri" w:hAnsi="Calibri" w:cs="Calibri"/>
+          <w:sz w:val="24"/>
+          <w:szCs w:val="24"/>
+        </w:rPr>
+      </w:pPr>
+    </w:p>
+    <w:p>
+      <w:pPr>
+        <w:keepNext w:val="0"/>
+        <w:keepLines w:val="0"/>
+        <w:widowControl/>
+        <w:numPr>
+          <w:ilvl w:val="0"/>
+          <w:numId w:val="0"/>
+        </w:numPr>
+        <w:suppressLineNumbers w:val="0"/>
+        <w:tabs>
+          <w:tab w:val="left" w:pos="720"/>
+        </w:tabs>
+        <w:spacing w:before="0" w:beforeAutospacing="1" w:after="0" w:afterAutospacing="1"/>
+        <w:rPr>
+          <w:rFonts w:hint="default" w:ascii="Calibri" w:hAnsi="Calibri" w:cs="Calibri"/>
+          <w:sz w:val="24"/>
+          <w:szCs w:val="24"/>
+        </w:rPr>
+      </w:pPr>
+    </w:p>
+    <w:p>
+      <w:pPr>
+        <w:keepNext w:val="0"/>
+        <w:keepLines w:val="0"/>
+        <w:widowControl/>
+        <w:numPr>
+          <w:ilvl w:val="0"/>
+          <w:numId w:val="0"/>
+        </w:numPr>
+        <w:suppressLineNumbers w:val="0"/>
+        <w:tabs>
+          <w:tab w:val="left" w:pos="720"/>
+        </w:tabs>
+        <w:spacing w:before="0" w:beforeAutospacing="1" w:after="0" w:afterAutospacing="1"/>
+        <w:rPr>
+          <w:rFonts w:hint="default" w:ascii="Calibri" w:hAnsi="Calibri" w:cs="Calibri"/>
+          <w:sz w:val="24"/>
+          <w:szCs w:val="24"/>
+        </w:rPr>
+      </w:pPr>
+    </w:p>
+    <w:p>
+      <w:pPr>
+        <w:keepNext w:val="0"/>
+        <w:keepLines w:val="0"/>
+        <w:widowControl/>
+        <w:numPr>
+          <w:ilvl w:val="0"/>
+          <w:numId w:val="0"/>
+        </w:numPr>
+        <w:suppressLineNumbers w:val="0"/>
+        <w:tabs>
+          <w:tab w:val="left" w:pos="720"/>
+        </w:tabs>
+        <w:spacing w:before="0" w:beforeAutospacing="1" w:after="0" w:afterAutospacing="1"/>
+        <w:rPr>
+          <w:rFonts w:hint="default" w:ascii="Calibri" w:hAnsi="Calibri" w:cs="Calibri"/>
+          <w:sz w:val="24"/>
+          <w:szCs w:val="24"/>
+        </w:rPr>
+      </w:pPr>
+    </w:p>
+    <w:p>
+      <w:pPr>
+        <w:keepNext w:val="0"/>
+        <w:keepLines w:val="0"/>
+        <w:widowControl/>
+        <w:numPr>
+          <w:ilvl w:val="0"/>
+          <w:numId w:val="0"/>
+        </w:numPr>
+        <w:suppressLineNumbers w:val="0"/>
+        <w:tabs>
+          <w:tab w:val="left" w:pos="720"/>
+        </w:tabs>
+        <w:spacing w:before="0" w:beforeAutospacing="1" w:after="0" w:afterAutospacing="1"/>
+        <w:rPr>
+          <w:rFonts w:hint="default" w:ascii="Calibri" w:hAnsi="Calibri" w:cs="Calibri"/>
+          <w:sz w:val="24"/>
+          <w:szCs w:val="24"/>
+        </w:rPr>
+      </w:pPr>
+    </w:p>
+    <w:p>
+      <w:pPr>
+        <w:keepNext w:val="0"/>
+        <w:keepLines w:val="0"/>
+        <w:widowControl/>
+        <w:numPr>
+          <w:ilvl w:val="0"/>
+          <w:numId w:val="0"/>
+        </w:numPr>
+        <w:suppressLineNumbers w:val="0"/>
+        <w:tabs>
+          <w:tab w:val="left" w:pos="720"/>
+        </w:tabs>
+        <w:spacing w:before="0" w:beforeAutospacing="1" w:after="0" w:afterAutospacing="1"/>
+        <w:rPr>
+          <w:rFonts w:hint="default" w:ascii="Calibri" w:hAnsi="Calibri" w:cs="Calibri"/>
+          <w:sz w:val="24"/>
+          <w:szCs w:val="24"/>
+        </w:rPr>
+      </w:pPr>
+    </w:p>
+    <w:p>
+      <w:pPr>
+        <w:keepNext w:val="0"/>
+        <w:keepLines w:val="0"/>
+        <w:widowControl/>
+        <w:numPr>
+          <w:ilvl w:val="0"/>
+          <w:numId w:val="0"/>
+        </w:numPr>
+        <w:suppressLineNumbers w:val="0"/>
+        <w:tabs>
+          <w:tab w:val="left" w:pos="720"/>
+        </w:tabs>
+        <w:spacing w:before="0" w:beforeAutospacing="1" w:after="0" w:afterAutospacing="1"/>
+        <w:rPr>
+          <w:rFonts w:hint="default" w:ascii="Calibri" w:hAnsi="Calibri" w:cs="Calibri"/>
+          <w:sz w:val="24"/>
+          <w:szCs w:val="24"/>
+        </w:rPr>
+      </w:pPr>
+    </w:p>
+    <w:p>
+      <w:pPr>
+        <w:keepNext w:val="0"/>
+        <w:keepLines w:val="0"/>
+        <w:widowControl/>
+        <w:numPr>
+          <w:ilvl w:val="0"/>
+          <w:numId w:val="0"/>
+        </w:numPr>
+        <w:suppressLineNumbers w:val="0"/>
+        <w:tabs>
+          <w:tab w:val="left" w:pos="720"/>
+        </w:tabs>
+        <w:spacing w:before="0" w:beforeAutospacing="1" w:after="0" w:afterAutospacing="1"/>
+        <w:rPr>
+          <w:rFonts w:hint="default" w:ascii="Calibri" w:hAnsi="Calibri" w:cs="Calibri"/>
+          <w:sz w:val="24"/>
+          <w:szCs w:val="24"/>
+        </w:rPr>
+      </w:pPr>
+    </w:p>
+    <w:p>
+      <w:pPr>
+        <w:keepNext w:val="0"/>
+        <w:keepLines w:val="0"/>
+        <w:widowControl/>
+        <w:numPr>
+          <w:ilvl w:val="0"/>
+          <w:numId w:val="0"/>
+        </w:numPr>
+        <w:suppressLineNumbers w:val="0"/>
+        <w:tabs>
+          <w:tab w:val="left" w:pos="720"/>
+        </w:tabs>
+        <w:spacing w:before="0" w:beforeAutospacing="1" w:after="0" w:afterAutospacing="1"/>
+        <w:rPr>
+          <w:rFonts w:hint="default" w:ascii="Calibri" w:hAnsi="Calibri" w:cs="Calibri"/>
+          <w:sz w:val="24"/>
+          <w:szCs w:val="24"/>
+        </w:rPr>
+      </w:pPr>
+    </w:p>
+    <w:p>
+      <w:pPr>
+        <w:keepNext w:val="0"/>
+        <w:keepLines w:val="0"/>
+        <w:widowControl/>
+        <w:numPr>
+          <w:ilvl w:val="0"/>
+          <w:numId w:val="0"/>
+        </w:numPr>
+        <w:suppressLineNumbers w:val="0"/>
+        <w:tabs>
+          <w:tab w:val="left" w:pos="720"/>
+        </w:tabs>
+        <w:spacing w:before="0" w:beforeAutospacing="1" w:after="0" w:afterAutospacing="1"/>
+        <w:rPr>
+          <w:rFonts w:hint="default" w:ascii="Calibri" w:hAnsi="Calibri" w:cs="Calibri"/>
+          <w:sz w:val="24"/>
+          <w:szCs w:val="24"/>
+        </w:rPr>
+      </w:pPr>
+    </w:p>
+    <w:p>
+      <w:pPr>
+        <w:keepNext w:val="0"/>
+        <w:keepLines w:val="0"/>
+        <w:widowControl/>
+        <w:numPr>
+          <w:ilvl w:val="0"/>
+          <w:numId w:val="0"/>
+        </w:numPr>
+        <w:suppressLineNumbers w:val="0"/>
+        <w:tabs>
+          <w:tab w:val="left" w:pos="720"/>
+        </w:tabs>
+        <w:spacing w:before="0" w:beforeAutospacing="1" w:after="0" w:afterAutospacing="1"/>
+        <w:rPr>
+          <w:rFonts w:hint="default" w:ascii="Calibri" w:hAnsi="Calibri" w:cs="Calibri"/>
+          <w:sz w:val="24"/>
+          <w:szCs w:val="24"/>
+        </w:rPr>
+      </w:pPr>
+    </w:p>
+    <w:p>
+      <w:pPr>
+        <w:keepNext w:val="0"/>
+        <w:keepLines w:val="0"/>
+        <w:widowControl/>
+        <w:suppressLineNumbers w:val="0"/>
+        <w:rPr>
+          <w:rFonts w:hint="default" w:ascii="Calibri" w:hAnsi="Calibri" w:cs="Calibri"/>
+          <w:sz w:val="24"/>
+          <w:szCs w:val="24"/>
+        </w:rPr>
+      </w:pPr>
+      <w:r>
+        <w:rPr>
+          <w:rFonts w:hint="default" w:ascii="Calibri" w:hAnsi="Calibri" w:cs="Calibri"/>
+          <w:sz w:val="24"/>
+          <w:szCs w:val="24"/>
+        </w:rPr>
+        <w:pict>
+          <v:rect id="_x0000_i1036" o:spt="1" style="height:1.5pt;width:432pt;" fillcolor="#A0A0A0" filled="t" stroked="f" coordsize="21600,21600" o:hr="t" o:hrstd="t" o:hralign="center">
+            <v:path/>
+            <v:fill on="t" focussize="0,0"/>
+            <v:stroke on="f"/>
+            <v:imagedata o:title=""/>
+            <o:lock v:ext="edit"/>
+            <w10:wrap type="none"/>
+            <w10:anchorlock/>
+          </v:rect>
+        </w:pict>
+      </w:r>
+    </w:p>
+    <w:p>
+      <w:pPr>
+        <w:pStyle w:val="2"/>
+        <w:keepNext w:val="0"/>
+        <w:keepLines w:val="0"/>
+        <w:widowControl/>
+        <w:numPr>
+          <w:ilvl w:val="0"/>
           <w:numId w:val="0"/>
         </w:numPr>
         <w:suppressLineNumbers w:val="0"/>
@@ -12880,22 +12890,6 @@
       </w:pPr>
       <w:r>
         <w:rPr>
-          <w:rFonts w:hint="default" w:ascii="Calibri" w:hAnsi="Calibri" w:eastAsia="Symbol" w:cs="Calibri"/>
-          <w:sz w:val="24"/>
-          <w:szCs w:val="24"/>
-        </w:rPr>
-        <w:t>·</w:t>
-      </w:r>
-      <w:r>
-        <w:rPr>
-          <w:rFonts w:hint="default" w:ascii="Calibri" w:hAnsi="Calibri" w:eastAsia="SimSun" w:cs="Calibri"/>
-          <w:sz w:val="24"/>
-          <w:szCs w:val="24"/>
-        </w:rPr>
-        <w:t xml:space="preserve">  </w:t>
-      </w:r>
-      <w:r>
-        <w:rPr>
           <w:rFonts w:hint="default" w:ascii="Calibri" w:hAnsi="Calibri" w:cs="Calibri"/>
           <w:sz w:val="24"/>
           <w:szCs w:val="24"/>
@@ -12940,38 +12934,6 @@
       </w:pPr>
       <w:r>
         <w:rPr>
-          <w:rFonts w:hint="default" w:ascii="Calibri" w:hAnsi="Calibri" w:eastAsia="Symbol" w:cs="Calibri"/>
-          <w:sz w:val="24"/>
-          <w:szCs w:val="24"/>
-        </w:rPr>
-        <w:t>·</w:t>
-      </w:r>
-      <w:r>
-        <w:rPr>
-          <w:rFonts w:hint="default" w:ascii="Calibri" w:hAnsi="Calibri" w:eastAsia="SimSun" w:cs="Calibri"/>
-          <w:sz w:val="24"/>
-          <w:szCs w:val="24"/>
-        </w:rPr>
-        <w:t xml:space="preserve">  </w:t>
-      </w:r>
-      <w:r>
-        <w:rPr>
-          <w:rFonts w:hint="default" w:ascii="Calibri" w:hAnsi="Calibri" w:eastAsia="Symbol" w:cs="Calibri"/>
-          <w:sz w:val="24"/>
-          <w:szCs w:val="24"/>
-        </w:rPr>
-        <w:t>·</w:t>
-      </w:r>
-      <w:r>
-        <w:rPr>
-          <w:rFonts w:hint="default" w:ascii="Calibri" w:hAnsi="Calibri" w:eastAsia="SimSun" w:cs="Calibri"/>
-          <w:sz w:val="24"/>
-          <w:szCs w:val="24"/>
-        </w:rPr>
-        <w:t xml:space="preserve">  </w:t>
-      </w:r>
-      <w:r>
-        <w:rPr>
           <w:rFonts w:hint="default" w:ascii="Calibri" w:hAnsi="Calibri" w:cs="Calibri"/>
           <w:sz w:val="24"/>
           <w:szCs w:val="24"/>
@@ -13016,38 +12978,6 @@
       </w:pPr>
       <w:r>
         <w:rPr>
-          <w:rFonts w:hint="default" w:ascii="Calibri" w:hAnsi="Calibri" w:eastAsia="Symbol" w:cs="Calibri"/>
-          <w:sz w:val="24"/>
-          <w:szCs w:val="24"/>
-        </w:rPr>
-        <w:t>·</w:t>
-      </w:r>
-      <w:r>
-        <w:rPr>
-          <w:rFonts w:hint="default" w:ascii="Calibri" w:hAnsi="Calibri" w:eastAsia="SimSun" w:cs="Calibri"/>
-          <w:sz w:val="24"/>
-          <w:szCs w:val="24"/>
-        </w:rPr>
-        <w:t xml:space="preserve">  </w:t>
-      </w:r>
-      <w:r>
-        <w:rPr>
-          <w:rFonts w:hint="default" w:ascii="Calibri" w:hAnsi="Calibri" w:eastAsia="Symbol" w:cs="Calibri"/>
-          <w:sz w:val="24"/>
-          <w:szCs w:val="24"/>
-        </w:rPr>
-        <w:t>·</w:t>
-      </w:r>
-      <w:r>
-        <w:rPr>
-          <w:rFonts w:hint="default" w:ascii="Calibri" w:hAnsi="Calibri" w:eastAsia="SimSun" w:cs="Calibri"/>
-          <w:sz w:val="24"/>
-          <w:szCs w:val="24"/>
-        </w:rPr>
-        <w:t xml:space="preserve">  </w:t>
-      </w:r>
-      <w:r>
-        <w:rPr>
           <w:rFonts w:hint="default" w:ascii="Calibri" w:hAnsi="Calibri" w:cs="Calibri"/>
           <w:sz w:val="24"/>
           <w:szCs w:val="24"/>
@@ -13092,38 +13022,6 @@
       </w:pPr>
       <w:r>
         <w:rPr>
-          <w:rFonts w:hint="default" w:ascii="Calibri" w:hAnsi="Calibri" w:eastAsia="Symbol" w:cs="Calibri"/>
-          <w:sz w:val="24"/>
-          <w:szCs w:val="24"/>
-        </w:rPr>
-        <w:t>·</w:t>
-      </w:r>
-      <w:r>
-        <w:rPr>
-          <w:rFonts w:hint="default" w:ascii="Calibri" w:hAnsi="Calibri" w:eastAsia="SimSun" w:cs="Calibri"/>
-          <w:sz w:val="24"/>
-          <w:szCs w:val="24"/>
-        </w:rPr>
-        <w:t xml:space="preserve">  </w:t>
-      </w:r>
-      <w:r>
-        <w:rPr>
-          <w:rFonts w:hint="default" w:ascii="Calibri" w:hAnsi="Calibri" w:eastAsia="Symbol" w:cs="Calibri"/>
-          <w:sz w:val="24"/>
-          <w:szCs w:val="24"/>
-        </w:rPr>
-        <w:t>·</w:t>
-      </w:r>
-      <w:r>
-        <w:rPr>
-          <w:rFonts w:hint="default" w:ascii="Calibri" w:hAnsi="Calibri" w:eastAsia="SimSun" w:cs="Calibri"/>
-          <w:sz w:val="24"/>
-          <w:szCs w:val="24"/>
-        </w:rPr>
-        <w:t xml:space="preserve">  </w:t>
-      </w:r>
-      <w:r>
-        <w:rPr>
           <w:rFonts w:hint="default" w:ascii="Calibri" w:hAnsi="Calibri" w:cs="Calibri"/>
           <w:sz w:val="24"/>
           <w:szCs w:val="24"/>
@@ -13145,7 +13043,48 @@
           <w:sz w:val="24"/>
           <w:szCs w:val="24"/>
         </w:rPr>
-        <w:t>. Available: https://www.tensorflow.org</w:t>
+        <w:t xml:space="preserve">. Available: </w:t>
+      </w:r>
+      <w:r>
+        <w:rPr>
+          <w:rFonts w:hint="default" w:ascii="Calibri" w:hAnsi="Calibri" w:cs="Calibri"/>
+          <w:sz w:val="24"/>
+          <w:szCs w:val="24"/>
+        </w:rPr>
+        <w:fldChar w:fldCharType="begin"/>
+      </w:r>
+      <w:r>
+        <w:rPr>
+          <w:rFonts w:hint="default" w:ascii="Calibri" w:hAnsi="Calibri" w:cs="Calibri"/>
+          <w:sz w:val="24"/>
+          <w:szCs w:val="24"/>
+        </w:rPr>
+        <w:instrText xml:space="preserve"> HYPERLINK "https://www.tensorflow.org" </w:instrText>
+      </w:r>
+      <w:r>
+        <w:rPr>
+          <w:rFonts w:hint="default" w:ascii="Calibri" w:hAnsi="Calibri" w:cs="Calibri"/>
+          <w:sz w:val="24"/>
+          <w:szCs w:val="24"/>
+        </w:rPr>
+        <w:fldChar w:fldCharType="separate"/>
+      </w:r>
+      <w:r>
+        <w:rPr>
+          <w:rStyle w:val="12"/>
+          <w:rFonts w:hint="default" w:ascii="Calibri" w:hAnsi="Calibri" w:cs="Calibri"/>
+          <w:sz w:val="24"/>
+          <w:szCs w:val="24"/>
+        </w:rPr>
+        <w:t>https://www.tensorflow.org</w:t>
+      </w:r>
+      <w:r>
+        <w:rPr>
+          <w:rFonts w:hint="default" w:ascii="Calibri" w:hAnsi="Calibri" w:cs="Calibri"/>
+          <w:sz w:val="24"/>
+          <w:szCs w:val="24"/>
+        </w:rPr>
+        <w:fldChar w:fldCharType="end"/>
       </w:r>
     </w:p>
     <w:p>
@@ -13166,38 +13105,7 @@
           <w:szCs w:val="24"/>
         </w:rPr>
       </w:pPr>
-      <w:r>
-        <w:rPr>
-          <w:rFonts w:hint="default" w:ascii="Calibri" w:hAnsi="Calibri" w:eastAsia="Symbol" w:cs="Calibri"/>
-          <w:sz w:val="24"/>
-          <w:szCs w:val="24"/>
-        </w:rPr>
-        <w:t>·</w:t>
-      </w:r>
-      <w:r>
-        <w:rPr>
-          <w:rFonts w:hint="default" w:ascii="Calibri" w:hAnsi="Calibri" w:eastAsia="SimSun" w:cs="Calibri"/>
-          <w:sz w:val="24"/>
-          <w:szCs w:val="24"/>
-        </w:rPr>
-        <w:t xml:space="preserve">  </w:t>
-      </w:r>
-      <w:r>
-        <w:rPr>
-          <w:rFonts w:hint="default" w:ascii="Calibri" w:hAnsi="Calibri" w:eastAsia="Symbol" w:cs="Calibri"/>
-          <w:sz w:val="24"/>
-          <w:szCs w:val="24"/>
-        </w:rPr>
-        <w:t>·</w:t>
-      </w:r>
-      <w:r>
-        <w:rPr>
-          <w:rFonts w:hint="default" w:ascii="Calibri" w:hAnsi="Calibri" w:eastAsia="SimSun" w:cs="Calibri"/>
-          <w:sz w:val="24"/>
-          <w:szCs w:val="24"/>
-        </w:rPr>
-        <w:t xml:space="preserve">  </w:t>
-      </w:r>
+      <w:bookmarkStart w:id="0" w:name="_GoBack"/>
       <w:r>
         <w:rPr>
           <w:rFonts w:hint="default" w:ascii="Calibri" w:hAnsi="Calibri" w:cs="Calibri"/>
@@ -13265,6 +13173,7 @@
         <w:fldChar w:fldCharType="end"/>
       </w:r>
     </w:p>
+    <w:bookmarkEnd w:id="0"/>
     <w:p>
       <w:pPr>
         <w:pStyle w:val="13"/>
@@ -13272,6 +13181,7 @@
         <w:keepLines w:val="0"/>
         <w:widowControl/>
         <w:numPr>
+          <w:ilvl w:val="0"/>
           <w:numId w:val="0"/>
         </w:numPr>
         <w:suppressLineNumbers w:val="0"/>
@@ -13295,6 +13205,7 @@
         <w:keepLines w:val="0"/>
         <w:widowControl/>
         <w:numPr>
+          <w:ilvl w:val="0"/>
           <w:numId w:val="0"/>
         </w:numPr>
         <w:suppressLineNumbers w:val="0"/>
@@ -13318,6 +13229,7 @@
         <w:keepLines w:val="0"/>
         <w:widowControl/>
         <w:numPr>
+          <w:ilvl w:val="0"/>
           <w:numId w:val="0"/>
         </w:numPr>
         <w:suppressLineNumbers w:val="0"/>
@@ -13341,6 +13253,7 @@
         <w:keepLines w:val="0"/>
         <w:widowControl/>
         <w:numPr>
+          <w:ilvl w:val="0"/>
           <w:numId w:val="0"/>
         </w:numPr>
         <w:suppressLineNumbers w:val="0"/>
@@ -13364,6 +13277,7 @@
         <w:keepLines w:val="0"/>
         <w:widowControl/>
         <w:numPr>
+          <w:ilvl w:val="0"/>
           <w:numId w:val="0"/>
         </w:numPr>
         <w:suppressLineNumbers w:val="0"/>
@@ -13387,6 +13301,7 @@
         <w:keepLines w:val="0"/>
         <w:widowControl/>
         <w:numPr>
+          <w:ilvl w:val="0"/>
           <w:numId w:val="0"/>
         </w:numPr>
         <w:suppressLineNumbers w:val="0"/>
@@ -13410,6 +13325,7 @@
         <w:keepLines w:val="0"/>
         <w:widowControl/>
         <w:numPr>
+          <w:ilvl w:val="0"/>
           <w:numId w:val="0"/>
         </w:numPr>
         <w:suppressLineNumbers w:val="0"/>
@@ -13433,6 +13349,7 @@
         <w:keepLines w:val="0"/>
         <w:widowControl/>
         <w:numPr>
+          <w:ilvl w:val="0"/>
           <w:numId w:val="0"/>
         </w:numPr>
         <w:suppressLineNumbers w:val="0"/>
@@ -13456,6 +13373,7 @@
         <w:keepLines w:val="0"/>
         <w:widowControl/>
         <w:numPr>
+          <w:ilvl w:val="0"/>
           <w:numId w:val="0"/>
         </w:numPr>
         <w:suppressLineNumbers w:val="0"/>
@@ -13479,6 +13397,7 @@
         <w:keepLines w:val="0"/>
         <w:widowControl/>
         <w:numPr>
+          <w:ilvl w:val="0"/>
           <w:numId w:val="0"/>
         </w:numPr>
         <w:suppressLineNumbers w:val="0"/>
@@ -13502,6 +13421,7 @@
         <w:keepLines w:val="0"/>
         <w:widowControl/>
         <w:numPr>
+          <w:ilvl w:val="0"/>
           <w:numId w:val="0"/>
         </w:numPr>
         <w:suppressLineNumbers w:val="0"/>
@@ -13525,6 +13445,7 @@
         <w:keepLines w:val="0"/>
         <w:widowControl/>
         <w:numPr>
+          <w:ilvl w:val="0"/>
           <w:numId w:val="0"/>
         </w:numPr>
         <w:suppressLineNumbers w:val="0"/>
@@ -13548,6 +13469,7 @@
         <w:keepLines w:val="0"/>
         <w:widowControl/>
         <w:numPr>
+          <w:ilvl w:val="0"/>
           <w:numId w:val="0"/>
         </w:numPr>
         <w:suppressLineNumbers w:val="0"/>
@@ -13571,6 +13493,7 @@
         <w:keepLines w:val="0"/>
         <w:widowControl/>
         <w:numPr>
+          <w:ilvl w:val="0"/>
           <w:numId w:val="0"/>
         </w:numPr>
         <w:suppressLineNumbers w:val="0"/>
@@ -13594,6 +13517,7 @@
         <w:keepLines w:val="0"/>
         <w:widowControl/>
         <w:numPr>
+          <w:ilvl w:val="0"/>
           <w:numId w:val="0"/>
         </w:numPr>
         <w:suppressLineNumbers w:val="0"/>
@@ -13659,7 +13583,7 @@
           <w:szCs w:val="24"/>
         </w:rPr>
         <w:pict>
-          <v:rect id="_x0000_i1036" o:spt="1" style="height:1.5pt;width:432pt;" fillcolor="#A0A0A0" filled="t" stroked="f" coordsize="21600,21600" o:hr="t" o:hrstd="t" o:hralign="center">
+          <v:rect id="_x0000_i1037" o:spt="1" style="height:1.5pt;width:432pt;" fillcolor="#A0A0A0" filled="t" stroked="f" coordsize="21600,21600" o:hr="t" o:hrstd="t" o:hralign="center">
             <v:path/>
             <v:fill on="t" focussize="0,0"/>
             <v:stroke on="f"/>
@@ -14867,7 +14791,7 @@
     <w:lsdException w:unhideWhenUsed="0" w:uiPriority="0" w:semiHidden="0" w:name="footnote text"/>
     <w:lsdException w:unhideWhenUsed="0" w:uiPriority="0" w:semiHidden="0" w:name="annotation text"/>
     <w:lsdException w:unhideWhenUsed="0" w:uiPriority="0" w:semiHidden="0" w:name="header"/>
-    <w:lsdException w:unhideWhenUsed="0" w:uiPriority="0" w:semiHidden="0" w:name="footer"/>
+    <w:lsdException w:qFormat="1" w:unhideWhenUsed="0" w:uiPriority="0" w:semiHidden="0" w:name="footer"/>
     <w:lsdException w:unhideWhenUsed="0" w:uiPriority="0" w:semiHidden="0" w:name="index heading"/>
     <w:lsdException w:qFormat="1" w:uiPriority="0" w:name="caption"/>
     <w:lsdException w:unhideWhenUsed="0" w:uiPriority="0" w:semiHidden="0" w:name="table of figures"/>
@@ -14900,7 +14824,7 @@
     <w:lsdException w:qFormat="1" w:unhideWhenUsed="0" w:uiPriority="0" w:semiHidden="0" w:name="Title"/>
     <w:lsdException w:unhideWhenUsed="0" w:uiPriority="0" w:semiHidden="0" w:name="Closing"/>
     <w:lsdException w:unhideWhenUsed="0" w:uiPriority="0" w:semiHidden="0" w:name="Signature"/>
-    <w:lsdException w:unhideWhenUsed="0" w:uiPriority="0" w:name="Default Paragraph Font"/>
+    <w:lsdException w:qFormat="1" w:unhideWhenUsed="0" w:uiPriority="0" w:name="Default Paragraph Font"/>
     <w:lsdException w:unhideWhenUsed="0" w:uiPriority="0" w:semiHidden="0" w:name="Body Text"/>
     <w:lsdException w:unhideWhenUsed="0" w:uiPriority="0" w:semiHidden="0" w:name="Body Text Indent"/>
     <w:lsdException w:unhideWhenUsed="0" w:uiPriority="0" w:semiHidden="0" w:name="List Continue"/>
@@ -14920,18 +14844,18 @@
     <w:lsdException w:unhideWhenUsed="0" w:uiPriority="0" w:semiHidden="0" w:name="Body Text Indent 2"/>
     <w:lsdException w:unhideWhenUsed="0" w:uiPriority="0" w:semiHidden="0" w:name="Body Text Indent 3"/>
     <w:lsdException w:unhideWhenUsed="0" w:uiPriority="0" w:semiHidden="0" w:name="Block Text"/>
-    <w:lsdException w:unhideWhenUsed="0" w:uiPriority="0" w:semiHidden="0" w:name="Hyperlink"/>
+    <w:lsdException w:qFormat="1" w:unhideWhenUsed="0" w:uiPriority="0" w:semiHidden="0" w:name="Hyperlink"/>
     <w:lsdException w:unhideWhenUsed="0" w:uiPriority="0" w:semiHidden="0" w:name="FollowedHyperlink"/>
     <w:lsdException w:qFormat="1" w:unhideWhenUsed="0" w:uiPriority="0" w:semiHidden="0" w:name="Strong"/>
     <w:lsdException w:qFormat="1" w:unhideWhenUsed="0" w:uiPriority="0" w:semiHidden="0" w:name="Emphasis"/>
     <w:lsdException w:unhideWhenUsed="0" w:uiPriority="0" w:semiHidden="0" w:name="Document Map"/>
     <w:lsdException w:unhideWhenUsed="0" w:uiPriority="0" w:semiHidden="0" w:name="Plain Text"/>
     <w:lsdException w:unhideWhenUsed="0" w:uiPriority="0" w:semiHidden="0" w:name="E-mail Signature"/>
-    <w:lsdException w:unhideWhenUsed="0" w:uiPriority="0" w:semiHidden="0" w:name="Normal (Web)"/>
+    <w:lsdException w:qFormat="1" w:unhideWhenUsed="0" w:uiPriority="0" w:semiHidden="0" w:name="Normal (Web)"/>
     <w:lsdException w:unhideWhenUsed="0" w:uiPriority="0" w:semiHidden="0" w:name="HTML Acronym"/>
     <w:lsdException w:unhideWhenUsed="0" w:uiPriority="0" w:semiHidden="0" w:name="HTML Address"/>
     <w:lsdException w:unhideWhenUsed="0" w:uiPriority="0" w:semiHidden="0" w:name="HTML Cite"/>
-    <w:lsdException w:unhideWhenUsed="0" w:uiPriority="0" w:semiHidden="0" w:name="HTML Code"/>
+    <w:lsdException w:qFormat="1" w:unhideWhenUsed="0" w:uiPriority="0" w:semiHidden="0" w:name="HTML Code"/>
     <w:lsdException w:unhideWhenUsed="0" w:uiPriority="0" w:semiHidden="0" w:name="HTML Definition"/>
     <w:lsdException w:unhideWhenUsed="0" w:uiPriority="0" w:semiHidden="0" w:name="HTML Keyboard"/>
     <w:lsdException w:qFormat="1" w:unhideWhenUsed="0" w:uiPriority="0" w:semiHidden="0" w:name="HTML Preformatted"/>
@@ -15159,6 +15083,7 @@
   <w:style w:type="character" w:default="1" w:styleId="5">
     <w:name w:val="Default Paragraph Font"/>
     <w:semiHidden/>
+    <w:qFormat/>
     <w:uiPriority w:val="0"/>
   </w:style>
   <w:style w:type="table" w:default="1" w:styleId="6">
@@ -15188,6 +15113,7 @@
   <w:style w:type="paragraph" w:styleId="8">
     <w:name w:val="footer"/>
     <w:basedOn w:val="1"/>
+    <w:qFormat/>
     <w:uiPriority w:val="0"/>
     <w:pPr>
       <w:tabs>
@@ -15221,6 +15147,7 @@
   <w:style w:type="character" w:styleId="10">
     <w:name w:val="HTML Code"/>
     <w:basedOn w:val="5"/>
+    <w:qFormat/>
     <w:uiPriority w:val="0"/>
     <w:rPr>
       <w:rFonts w:ascii="Courier New" w:hAnsi="Courier New" w:cs="Courier New"/>
@@ -15264,6 +15191,7 @@
   <w:style w:type="character" w:styleId="12">
     <w:name w:val="Hyperlink"/>
     <w:basedOn w:val="5"/>
+    <w:qFormat/>
     <w:uiPriority w:val="0"/>
     <w:rPr>
       <w:color w:val="0000FF"/>
@@ -15272,6 +15200,7 @@
   </w:style>
   <w:style w:type="paragraph" w:styleId="13">
     <w:name w:val="Normal (Web)"/>
+    <w:qFormat/>
     <w:uiPriority w:val="0"/>
     <w:pPr>
       <w:spacing w:before="0" w:beforeAutospacing="1" w:after="0" w:afterAutospacing="1"/>

</xml_diff>